<commit_message>
labwork 4 - draft ver. 28.07.13
labwork 4 - draft ver. 28.07.13
</commit_message>
<xml_diff>
--- a/howto/01_labwork/labwork4 - draft.docx
+++ b/howto/01_labwork/labwork4 - draft.docx
@@ -1113,9 +1113,6 @@
     <w:p>
       <w:pPr>
         <w:ind w:firstLine="0"/>
-        <w:rPr>
-          <w:lang w:val="en-US"/>
-        </w:rPr>
       </w:pPr>
     </w:p>
     <w:p>
@@ -1206,10 +1203,7 @@
         <w:t>ech</w:t>
       </w:r>
       <w:r>
-        <w:t xml:space="preserve"> математическую модель относительно несложной динамической системы (САУ или САР), выполнить моделирование переходных процессов и анализ устойчивости линей</w:t>
-      </w:r>
-      <w:r>
-        <w:t>ной или линеаризованной системы.</w:t>
+        <w:t xml:space="preserve"> математическую модель относительно несложной динамической системы (САУ или САР), выполнить моделирование переходных процессов и анализ устойчивости линейной или линеаризованной системы.</w:t>
       </w:r>
     </w:p>
     <w:p>
@@ -1275,10 +1269,7 @@
         <w:t>во-вторых</w:t>
       </w:r>
       <w:r>
-        <w:t>, на освоение Вами н</w:t>
-      </w:r>
-      <w:r>
-        <w:t xml:space="preserve">овых процедур работы в </w:t>
+        <w:t xml:space="preserve">, на освоение Вами новых процедур работы в </w:t>
       </w:r>
       <w:r>
         <w:rPr>
@@ -1471,13 +1462,7 @@
                   <w:rPr>
                     <w:rFonts w:ascii="Cambria Math" w:hAnsi="Cambria Math"/>
                   </w:rPr>
-                  <m:t>+</m:t>
-                </m:r>
-                <m:r>
-                  <w:rPr>
-                    <w:rFonts w:ascii="Cambria Math" w:hAnsi="Cambria Math"/>
-                  </w:rPr>
-                  <m:t>u∙</m:t>
+                  <m:t>+u∙</m:t>
                 </m:r>
                 <m:f>
                   <m:fPr>
@@ -1718,19 +1703,7 @@
                   <w:rPr>
                     <w:rFonts w:ascii="Cambria Math" w:hAnsi="Cambria Math"/>
                   </w:rPr>
-                  <m:t>L</m:t>
-                </m:r>
-                <m:r>
-                  <w:rPr>
-                    <w:rFonts w:ascii="Cambria Math" w:hAnsi="Cambria Math"/>
-                  </w:rPr>
-                  <m:t>,</m:t>
-                </m:r>
-                <m:r>
-                  <w:rPr>
-                    <w:rFonts w:ascii="Cambria Math" w:hAnsi="Cambria Math"/>
-                  </w:rPr>
-                  <m:t>S</m:t>
+                  <m:t>L,S</m:t>
                 </m:r>
               </m:e>
             </m:d>
@@ -1812,19 +1785,13 @@
       </w:r>
       <w:r>
         <w:tab/>
-        <w:t xml:space="preserve">         </w:t>
-      </w:r>
-      <w:r>
-        <w:t>(1</w:t>
+        <w:t xml:space="preserve">         (1</w:t>
       </w:r>
       <w:r>
         <w:t>.</w:t>
       </w:r>
       <w:r>
-        <w:t>2</w:t>
-      </w:r>
-      <w:r>
-        <w:t>)</w:t>
+        <w:t>2)</w:t>
       </w:r>
     </w:p>
     <w:p>
@@ -1855,19 +1822,7 @@
               <w:rPr>
                 <w:rFonts w:ascii="Cambria Math" w:hAnsi="Cambria Math"/>
               </w:rPr>
-              <m:t>L</m:t>
-            </m:r>
-            <m:r>
-              <w:rPr>
-                <w:rFonts w:ascii="Cambria Math" w:hAnsi="Cambria Math"/>
-              </w:rPr>
-              <m:t>,</m:t>
-            </m:r>
-            <m:r>
-              <w:rPr>
-                <w:rFonts w:ascii="Cambria Math" w:hAnsi="Cambria Math"/>
-              </w:rPr>
-              <m:t>S</m:t>
+              <m:t>L,S</m:t>
             </m:r>
           </m:e>
         </m:d>
@@ -1886,13 +1841,7 @@
           <w:rPr>
             <w:rFonts w:ascii="Cambria Math" w:hAnsi="Cambria Math"/>
           </w:rPr>
-          <m:t xml:space="preserve"> </m:t>
-        </m:r>
-        <m:r>
-          <w:rPr>
-            <w:rFonts w:ascii="Cambria Math" w:hAnsi="Cambria Math"/>
-          </w:rPr>
-          <m:t>T</m:t>
+          <m:t xml:space="preserve"> T</m:t>
         </m:r>
         <m:d>
           <m:dPr>
@@ -1908,19 +1857,7 @@
               <w:rPr>
                 <w:rFonts w:ascii="Cambria Math" w:hAnsi="Cambria Math"/>
               </w:rPr>
-              <m:t>0</m:t>
-            </m:r>
-            <m:r>
-              <w:rPr>
-                <w:rFonts w:ascii="Cambria Math" w:hAnsi="Cambria Math"/>
-              </w:rPr>
-              <m:t>,</m:t>
-            </m:r>
-            <m:r>
-              <w:rPr>
-                <w:rFonts w:ascii="Cambria Math" w:hAnsi="Cambria Math"/>
-              </w:rPr>
-              <m:t>S</m:t>
+              <m:t>0,S</m:t>
             </m:r>
           </m:e>
         </m:d>
@@ -2188,18 +2125,12 @@
         <w:t></w:t>
       </w:r>
       <w:r>
-        <w:t xml:space="preserve"> 6…8, то этого достаточно для аппроксимации передаточной функции идеального запаздывающего звена.</w:t>
-      </w:r>
-      <w:r>
-        <w:t xml:space="preserve"> Покажем, что это не совсем так.</w:t>
-      </w:r>
-    </w:p>
-    <w:p>
-      <w:r>
-        <w:t>Используя</w:t>
-      </w:r>
-      <w:r>
-        <w:t xml:space="preserve"> полученный в прошлом семестре опыт работы в </w:t>
+        <w:t xml:space="preserve"> 6…8, то этого достаточно для аппроксимации передаточной функции идеального запаздывающего звена. Покажем, что это не совсем так.</w:t>
+      </w:r>
+    </w:p>
+    <w:p>
+      <w:r>
+        <w:t xml:space="preserve">Используя полученный в прошлом семестре опыт работы в </w:t>
       </w:r>
       <w:r>
         <w:rPr>
@@ -2223,12 +2154,11 @@
         <w:rPr>
           <w:noProof/>
         </w:rPr>
-        <w:lastRenderedPageBreak/>
         <w:drawing>
           <wp:inline distT="0" distB="0" distL="0" distR="0">
-            <wp:extent cx="5225143" cy="3571472"/>
-            <wp:effectExtent l="0" t="0" r="0" b="0"/>
-            <wp:docPr id="3" name="Picture 3"/>
+            <wp:extent cx="4334493" cy="2588820"/>
+            <wp:effectExtent l="0" t="0" r="0" b="2540"/>
+            <wp:docPr id="6" name="Picture 6"/>
             <wp:cNvGraphicFramePr>
               <a:graphicFrameLocks xmlns:a="http://schemas.openxmlformats.org/drawingml/2006/main" noChangeAspect="1"/>
             </wp:cNvGraphicFramePr>
@@ -2247,13 +2177,13 @@
                         </a:ext>
                       </a:extLst>
                     </a:blip>
-                    <a:srcRect l="13236" t="2210" r="15911" b="11879"/>
+                    <a:srcRect l="10304" t="3449" r="18748" b="21379"/>
                     <a:stretch/>
                   </pic:blipFill>
                   <pic:spPr bwMode="auto">
                     <a:xfrm>
                       <a:off x="0" y="0"/>
-                      <a:ext cx="5237477" cy="3579903"/>
+                      <a:ext cx="4342185" cy="2593414"/>
                     </a:xfrm>
                     <a:prstGeom prst="rect">
                       <a:avLst/>
@@ -2521,73 +2451,436 @@
     </w:p>
     <w:p>
       <w:pPr>
+        <w:ind w:firstLine="0"/>
         <w:rPr>
           <w:highlight w:val="yellow"/>
         </w:rPr>
       </w:pPr>
       <w:r>
+        <w:t xml:space="preserve">Откройте диалоговое окно блока </w:t>
+      </w:r>
+      <w:r>
+        <w:rPr>
+          <w:i/>
+          <w:iCs/>
+        </w:rPr>
+        <w:t>Ступенька</w:t>
+      </w:r>
+      <w:r>
+        <w:t xml:space="preserve"> и введите в диалоговой строке параметры смещенного ступенч</w:t>
+      </w:r>
+      <w:r>
+        <w:t>атого воздействия</w:t>
+      </w:r>
+      <w:r>
+        <w:t>:</w:t>
+      </w:r>
+      <w:r>
+        <w:rPr>
+          <w:b/>
+          <w:bCs/>
+        </w:rPr>
+        <w:t xml:space="preserve"> </w:t>
+      </w:r>
+      <w:r>
+        <w:rPr>
+          <w:b/>
+          <w:bCs/>
+        </w:rPr>
+        <w:t>Время срабатывания</w:t>
+      </w:r>
+      <w:r>
+        <w:rPr>
+          <w:b/>
+          <w:bCs/>
+        </w:rPr>
+        <w:t xml:space="preserve"> 2, Начальное состоянияние 0, Конечное состояние 1  </w:t>
+      </w:r>
+      <w:r>
+        <w:t xml:space="preserve">. Введенное означает, что через </w:t>
+      </w:r>
+      <w:r>
+        <w:rPr>
+          <w:b/>
+          <w:bCs/>
+        </w:rPr>
+        <w:t>2</w:t>
+      </w:r>
+      <w:r>
+        <w:t xml:space="preserve"> с после начала моделирования сигнал на выходе блока скачком изменится с </w:t>
+      </w:r>
+      <w:r>
+        <w:rPr>
+          <w:b/>
+          <w:bCs/>
+        </w:rPr>
+        <w:t>0</w:t>
+      </w:r>
+      <w:r>
+        <w:t xml:space="preserve"> (нуля) до </w:t>
+      </w:r>
+      <w:r>
+        <w:rPr>
+          <w:b/>
+          <w:bCs/>
+        </w:rPr>
+        <w:t>1</w:t>
+      </w:r>
+      <w:r>
+        <w:t xml:space="preserve"> (единицы).</w:t>
+      </w:r>
+    </w:p>
+    <w:p>
+      <w:pPr>
+        <w:ind w:firstLine="0"/>
         <w:rPr>
           <w:highlight w:val="yellow"/>
         </w:rPr>
-        <w:t xml:space="preserve">В данном разделе будут рассмотрены наиболее значимые новые программно-методические решения, реализованные в </w:t>
-      </w:r>
-      <w:r>
+      </w:pPr>
+    </w:p>
+    <w:p>
+      <w:pPr>
+        <w:ind w:firstLine="0"/>
         <w:rPr>
           <w:highlight w:val="yellow"/>
         </w:rPr>
-        <w:t>среде</w:t>
-      </w:r>
-      <w:r>
+      </w:pPr>
+      <w:r>
+        <w:t xml:space="preserve">Откройте диалоговое окно блока </w:t>
+      </w:r>
+      <w:r>
+        <w:rPr>
+          <w:i/>
+          <w:iCs/>
+        </w:rPr>
+        <w:t>Идеальное запаздывание</w:t>
+      </w:r>
+      <w:r>
+        <w:t xml:space="preserve"> и введите в 1-ой строке число </w:t>
+      </w:r>
+      <w:r>
+        <w:rPr>
+          <w:b/>
+          <w:bCs/>
+        </w:rPr>
+        <w:t>2</w:t>
+      </w:r>
+      <w:r>
+        <w:t xml:space="preserve"> (два), что означает что данный блок реализует </w:t>
+      </w:r>
+      <w:r>
+        <w:rPr>
+          <w:u w:val="single"/>
+        </w:rPr>
+        <w:t>постоянное</w:t>
+      </w:r>
+      <w:r>
+        <w:t xml:space="preserve"> запаздывание </w:t>
+      </w:r>
+      <w:r>
+        <w:rPr>
+          <w:b/>
+          <w:bCs/>
+        </w:rPr>
+        <w:t>2</w:t>
+      </w:r>
+      <w:r>
+        <w:t xml:space="preserve"> с.</w:t>
+      </w:r>
+    </w:p>
+    <w:p>
+      <w:pPr>
+        <w:ind w:firstLine="0"/>
         <w:rPr>
           <w:highlight w:val="yellow"/>
         </w:rPr>
+      </w:pPr>
+      <w:r>
+        <w:t>Число введенное во второй диалоговой строке задает начальный размер стека данных, в который будут записываться данные на входе блока после каждого шага интегрирования. Если стек заполнится полностью, то он будет увеличен до 1200, если снова заполнится – до 1400 и т.д. Выходной сигнал определяется линейной интерполяцией значений в стеке данных. Оставьте начальный размер стека (по умолчанию).</w:t>
+      </w:r>
+    </w:p>
+    <w:p>
+      <w:pPr>
+        <w:ind w:firstLine="0"/>
+      </w:pPr>
+      <w:r>
+        <w:t xml:space="preserve">Откройте диалоговое окно </w:t>
+      </w:r>
+      <w:r>
+        <w:rPr>
+          <w:u w:val="single"/>
+        </w:rPr>
+        <w:t>верхнего</w:t>
+      </w:r>
+      <w:r>
+        <w:t xml:space="preserve"> блока Апериодическое звено 1-го порядка (</w:t>
+      </w:r>
+      <w:r>
+        <w:rPr>
+          <w:i/>
+          <w:iCs/>
+        </w:rPr>
+        <w:t>8 последовательных звеньев</w:t>
+      </w:r>
+      <w:r>
+        <w:t>) и заполните его так же, как это выполнено на рис. 1.3.</w:t>
+      </w:r>
+    </w:p>
+    <w:p>
+      <w:pPr>
+        <w:ind w:firstLine="0"/>
+        <w:jc w:val="center"/>
+      </w:pPr>
+      <w:r>
+        <w:rPr>
+          <w:noProof/>
+        </w:rPr>
+        <w:lastRenderedPageBreak/>
+        <w:drawing>
+          <wp:inline distT="0" distB="0" distL="0" distR="0">
+            <wp:extent cx="3384467" cy="4272424"/>
+            <wp:effectExtent l="0" t="0" r="6985" b="0"/>
+            <wp:docPr id="15" name="Picture 15"/>
+            <wp:cNvGraphicFramePr>
+              <a:graphicFrameLocks xmlns:a="http://schemas.openxmlformats.org/drawingml/2006/main" noChangeAspect="1"/>
+            </wp:cNvGraphicFramePr>
+            <a:graphic xmlns:a="http://schemas.openxmlformats.org/drawingml/2006/main">
+              <a:graphicData uri="http://schemas.openxmlformats.org/drawingml/2006/picture">
+                <pic:pic xmlns:pic="http://schemas.openxmlformats.org/drawingml/2006/picture">
+                  <pic:nvPicPr>
+                    <pic:cNvPr id="0" name="рис 1.3.png"/>
+                    <pic:cNvPicPr/>
+                  </pic:nvPicPr>
+                  <pic:blipFill rotWithShape="1">
+                    <a:blip r:embed="rId10">
+                      <a:extLst>
+                        <a:ext uri="{28A0092B-C50C-407E-A947-70E740481C1C}">
+                          <a14:useLocalDpi xmlns:a14="http://schemas.microsoft.com/office/drawing/2010/main" val="0"/>
+                        </a:ext>
+                      </a:extLst>
+                    </a:blip>
+                    <a:srcRect l="21165" r="23495"/>
+                    <a:stretch/>
+                  </pic:blipFill>
+                  <pic:spPr bwMode="auto">
+                    <a:xfrm>
+                      <a:off x="0" y="0"/>
+                      <a:ext cx="3386868" cy="4275455"/>
+                    </a:xfrm>
+                    <a:prstGeom prst="rect">
+                      <a:avLst/>
+                    </a:prstGeom>
+                    <a:ln>
+                      <a:noFill/>
+                    </a:ln>
+                    <a:extLst>
+                      <a:ext uri="{53640926-AAD7-44D8-BBD7-CCE9431645EC}">
+                        <a14:shadowObscured xmlns:a14="http://schemas.microsoft.com/office/drawing/2010/main"/>
+                      </a:ext>
+                    </a:extLst>
+                  </pic:spPr>
+                </pic:pic>
+              </a:graphicData>
+            </a:graphic>
+          </wp:inline>
+        </w:drawing>
+      </w:r>
+    </w:p>
+    <w:p>
+      <w:pPr>
+        <w:ind w:firstLine="0"/>
+        <w:jc w:val="center"/>
+        <w:rPr>
+          <w:b/>
+        </w:rPr>
+      </w:pPr>
+      <w:r>
+        <w:rPr>
+          <w:b/>
+        </w:rPr>
+        <w:t>Рис. 1.3</w:t>
+      </w:r>
+    </w:p>
+    <w:p>
+      <w:pPr>
+        <w:ind w:firstLine="0"/>
+      </w:pPr>
+      <w:r>
+        <w:t>В 1-ой диалоговой строке (</w:t>
+      </w:r>
+      <w:r>
+        <w:rPr>
+          <w:i/>
+          <w:iCs/>
+        </w:rPr>
+        <w:t>Коэффициент усиления</w:t>
+      </w:r>
+      <w:r>
+        <w:t xml:space="preserve">) введено </w:t>
+      </w:r>
+      <w:r>
+        <w:rPr>
+          <w:b/>
+          <w:bCs/>
+        </w:rPr>
+        <w:t>n1#1</w:t>
+      </w:r>
+      <w:r>
+        <w:t xml:space="preserve">. Это означает, что в данной строке введен числовой вектор из </w:t>
+      </w:r>
+      <w:r>
+        <w:rPr>
+          <w:b/>
+          <w:bCs/>
+        </w:rPr>
+        <w:t>n1</w:t>
+      </w:r>
+      <w:r>
+        <w:t xml:space="preserve"> (8) </w:t>
+      </w:r>
+      <w:r>
+        <w:rPr>
+          <w:b/>
+          <w:bCs/>
+        </w:rPr>
+        <w:t>единиц</w:t>
+      </w:r>
+      <w:r>
+        <w:t xml:space="preserve"> (1). Можно было ввести данную строку и так: </w:t>
+      </w:r>
+      <w:r>
+        <w:rPr>
+          <w:b/>
+          <w:bCs/>
+        </w:rPr>
+        <w:t>1 1 1 1 1 1 1 1</w:t>
+      </w:r>
+      <w:r>
+        <w:t xml:space="preserve"> (через пробел). Символ # в диалоговых строках эквивалентен предлогу “</w:t>
+      </w:r>
+      <w:r>
+        <w:rPr>
+          <w:b/>
+          <w:bCs/>
+        </w:rPr>
+        <w:t>по</w:t>
+      </w:r>
+      <w:r>
+        <w:t xml:space="preserve">” ==&gt; </w:t>
+      </w:r>
+      <w:r>
+        <w:rPr>
+          <w:b/>
+          <w:bCs/>
+        </w:rPr>
+        <w:t>n1</w:t>
+      </w:r>
+      <w:r>
+        <w:t xml:space="preserve"> -элементов </w:t>
+      </w:r>
+      <w:r>
+        <w:rPr>
+          <w:b/>
+          <w:bCs/>
+        </w:rPr>
+        <w:t>по</w:t>
+      </w:r>
+      <w:r>
         <w:t xml:space="preserve"> </w:t>
       </w:r>
       <w:r>
         <w:rPr>
-          <w:highlight w:val="yellow"/>
-          <w:lang w:val="en-US"/>
-        </w:rPr>
-        <w:t>SimI</w:t>
-      </w:r>
-      <w:r>
-        <w:rPr>
-          <w:highlight w:val="yellow"/>
-          <w:lang w:val="en-US"/>
-        </w:rPr>
-        <w:t>nTech</w:t>
-      </w:r>
-      <w:r>
-        <w:rPr>
-          <w:highlight w:val="yellow"/>
-        </w:rPr>
-        <w:t xml:space="preserve">, не имеющие аналогов в отечественных и в большинстве известных зарубежных </w:t>
-      </w:r>
-      <w:r>
-        <w:rPr>
-          <w:highlight w:val="yellow"/>
-        </w:rPr>
-        <w:t>программных комплексах</w:t>
-      </w:r>
-      <w:r>
-        <w:rPr>
-          <w:highlight w:val="yellow"/>
-        </w:rPr>
-        <w:t xml:space="preserve"> подобной направленно</w:t>
+          <w:b/>
+          <w:bCs/>
+        </w:rPr>
+        <w:t>1</w:t>
+      </w:r>
+      <w:r>
+        <w:t>.</w:t>
       </w:r>
     </w:p>
     <w:p>
       <w:pPr>
-        <w:rPr>
-          <w:highlight w:val="yellow"/>
-        </w:rPr>
+        <w:ind w:firstLine="0"/>
       </w:pPr>
       <w:bookmarkStart w:id="5" w:name="_GoBack"/>
       <w:bookmarkEnd w:id="5"/>
-      <w:r>
+    </w:p>
+    <w:p>
+      <w:pPr>
+        <w:ind w:firstLine="0"/>
         <w:rPr>
           <w:highlight w:val="yellow"/>
         </w:rPr>
+      </w:pPr>
+    </w:p>
+    <w:p>
+      <w:pPr>
+        <w:rPr>
+          <w:highlight w:val="yellow"/>
+        </w:rPr>
+      </w:pPr>
+      <w:r>
+        <w:rPr>
+          <w:highlight w:val="yellow"/>
+        </w:rPr>
+        <w:t xml:space="preserve">В данном разделе будут рассмотрены наиболее значимые новые программно-методические решения, реализованные в </w:t>
+      </w:r>
+      <w:r>
+        <w:rPr>
+          <w:highlight w:val="yellow"/>
+        </w:rPr>
+        <w:t>среде</w:t>
+      </w:r>
+      <w:r>
+        <w:rPr>
+          <w:highlight w:val="yellow"/>
+        </w:rPr>
+        <w:t xml:space="preserve"> </w:t>
+      </w:r>
+      <w:r>
+        <w:rPr>
+          <w:highlight w:val="yellow"/>
+          <w:lang w:val="en-US"/>
+        </w:rPr>
+        <w:t>SimI</w:t>
+      </w:r>
+      <w:r>
+        <w:rPr>
+          <w:highlight w:val="yellow"/>
+          <w:lang w:val="en-US"/>
+        </w:rPr>
+        <w:t>nTech</w:t>
+      </w:r>
+      <w:r>
+        <w:rPr>
+          <w:highlight w:val="yellow"/>
+        </w:rPr>
+        <w:t xml:space="preserve">, не имеющие аналогов в отечественных и в большинстве известных зарубежных </w:t>
+      </w:r>
+      <w:r>
+        <w:rPr>
+          <w:highlight w:val="yellow"/>
+        </w:rPr>
+        <w:t>программных комплексах</w:t>
+      </w:r>
+      <w:r>
+        <w:rPr>
+          <w:highlight w:val="yellow"/>
+        </w:rPr>
+        <w:t xml:space="preserve"> подобной направленно</w:t>
+      </w:r>
+    </w:p>
+    <w:p>
+      <w:pPr>
+        <w:rPr>
+          <w:highlight w:val="yellow"/>
+        </w:rPr>
+      </w:pPr>
+      <w:r>
+        <w:rPr>
+          <w:highlight w:val="yellow"/>
+        </w:rPr>
         <w:t>сти.</w:t>
       </w:r>
     </w:p>
@@ -2596,7 +2889,6 @@
         <w:rPr>
           <w:highlight w:val="yellow"/>
         </w:rPr>
-        <w:lastRenderedPageBreak/>
         <w:t>Новые программные возможности среды</w:t>
       </w:r>
       <w:r>
@@ -2667,6 +2959,7 @@
         <w:rPr>
           <w:highlight w:val="yellow"/>
         </w:rPr>
+        <w:lastRenderedPageBreak/>
         <w:t xml:space="preserve">В рассматриваемой демонстрационно-ознакомительной задаче Объект Управления описывается тремя блоками (звеньями): блоки с передаточными функциями </w:t>
       </w:r>
       <w:r>
@@ -7261,7 +7554,6 @@
     </w:p>
     <w:p>
       <w:r>
-        <w:lastRenderedPageBreak/>
         <w:t>После ввода очередных новых динамических переменных</w:t>
       </w:r>
       <w:r>
@@ -8044,6 +8336,7 @@
                   <w:rPr>
                     <w:rFonts w:ascii="Cambria Math" w:hAnsi="Cambria Math"/>
                   </w:rPr>
+                  <w:lastRenderedPageBreak/>
                   <m:t>x</m:t>
                 </m:r>
                 <m:d>
@@ -9531,91 +9824,88 @@
     </w:p>
     <w:p>
       <w:r>
-        <w:t xml:space="preserve">Учитывая, что проект (задача) со структурной схемой, аналогичной рис. 1.1, была сохранена Вами на жесткий диск, откройте его (проект). Переместите курсор на закладку Субструктуры в "Линейке" типовых блоков и инициализируйте ее щелчком левой клавиши "мыши". Далее из "Линейки" типовых блоков перенесите в Схемное </w:t>
-      </w:r>
+        <w:t xml:space="preserve">Учитывая, что проект (задача) со структурной схемой, аналогичной рис. 1.1, была сохранена Вами на жесткий диск, откройте его (проект). Переместите курсор на закладку Субструктуры в "Линейке" типовых блоков и инициализируйте ее щелчком левой клавиши "мыши". Далее из "Линейки" типовых блоков перенесите в Схемное Окно блок </w:t>
+      </w:r>
+      <w:r>
+        <w:rPr>
+          <w:b/>
+        </w:rPr>
+        <w:t>Субмодель</w:t>
+      </w:r>
+      <w:r>
+        <w:rPr>
+          <w:b/>
+        </w:rPr>
+        <w:t xml:space="preserve"> </w:t>
+      </w:r>
+      <w:r>
+        <w:rPr>
+          <w:b/>
+        </w:rPr>
+        <w:t>МВТУ</w:t>
+      </w:r>
+      <w:r>
+        <w:t xml:space="preserve"> таким же образом, как ранее Вы это делали с другими блоками при выполнении демонстрационно-ознакомительной задачи. В поле Схемного Окна появится новый блок </w:t>
+      </w:r>
+      <w:r>
+        <w:t>–</w:t>
+      </w:r>
+      <w:r>
+        <w:t xml:space="preserve"> </w:t>
+      </w:r>
+      <w:r>
+        <w:rPr>
+          <w:b/>
+        </w:rPr>
+        <w:t>Субмодель</w:t>
+      </w:r>
+      <w:r>
+        <w:rPr>
+          <w:b/>
+        </w:rPr>
+        <w:t xml:space="preserve"> МВТУ</w:t>
+      </w:r>
+      <w:r>
+        <w:t xml:space="preserve"> (без входных и выходных портов).</w:t>
+      </w:r>
+    </w:p>
+    <w:p>
+      <w:r>
+        <w:rPr>
+          <w:b/>
+        </w:rPr>
+        <w:t>Этап 2</w:t>
+      </w:r>
+      <w:r>
+        <w:t xml:space="preserve"> - </w:t>
+      </w:r>
+      <w:r>
+        <w:t xml:space="preserve">заполнение внутренней структуры </w:t>
+      </w:r>
+      <w:r>
+        <w:rPr>
+          <w:b/>
+        </w:rPr>
+        <w:t>Субмодели</w:t>
+      </w:r>
+      <w:r>
+        <w:rPr>
+          <w:b/>
+        </w:rPr>
+        <w:t xml:space="preserve"> МВТУ</w:t>
+      </w:r>
+      <w:r>
+        <w:t>.</w:t>
+      </w:r>
+    </w:p>
+    <w:p>
+      <w:r>
+        <w:t>Переместите в Схемном Окне курсор на блок Субмодель и выполните 2-х кратный щелчок левой клавишей мыши: произойдет открытие субмодельного схемного окна (т.е. переход на 1-ый уровень вложенности).</w:t>
+      </w:r>
+    </w:p>
+    <w:p>
       <w:r>
         <w:lastRenderedPageBreak/>
-        <w:t xml:space="preserve">Окно блок </w:t>
-      </w:r>
-      <w:r>
-        <w:rPr>
-          <w:b/>
-        </w:rPr>
-        <w:t>Субмодель</w:t>
-      </w:r>
-      <w:r>
-        <w:rPr>
-          <w:b/>
-        </w:rPr>
-        <w:t xml:space="preserve"> </w:t>
-      </w:r>
-      <w:r>
-        <w:rPr>
-          <w:b/>
-        </w:rPr>
-        <w:t>МВТУ</w:t>
-      </w:r>
-      <w:r>
-        <w:t xml:space="preserve"> таким же образом, как ранее Вы это делали с другими блоками при выполнении демонстрационно-ознакомительной задачи. В поле Схемного Окна появится новый блок </w:t>
-      </w:r>
-      <w:r>
-        <w:t>–</w:t>
-      </w:r>
-      <w:r>
-        <w:t xml:space="preserve"> </w:t>
-      </w:r>
-      <w:r>
-        <w:rPr>
-          <w:b/>
-        </w:rPr>
-        <w:t>Субмодель</w:t>
-      </w:r>
-      <w:r>
-        <w:rPr>
-          <w:b/>
-        </w:rPr>
-        <w:t xml:space="preserve"> МВТУ</w:t>
-      </w:r>
-      <w:r>
-        <w:t xml:space="preserve"> (без входных и выходных портов).</w:t>
-      </w:r>
-    </w:p>
-    <w:p>
-      <w:r>
-        <w:rPr>
-          <w:b/>
-        </w:rPr>
-        <w:t>Этап 2</w:t>
-      </w:r>
-      <w:r>
-        <w:t xml:space="preserve"> - </w:t>
-      </w:r>
-      <w:r>
-        <w:t xml:space="preserve">заполнение внутренней структуры </w:t>
-      </w:r>
-      <w:r>
-        <w:rPr>
-          <w:b/>
-        </w:rPr>
-        <w:t>Субмодели</w:t>
-      </w:r>
-      <w:r>
-        <w:rPr>
-          <w:b/>
-        </w:rPr>
-        <w:t xml:space="preserve"> МВТУ</w:t>
-      </w:r>
-      <w:r>
-        <w:t>.</w:t>
-      </w:r>
-    </w:p>
-    <w:p>
-      <w:r>
-        <w:t>Переместите в Схемном Окне курсор на блок Субмодель и выполните 2-х кратный щелчок левой клавишей мыши: произойдет открытие субмодельного схемного окна (т.е. переход на 1-ый уровень вложенности).</w:t>
-      </w:r>
-    </w:p>
-    <w:p>
-      <w:r>
         <w:t xml:space="preserve">Перенесите в открывшееся чистое схемное окно (субмодельное) из этой же библиотеки (Субструктуры) блок Порт входа (желательно в левую часть схемного окна) и блок Порт выхода (лучше в правую часть схемного окна), а также остальные блоки: Сравнивающее устройство, Интегратор, Временной график и </w:t>
       </w:r>
       <w:r>
@@ -9665,7 +9955,7 @@
                     </pic:cNvPicPr>
                   </pic:nvPicPr>
                   <pic:blipFill>
-                    <a:blip r:embed="rId10">
+                    <a:blip r:embed="rId11">
                       <a:extLst>
                         <a:ext uri="{28A0092B-C50C-407E-A947-70E740481C1C}">
                           <a14:useLocalDpi xmlns:a14="http://schemas.microsoft.com/office/drawing/2010/main" val="0"/>
@@ -9828,26 +10118,23 @@
         <w:t>–</w:t>
       </w:r>
       <w:r>
-        <w:t xml:space="preserve"> 4 сигнала. Очевидно, что подобные векторные сигналы </w:t>
-      </w:r>
+        <w:t xml:space="preserve"> 4 сигнала. Очевидно, что подобные векторные сигналы должны быть предварительно сформированы, например, посредством блока Мультиплексор. Внутри субмодельного схемного окна выходные сигналы блоков Порт входа, обычно, должны быть демультиплексированы для последующей обработки.</w:t>
+      </w:r>
+    </w:p>
+    <w:p>
+      <w:r>
+        <w:t>Векторными могут быть и выходные порты субструктуры, что требует соответствующего предварительного мультиплексирования выходных сигналов, подаваемых внутри субструктуры (Субмодели</w:t>
+      </w:r>
+      <w:r>
+        <w:t xml:space="preserve"> МВТУ</w:t>
+      </w:r>
+      <w:r>
+        <w:t>) на блоки Порт выхода.</w:t>
+      </w:r>
+    </w:p>
+    <w:p>
       <w:r>
         <w:lastRenderedPageBreak/>
-        <w:t>должны быть предварительно сформированы, например, посредством блока Мультиплексор. Внутри субмодельного схемного окна выходные сигналы блоков Порт входа, обычно, должны быть демультиплексированы для последующей обработки.</w:t>
-      </w:r>
-    </w:p>
-    <w:p>
-      <w:r>
-        <w:t>Векторными могут быть и выходные порты субструктуры, что требует соответствующего предварительного мультиплексирования выходных сигналов, подаваемых внутри субструктуры (Субмодели</w:t>
-      </w:r>
-      <w:r>
-        <w:t xml:space="preserve"> МВТУ</w:t>
-      </w:r>
-      <w:r>
-        <w:t>) на блоки Порт выхода.</w:t>
-      </w:r>
-    </w:p>
-    <w:p>
-      <w:r>
         <w:t xml:space="preserve">Внимание! Если в Субмодели несколько Портов входа и Портов выхода, рекомендуется сразу после переноса каждого Порта сделать соответствующую подпись, используя стандартную процедуру оформления поясняющих подписей. Например, дать 1-му перенесенному </w:t>
       </w:r>
       <w:r>
@@ -9949,7 +10236,7 @@
                     </pic:cNvPicPr>
                   </pic:nvPicPr>
                   <pic:blipFill>
-                    <a:blip r:embed="rId11">
+                    <a:blip r:embed="rId12">
                       <a:extLst>
                         <a:ext uri="{28A0092B-C50C-407E-A947-70E740481C1C}">
                           <a14:useLocalDpi xmlns:a14="http://schemas.microsoft.com/office/drawing/2010/main" val="0"/>
@@ -10087,7 +10374,6 @@
         </w:numPr>
       </w:pPr>
       <w:r>
-        <w:lastRenderedPageBreak/>
         <w:t>Г</w:t>
       </w:r>
       <w:r>
@@ -10134,6 +10420,7 @@
     </w:p>
     <w:p>
       <w:r>
+        <w:lastRenderedPageBreak/>
         <w:t>Необходимо заметить, что изменение фона субмодельного окна на рисунок требует от Пользователя предварительного "конструирования" этого образа.</w:t>
       </w:r>
     </w:p>
@@ -10165,7 +10452,7 @@
                     </pic:cNvPicPr>
                   </pic:nvPicPr>
                   <pic:blipFill>
-                    <a:blip r:embed="rId12">
+                    <a:blip r:embed="rId13">
                       <a:extLst>
                         <a:ext uri="{28A0092B-C50C-407E-A947-70E740481C1C}">
                           <a14:useLocalDpi xmlns:a14="http://schemas.microsoft.com/office/drawing/2010/main" val="0"/>
@@ -10275,51 +10562,54 @@
     </w:p>
     <w:p>
       <w:r>
+        <w:t xml:space="preserve">Откройте окно Редактор Глобальных параметров Проекта (Субмодели) щелчком левой клавиши "мыши" по </w:t>
+      </w:r>
+      <w:r>
+        <w:t>вкладке</w:t>
+      </w:r>
+      <w:r>
+        <w:t xml:space="preserve"> </w:t>
+      </w:r>
+      <w:r>
+        <w:rPr>
+          <w:b/>
+        </w:rPr>
+        <w:t>Параметры</w:t>
+      </w:r>
+      <w:r>
+        <w:t xml:space="preserve"> макроблока в панели инструментов, расположенной </w:t>
+      </w:r>
+      <w:r>
+        <w:t xml:space="preserve">слева на </w:t>
+      </w:r>
+      <w:r>
+        <w:t>Схемном окне.</w:t>
+      </w:r>
+    </w:p>
+    <w:p>
+      <w:r>
+        <w:t>Введите с клавиатуры текст, описывающий задание глобальных параметров и комментарии (в фигурных скобках), аналогично рис. 1.5.</w:t>
+      </w:r>
+    </w:p>
+    <w:p>
+      <w:r>
+        <w:t>После ввода основного текста (цвет шрифта - черный) и комментариев</w:t>
+      </w:r>
+      <w:r>
+        <w:t xml:space="preserve"> к нему (цвет шрифта - зеленый</w:t>
+      </w:r>
+      <w:r>
+        <w:t xml:space="preserve">), </w:t>
+      </w:r>
+      <w:r>
+        <w:t>перейдите обратно на вкладку «Схема», т.е. прикройте</w:t>
+      </w:r>
+      <w:r>
+        <w:t xml:space="preserve"> окно </w:t>
+      </w:r>
+      <w:r>
         <w:lastRenderedPageBreak/>
-        <w:t xml:space="preserve">Откройте окно Редактор Глобальных параметров Проекта (Субмодели) щелчком левой клавиши "мыши" по </w:t>
-      </w:r>
-      <w:r>
-        <w:t>вкладке</w:t>
-      </w:r>
-      <w:r>
-        <w:t xml:space="preserve"> </w:t>
-      </w:r>
-      <w:r>
-        <w:rPr>
-          <w:b/>
-        </w:rPr>
-        <w:t>Параметры</w:t>
-      </w:r>
-      <w:r>
-        <w:t xml:space="preserve"> макроблока в панели инструментов, расположенной </w:t>
-      </w:r>
-      <w:r>
-        <w:t xml:space="preserve">слева на </w:t>
-      </w:r>
-      <w:r>
-        <w:t>Схемном окне.</w:t>
-      </w:r>
-    </w:p>
-    <w:p>
-      <w:r>
-        <w:t>Введите с клавиатуры текст, описывающий задание глобальных параметров и комментарии (в фигурных скобках), аналогично рис. 1.5.</w:t>
-      </w:r>
-    </w:p>
-    <w:p>
-      <w:r>
-        <w:t>После ввода основного текста (цвет шрифта - черный) и комментариев</w:t>
-      </w:r>
-      <w:r>
-        <w:t xml:space="preserve"> к нему (цвет шрифта - зеленый</w:t>
-      </w:r>
-      <w:r>
-        <w:t xml:space="preserve">), </w:t>
-      </w:r>
-      <w:r>
-        <w:t>перейдите обратно на вкладку «Схема», т.е. прикройте</w:t>
-      </w:r>
-      <w:r>
-        <w:t xml:space="preserve"> окно Редактор Глобальных параметров Проекта (Субмодели)</w:t>
+        <w:t>Редактор Глобальных параметров Проекта (Субмодели)</w:t>
       </w:r>
       <w:r>
         <w:t>. Для этого надо</w:t>
@@ -10372,7 +10662,7 @@
                     <pic:cNvPicPr/>
                   </pic:nvPicPr>
                   <pic:blipFill>
-                    <a:blip r:embed="rId13"/>
+                    <a:blip r:embed="rId14"/>
                     <a:stretch>
                       <a:fillRect/>
                     </a:stretch>
@@ -10473,11 +10763,7 @@
         <w:t xml:space="preserve"> функционирует и один из "нестандартных" типовых блоков библиотеки Динамические звенья, а именно, </w:t>
       </w:r>
       <w:r>
-        <w:t xml:space="preserve">блок «Язык </w:t>
-      </w:r>
-      <w:r>
-        <w:lastRenderedPageBreak/>
-        <w:t>программирования»</w:t>
+        <w:t>блок «Язык программирования»</w:t>
       </w:r>
       <w:r>
         <w:t>, позволяющий прямо в процессе работы создавать экземпляры блоков со своими оригинальными математическими моделями.</w:t>
@@ -12020,7 +12306,6 @@
                 <w:b/>
                 <w:lang w:val="en-US"/>
               </w:rPr>
-              <w:lastRenderedPageBreak/>
               <w:t>^</w:t>
             </w:r>
           </w:p>
@@ -12191,6 +12476,7 @@
     </w:p>
     <w:p>
       <w:r>
+        <w:lastRenderedPageBreak/>
         <w:t xml:space="preserve">В </w:t>
       </w:r>
       <w:r>
@@ -12919,26 +13205,23 @@
         <w:t xml:space="preserve">«Язык программирования» </w:t>
       </w:r>
       <w:r>
-        <w:t xml:space="preserve">рассмотрим на примере формирования уравнений динамики </w:t>
-      </w:r>
+        <w:t>рассмотрим на примере формирования уравнений динамики Объекта Управления, расположенного в субмодельном окне 1-го уровня вложенности (см. рис. 1.2).</w:t>
+      </w:r>
+    </w:p>
+    <w:p>
+      <w:r>
+        <w:t>Откройте субмодельное окно "Параллельная" САР, переместите курсор на блок Объект Управления (см. рис. 1.2) и выполните 2-х кратный щелчок левой клавишей "мыши": откроется новое окно Редактор</w:t>
+      </w:r>
+      <w:r>
+        <w:t>а</w:t>
+      </w:r>
+      <w:r>
+        <w:t>, в котором Вы должны записать выражения и дифференциальные уравнения, соответствующие математической модели данного блока (система уравнений (1.2)).</w:t>
+      </w:r>
+    </w:p>
+    <w:p>
       <w:r>
         <w:lastRenderedPageBreak/>
-        <w:t>Объекта Управления, расположенного в субмодельном окне 1-го уровня вложенности (см. рис. 1.2).</w:t>
-      </w:r>
-    </w:p>
-    <w:p>
-      <w:r>
-        <w:t>Откройте субмодельное окно "Параллельная" САР, переместите курсор на блок Объект Управления (см. рис. 1.2) и выполните 2-х кратный щелчок левой клавишей "мыши": откроется новое окно Редактор</w:t>
-      </w:r>
-      <w:r>
-        <w:t>а</w:t>
-      </w:r>
-      <w:r>
-        <w:t>, в котором Вы должны записать выражения и дифференциальные уравнения, соответствующие математической модели данного блока (система уравнений (1.2)).</w:t>
-      </w:r>
-    </w:p>
-    <w:p>
-      <w:r>
         <w:t>Панель инструментов (командные кнопки) окна Редактор</w:t>
       </w:r>
       <w:r>
@@ -12985,7 +13268,7 @@
                     </pic:cNvPicPr>
                   </pic:nvPicPr>
                   <pic:blipFill>
-                    <a:blip r:embed="rId14">
+                    <a:blip r:embed="rId15">
                       <a:extLst>
                         <a:ext uri="{28A0092B-C50C-407E-A947-70E740481C1C}">
                           <a14:useLocalDpi xmlns:a14="http://schemas.microsoft.com/office/drawing/2010/main" val="0"/>
@@ -13146,27 +13429,27 @@
     </w:p>
     <w:p>
       <w:r>
+        <w:t xml:space="preserve">Если </w:t>
+      </w:r>
+      <w:r>
+        <w:t>блок «Язык программирования»</w:t>
+      </w:r>
+      <w:r>
+        <w:t xml:space="preserve"> описывает динамику объекта моделирования в виде системы дифференциальных уравнений в форме Коши, то вторая исполняемая строка (не считая строку комментария) обязательно должна содержат</w:t>
+      </w:r>
+      <w:r>
+        <w:t>ь оператор ini</w:t>
+      </w:r>
+      <w:r>
+        <w:t>tialization</w:t>
+      </w:r>
+      <w:r>
+        <w:t>, описывающий начальные условия для динамических (дифференциальных) переменных, ниже по тексту для которых будут записаны обыкновенные дифференциальные уравнения в форме Коши.</w:t>
+      </w:r>
+    </w:p>
+    <w:p>
+      <w:r>
         <w:lastRenderedPageBreak/>
-        <w:t xml:space="preserve">Если </w:t>
-      </w:r>
-      <w:r>
-        <w:t>блок «Язык программирования»</w:t>
-      </w:r>
-      <w:r>
-        <w:t xml:space="preserve"> описывает динамику объекта моделирования в виде системы дифференциальных уравнений в форме Коши, то вторая исполняемая строка (не считая строку комментария) обязательно должна содержат</w:t>
-      </w:r>
-      <w:r>
-        <w:t>ь оператор ini</w:t>
-      </w:r>
-      <w:r>
-        <w:t>tialization</w:t>
-      </w:r>
-      <w:r>
-        <w:t>, описывающий начальные условия для динамических (дифференциальных) переменных, ниже по тексту для которых будут записаны обыкновенные дифференциальные уравнения в форме Коши.</w:t>
-      </w:r>
-    </w:p>
-    <w:p>
-      <w:r>
         <w:t>В данном примере 5</w:t>
       </w:r>
       <w:r>
@@ -13746,7 +14029,7 @@
                     </pic:cNvPicPr>
                   </pic:nvPicPr>
                   <pic:blipFill>
-                    <a:blip r:embed="rId15">
+                    <a:blip r:embed="rId16">
                       <a:extLst>
                         <a:ext uri="{28A0092B-C50C-407E-A947-70E740481C1C}">
                           <a14:useLocalDpi xmlns:a14="http://schemas.microsoft.com/office/drawing/2010/main" val="0"/>
@@ -13820,7 +14103,7 @@
                     </pic:cNvPicPr>
                   </pic:nvPicPr>
                   <pic:blipFill>
-                    <a:blip r:embed="rId16">
+                    <a:blip r:embed="rId17">
                       <a:extLst>
                         <a:ext uri="{28A0092B-C50C-407E-A947-70E740481C1C}">
                           <a14:useLocalDpi xmlns:a14="http://schemas.microsoft.com/office/drawing/2010/main" val="0"/>
@@ -13934,7 +14217,7 @@
                     </pic:cNvPicPr>
                   </pic:nvPicPr>
                   <pic:blipFill>
-                    <a:blip r:embed="rId17">
+                    <a:blip r:embed="rId18">
                       <a:extLst>
                         <a:ext uri="{28A0092B-C50C-407E-A947-70E740481C1C}">
                           <a14:useLocalDpi xmlns:a14="http://schemas.microsoft.com/office/drawing/2010/main" val="0"/>
@@ -13990,7 +14273,7 @@
                     </pic:cNvPicPr>
                   </pic:nvPicPr>
                   <pic:blipFill>
-                    <a:blip r:embed="rId18">
+                    <a:blip r:embed="rId19">
                       <a:extLst>
                         <a:ext uri="{28A0092B-C50C-407E-A947-70E740481C1C}">
                           <a14:useLocalDpi xmlns:a14="http://schemas.microsoft.com/office/drawing/2010/main" val="0"/>
@@ -14158,7 +14441,7 @@
                     </pic:cNvPicPr>
                   </pic:nvPicPr>
                   <pic:blipFill>
-                    <a:blip r:embed="rId19">
+                    <a:blip r:embed="rId20">
                       <a:extLst>
                         <a:ext uri="{28A0092B-C50C-407E-A947-70E740481C1C}">
                           <a14:useLocalDpi xmlns:a14="http://schemas.microsoft.com/office/drawing/2010/main" val="0"/>
@@ -16107,7 +16390,7 @@
                     </pic:cNvPicPr>
                   </pic:nvPicPr>
                   <pic:blipFill>
-                    <a:blip r:embed="rId20">
+                    <a:blip r:embed="rId21">
                       <a:extLst>
                         <a:ext uri="{28A0092B-C50C-407E-A947-70E740481C1C}">
                           <a14:useLocalDpi xmlns:a14="http://schemas.microsoft.com/office/drawing/2010/main" val="0"/>
@@ -16187,7 +16470,7 @@
                     </pic:cNvPicPr>
                   </pic:nvPicPr>
                   <pic:blipFill>
-                    <a:blip r:embed="rId21">
+                    <a:blip r:embed="rId22">
                       <a:extLst>
                         <a:ext uri="{28A0092B-C50C-407E-A947-70E740481C1C}">
                           <a14:useLocalDpi xmlns:a14="http://schemas.microsoft.com/office/drawing/2010/main" val="0"/>
@@ -16286,7 +16569,7 @@
                     </pic:cNvPicPr>
                   </pic:nvPicPr>
                   <pic:blipFill>
-                    <a:blip r:embed="rId22">
+                    <a:blip r:embed="rId23">
                       <a:extLst>
                         <a:ext uri="{28A0092B-C50C-407E-A947-70E740481C1C}">
                           <a14:useLocalDpi xmlns:a14="http://schemas.microsoft.com/office/drawing/2010/main" val="0"/>
@@ -16524,7 +16807,7 @@
                     </pic:cNvPicPr>
                   </pic:nvPicPr>
                   <pic:blipFill>
-                    <a:blip r:embed="rId23">
+                    <a:blip r:embed="rId24">
                       <a:extLst>
                         <a:ext uri="{28A0092B-C50C-407E-A947-70E740481C1C}">
                           <a14:useLocalDpi xmlns:a14="http://schemas.microsoft.com/office/drawing/2010/main" val="0"/>
@@ -16635,7 +16918,7 @@
                     </pic:cNvPicPr>
                   </pic:nvPicPr>
                   <pic:blipFill>
-                    <a:blip r:embed="rId24">
+                    <a:blip r:embed="rId25">
                       <a:extLst>
                         <a:ext uri="{28A0092B-C50C-407E-A947-70E740481C1C}">
                           <a14:useLocalDpi xmlns:a14="http://schemas.microsoft.com/office/drawing/2010/main" val="0"/>
@@ -16698,7 +16981,7 @@
                     </pic:cNvPicPr>
                   </pic:nvPicPr>
                   <pic:blipFill>
-                    <a:blip r:embed="rId25">
+                    <a:blip r:embed="rId26">
                       <a:extLst>
                         <a:ext uri="{28A0092B-C50C-407E-A947-70E740481C1C}">
                           <a14:useLocalDpi xmlns:a14="http://schemas.microsoft.com/office/drawing/2010/main" val="0"/>
@@ -16898,7 +17181,7 @@
                     </pic:cNvPicPr>
                   </pic:nvPicPr>
                   <pic:blipFill>
-                    <a:blip r:embed="rId26">
+                    <a:blip r:embed="rId27">
                       <a:extLst>
                         <a:ext uri="{28A0092B-C50C-407E-A947-70E740481C1C}">
                           <a14:useLocalDpi xmlns:a14="http://schemas.microsoft.com/office/drawing/2010/main" val="0"/>
@@ -16996,7 +17279,7 @@
                     </pic:cNvPicPr>
                   </pic:nvPicPr>
                   <pic:blipFill>
-                    <a:blip r:embed="rId27">
+                    <a:blip r:embed="rId28">
                       <a:extLst>
                         <a:ext uri="{28A0092B-C50C-407E-A947-70E740481C1C}">
                           <a14:useLocalDpi xmlns:a14="http://schemas.microsoft.com/office/drawing/2010/main" val="0"/>
@@ -17158,7 +17441,7 @@
                     </pic:cNvPicPr>
                   </pic:nvPicPr>
                   <pic:blipFill>
-                    <a:blip r:embed="rId28">
+                    <a:blip r:embed="rId29">
                       <a:extLst>
                         <a:ext uri="{28A0092B-C50C-407E-A947-70E740481C1C}">
                           <a14:useLocalDpi xmlns:a14="http://schemas.microsoft.com/office/drawing/2010/main" val="0"/>
@@ -20818,7 +21101,7 @@
       </w:r>
     </w:p>
     <w:sectPr>
-      <w:footerReference w:type="default" r:id="rId29"/>
+      <w:footerReference w:type="default" r:id="rId30"/>
       <w:pgSz w:w="11906" w:h="16838"/>
       <w:pgMar w:top="1134" w:right="567" w:bottom="1134" w:left="1701" w:header="709" w:footer="709" w:gutter="0"/>
       <w:cols w:space="708"/>
@@ -20863,6 +21146,7 @@
         <w:docPartUnique/>
       </w:docPartObj>
     </w:sdtPr>
+    <w:sdtEndPr/>
     <w:sdtContent>
       <w:p>
         <w:pPr>
@@ -20882,7 +21166,7 @@
           <w:rPr>
             <w:noProof/>
           </w:rPr>
-          <w:t>6</w:t>
+          <w:t>7</w:t>
         </w:r>
         <w:r>
           <w:fldChar w:fldCharType="end"/>
@@ -22786,536 +23070,6 @@
 </w:styles>
 </file>
 
-<file path=word/glossary/document.xml><?xml version="1.0" encoding="utf-8"?>
-<w:glossaryDocument xmlns:wpc="http://schemas.microsoft.com/office/word/2010/wordprocessingCanvas" xmlns:mc="http://schemas.openxmlformats.org/markup-compatibility/2006" xmlns:o="urn:schemas-microsoft-com:office:office" xmlns:r="http://schemas.openxmlformats.org/officeDocument/2006/relationships" xmlns:m="http://schemas.openxmlformats.org/officeDocument/2006/math" xmlns:v="urn:schemas-microsoft-com:vml" xmlns:wp14="http://schemas.microsoft.com/office/word/2010/wordprocessingDrawing" xmlns:wp="http://schemas.openxmlformats.org/drawingml/2006/wordprocessingDrawing" xmlns:w10="urn:schemas-microsoft-com:office:word" xmlns:w="http://schemas.openxmlformats.org/wordprocessingml/2006/main" xmlns:w14="http://schemas.microsoft.com/office/word/2010/wordml" xmlns:wpg="http://schemas.microsoft.com/office/word/2010/wordprocessingGroup" xmlns:wpi="http://schemas.microsoft.com/office/word/2010/wordprocessingInk" xmlns:wne="http://schemas.microsoft.com/office/word/2006/wordml" xmlns:wps="http://schemas.microsoft.com/office/word/2010/wordprocessingShape" mc:Ignorable="w14 wp14"/>
-</file>
-
-<file path=word/glossary/fontTable.xml><?xml version="1.0" encoding="utf-8"?>
-<w:fonts xmlns:mc="http://schemas.openxmlformats.org/markup-compatibility/2006" xmlns:r="http://schemas.openxmlformats.org/officeDocument/2006/relationships" xmlns:w="http://schemas.openxmlformats.org/wordprocessingml/2006/main" xmlns:w14="http://schemas.microsoft.com/office/word/2010/wordml" mc:Ignorable="w14">
-  <w:font w:name="Symbol">
-    <w:panose1 w:val="05050102010706020507"/>
-    <w:charset w:val="02"/>
-    <w:family w:val="roman"/>
-    <w:pitch w:val="variable"/>
-    <w:sig w:usb0="00000000" w:usb1="10000000" w:usb2="00000000" w:usb3="00000000" w:csb0="80000000" w:csb1="00000000"/>
-  </w:font>
-  <w:font w:name="Times New Roman">
-    <w:panose1 w:val="02020603050405020304"/>
-    <w:charset w:val="CC"/>
-    <w:family w:val="roman"/>
-    <w:pitch w:val="variable"/>
-    <w:sig w:usb0="E0002AFF" w:usb1="C0007841" w:usb2="00000009" w:usb3="00000000" w:csb0="000001FF" w:csb1="00000000"/>
-  </w:font>
-  <w:font w:name="Courier New">
-    <w:panose1 w:val="02070309020205020404"/>
-    <w:charset w:val="CC"/>
-    <w:family w:val="modern"/>
-    <w:pitch w:val="fixed"/>
-    <w:sig w:usb0="E0002AFF" w:usb1="C0007843" w:usb2="00000009" w:usb3="00000000" w:csb0="000001FF" w:csb1="00000000"/>
-  </w:font>
-  <w:font w:name="Wingdings">
-    <w:panose1 w:val="05000000000000000000"/>
-    <w:charset w:val="02"/>
-    <w:family w:val="auto"/>
-    <w:pitch w:val="variable"/>
-    <w:sig w:usb0="00000000" w:usb1="10000000" w:usb2="00000000" w:usb3="00000000" w:csb0="80000000" w:csb1="00000000"/>
-  </w:font>
-  <w:font w:name="Arial">
-    <w:panose1 w:val="020B0604020202020204"/>
-    <w:charset w:val="CC"/>
-    <w:family w:val="swiss"/>
-    <w:pitch w:val="variable"/>
-    <w:sig w:usb0="E0002AFF" w:usb1="C0007843" w:usb2="00000009" w:usb3="00000000" w:csb0="000001FF" w:csb1="00000000"/>
-  </w:font>
-  <w:font w:name="DejaVu Sans">
-    <w:altName w:val="Times New Roman"/>
-    <w:charset w:val="CC"/>
-    <w:family w:val="roman"/>
-    <w:pitch w:val="variable"/>
-  </w:font>
-  <w:font w:name="Tahoma">
-    <w:panose1 w:val="020B0604030504040204"/>
-    <w:charset w:val="CC"/>
-    <w:family w:val="swiss"/>
-    <w:pitch w:val="variable"/>
-    <w:sig w:usb0="E1002EFF" w:usb1="C000605B" w:usb2="00000029" w:usb3="00000000" w:csb0="000101FF" w:csb1="00000000"/>
-  </w:font>
-  <w:font w:name="Calibri">
-    <w:panose1 w:val="020F0502020204030204"/>
-    <w:charset w:val="CC"/>
-    <w:family w:val="swiss"/>
-    <w:pitch w:val="variable"/>
-    <w:sig w:usb0="E00002FF" w:usb1="4000ACFF" w:usb2="00000001" w:usb3="00000000" w:csb0="0000019F" w:csb1="00000000"/>
-  </w:font>
-  <w:font w:name="Cambria Math">
-    <w:panose1 w:val="02040503050406030204"/>
-    <w:charset w:val="CC"/>
-    <w:family w:val="roman"/>
-    <w:pitch w:val="variable"/>
-    <w:sig w:usb0="E00002FF" w:usb1="420024FF" w:usb2="00000000" w:usb3="00000000" w:csb0="0000019F" w:csb1="00000000"/>
-  </w:font>
-  <w:font w:name="Calibri Light">
-    <w:altName w:val="Calibri"/>
-    <w:panose1 w:val="020F0302020204030204"/>
-    <w:charset w:val="CC"/>
-    <w:family w:val="swiss"/>
-    <w:pitch w:val="variable"/>
-    <w:sig w:usb0="A00002EF" w:usb1="4000207B" w:usb2="00000000" w:usb3="00000000" w:csb0="0000019F" w:csb1="00000000"/>
-  </w:font>
-  <w:font w:name="Cambria">
-    <w:panose1 w:val="02040503050406030204"/>
-    <w:charset w:val="CC"/>
-    <w:family w:val="roman"/>
-    <w:pitch w:val="variable"/>
-    <w:sig w:usb0="E00002FF" w:usb1="400004FF" w:usb2="00000000" w:usb3="00000000" w:csb0="0000019F" w:csb1="00000000"/>
-  </w:font>
-</w:fonts>
-</file>
-
-<file path=word/glossary/settings.xml><?xml version="1.0" encoding="utf-8"?>
-<w:settings xmlns:mc="http://schemas.openxmlformats.org/markup-compatibility/2006" xmlns:o="urn:schemas-microsoft-com:office:office" xmlns:r="http://schemas.openxmlformats.org/officeDocument/2006/relationships" xmlns:m="http://schemas.openxmlformats.org/officeDocument/2006/math" xmlns:v="urn:schemas-microsoft-com:vml" xmlns:w10="urn:schemas-microsoft-com:office:word" xmlns:w="http://schemas.openxmlformats.org/wordprocessingml/2006/main" xmlns:w14="http://schemas.microsoft.com/office/word/2010/wordml" xmlns:sl="http://schemas.openxmlformats.org/schemaLibrary/2006/main" mc:Ignorable="w14">
-  <w:view w:val="normal"/>
-  <w:defaultTabStop w:val="708"/>
-  <w:characterSpacingControl w:val="doNotCompress"/>
-  <w:compat>
-    <w:useFELayout/>
-    <w:compatSetting w:name="compatibilityMode" w:uri="http://schemas.microsoft.com/office/word" w:val="14"/>
-    <w:compatSetting w:name="overrideTableStyleFontSizeAndJustification" w:uri="http://schemas.microsoft.com/office/word" w:val="1"/>
-    <w:compatSetting w:name="enableOpenTypeFeatures" w:uri="http://schemas.microsoft.com/office/word" w:val="1"/>
-    <w:compatSetting w:name="doNotFlipMirrorIndents" w:uri="http://schemas.microsoft.com/office/word" w:val="1"/>
-  </w:compat>
-  <w:rsids>
-    <w:rsidRoot w:val="005072FF"/>
-    <w:rsid w:val="005072FF"/>
-    <w:rsid w:val="009A4F9A"/>
-  </w:rsids>
-  <m:mathPr>
-    <m:mathFont m:val="Cambria Math"/>
-    <m:brkBin m:val="before"/>
-    <m:brkBinSub m:val="--"/>
-    <m:smallFrac m:val="0"/>
-    <m:dispDef/>
-    <m:lMargin m:val="0"/>
-    <m:rMargin m:val="0"/>
-    <m:defJc m:val="centerGroup"/>
-    <m:wrapIndent m:val="1440"/>
-    <m:intLim m:val="subSup"/>
-    <m:naryLim m:val="undOvr"/>
-  </m:mathPr>
-  <w:themeFontLang w:val="ru-RU"/>
-  <w:clrSchemeMapping w:bg1="light1" w:t1="dark1" w:bg2="light2" w:t2="dark2" w:accent1="accent1" w:accent2="accent2" w:accent3="accent3" w:accent4="accent4" w:accent5="accent5" w:accent6="accent6" w:hyperlink="hyperlink" w:followedHyperlink="followedHyperlink"/>
-  <w:decimalSymbol w:val=","/>
-  <w:listSeparator w:val=";"/>
-</w:settings>
-</file>
-
-<file path=word/glossary/styles.xml><?xml version="1.0" encoding="utf-8"?>
-<w:styles xmlns:mc="http://schemas.openxmlformats.org/markup-compatibility/2006" xmlns:r="http://schemas.openxmlformats.org/officeDocument/2006/relationships" xmlns:w="http://schemas.openxmlformats.org/wordprocessingml/2006/main" xmlns:w14="http://schemas.microsoft.com/office/word/2010/wordml" mc:Ignorable="w14">
-  <w:docDefaults>
-    <w:rPrDefault>
-      <w:rPr>
-        <w:rFonts w:asciiTheme="minorHAnsi" w:eastAsiaTheme="minorEastAsia" w:hAnsiTheme="minorHAnsi" w:cstheme="minorBidi"/>
-        <w:sz w:val="22"/>
-        <w:szCs w:val="22"/>
-        <w:lang w:val="ru-RU" w:eastAsia="ru-RU" w:bidi="ar-SA"/>
-      </w:rPr>
-    </w:rPrDefault>
-    <w:pPrDefault>
-      <w:pPr>
-        <w:spacing w:after="200" w:line="276" w:lineRule="auto"/>
-      </w:pPr>
-    </w:pPrDefault>
-  </w:docDefaults>
-  <w:latentStyles w:defLockedState="0" w:defUIPriority="99" w:defSemiHidden="1" w:defUnhideWhenUsed="1" w:defQFormat="0" w:count="267">
-    <w:lsdException w:name="Normal" w:semiHidden="0" w:uiPriority="0" w:unhideWhenUsed="0" w:qFormat="1"/>
-    <w:lsdException w:name="heading 1" w:semiHidden="0" w:uiPriority="9" w:unhideWhenUsed="0" w:qFormat="1"/>
-    <w:lsdException w:name="heading 2" w:uiPriority="9" w:qFormat="1"/>
-    <w:lsdException w:name="heading 3" w:uiPriority="9" w:qFormat="1"/>
-    <w:lsdException w:name="heading 4" w:uiPriority="9" w:qFormat="1"/>
-    <w:lsdException w:name="heading 5" w:uiPriority="9" w:qFormat="1"/>
-    <w:lsdException w:name="heading 6" w:uiPriority="9" w:qFormat="1"/>
-    <w:lsdException w:name="heading 7" w:uiPriority="9" w:qFormat="1"/>
-    <w:lsdException w:name="heading 8" w:uiPriority="9" w:qFormat="1"/>
-    <w:lsdException w:name="heading 9" w:uiPriority="9" w:qFormat="1"/>
-    <w:lsdException w:name="toc 1" w:uiPriority="39"/>
-    <w:lsdException w:name="toc 2" w:uiPriority="39"/>
-    <w:lsdException w:name="toc 3" w:uiPriority="39"/>
-    <w:lsdException w:name="toc 4" w:uiPriority="39"/>
-    <w:lsdException w:name="toc 5" w:uiPriority="39"/>
-    <w:lsdException w:name="toc 6" w:uiPriority="39"/>
-    <w:lsdException w:name="toc 7" w:uiPriority="39"/>
-    <w:lsdException w:name="toc 8" w:uiPriority="39"/>
-    <w:lsdException w:name="toc 9" w:uiPriority="39"/>
-    <w:lsdException w:name="caption" w:uiPriority="35" w:qFormat="1"/>
-    <w:lsdException w:name="Title" w:semiHidden="0" w:uiPriority="10" w:unhideWhenUsed="0" w:qFormat="1"/>
-    <w:lsdException w:name="Default Paragraph Font" w:uiPriority="1"/>
-    <w:lsdException w:name="Subtitle" w:semiHidden="0" w:uiPriority="11" w:unhideWhenUsed="0" w:qFormat="1"/>
-    <w:lsdException w:name="Strong" w:semiHidden="0" w:uiPriority="22" w:unhideWhenUsed="0" w:qFormat="1"/>
-    <w:lsdException w:name="Emphasis" w:semiHidden="0" w:uiPriority="20" w:unhideWhenUsed="0" w:qFormat="1"/>
-    <w:lsdException w:name="Table Grid" w:semiHidden="0" w:uiPriority="59" w:unhideWhenUsed="0"/>
-    <w:lsdException w:name="Placeholder Text" w:unhideWhenUsed="0"/>
-    <w:lsdException w:name="No Spacing" w:semiHidden="0" w:uiPriority="1" w:unhideWhenUsed="0" w:qFormat="1"/>
-    <w:lsdException w:name="Light Shading" w:semiHidden="0" w:uiPriority="60" w:unhideWhenUsed="0"/>
-    <w:lsdException w:name="Light List" w:semiHidden="0" w:uiPriority="61" w:unhideWhenUsed="0"/>
-    <w:lsdException w:name="Light Grid" w:semiHidden="0" w:uiPriority="62" w:unhideWhenUsed="0"/>
-    <w:lsdException w:name="Medium Shading 1" w:semiHidden="0" w:uiPriority="63" w:unhideWhenUsed="0"/>
-    <w:lsdException w:name="Medium Shading 2" w:semiHidden="0" w:uiPriority="64" w:unhideWhenUsed="0"/>
-    <w:lsdException w:name="Medium List 1" w:semiHidden="0" w:uiPriority="65" w:unhideWhenUsed="0"/>
-    <w:lsdException w:name="Medium List 2" w:semiHidden="0" w:uiPriority="66" w:unhideWhenUsed="0"/>
-    <w:lsdException w:name="Medium Grid 1" w:semiHidden="0" w:uiPriority="67" w:unhideWhenUsed="0"/>
-    <w:lsdException w:name="Medium Grid 2" w:semiHidden="0" w:uiPriority="68" w:unhideWhenUsed="0"/>
-    <w:lsdException w:name="Medium Grid 3" w:semiHidden="0" w:uiPriority="69" w:unhideWhenUsed="0"/>
-    <w:lsdException w:name="Dark List" w:semiHidden="0" w:uiPriority="70" w:unhideWhenUsed="0"/>
-    <w:lsdException w:name="Colorful Shading" w:semiHidden="0" w:uiPriority="71" w:unhideWhenUsed="0"/>
-    <w:lsdException w:name="Colorful List" w:semiHidden="0" w:uiPriority="72" w:unhideWhenUsed="0"/>
-    <w:lsdException w:name="Colorful Grid" w:semiHidden="0" w:uiPriority="73" w:unhideWhenUsed="0"/>
-    <w:lsdException w:name="Light Shading Accent 1" w:semiHidden="0" w:uiPriority="60" w:unhideWhenUsed="0"/>
-    <w:lsdException w:name="Light List Accent 1" w:semiHidden="0" w:uiPriority="61" w:unhideWhenUsed="0"/>
-    <w:lsdException w:name="Light Grid Accent 1" w:semiHidden="0" w:uiPriority="62" w:unhideWhenUsed="0"/>
-    <w:lsdException w:name="Medium Shading 1 Accent 1" w:semiHidden="0" w:uiPriority="63" w:unhideWhenUsed="0"/>
-    <w:lsdException w:name="Medium Shading 2 Accent 1" w:semiHidden="0" w:uiPriority="64" w:unhideWhenUsed="0"/>
-    <w:lsdException w:name="Medium List 1 Accent 1" w:semiHidden="0" w:uiPriority="65" w:unhideWhenUsed="0"/>
-    <w:lsdException w:name="Revision" w:unhideWhenUsed="0"/>
-    <w:lsdException w:name="List Paragraph" w:semiHidden="0" w:uiPriority="34" w:unhideWhenUsed="0" w:qFormat="1"/>
-    <w:lsdException w:name="Quote" w:semiHidden="0" w:uiPriority="29" w:unhideWhenUsed="0" w:qFormat="1"/>
-    <w:lsdException w:name="Intense Quote" w:semiHidden="0" w:uiPriority="30" w:unhideWhenUsed="0" w:qFormat="1"/>
-    <w:lsdException w:name="Medium List 2 Accent 1" w:semiHidden="0" w:uiPriority="66" w:unhideWhenUsed="0"/>
-    <w:lsdException w:name="Medium Grid 1 Accent 1" w:semiHidden="0" w:uiPriority="67" w:unhideWhenUsed="0"/>
-    <w:lsdException w:name="Medium Grid 2 Accent 1" w:semiHidden="0" w:uiPriority="68" w:unhideWhenUsed="0"/>
-    <w:lsdException w:name="Medium Grid 3 Accent 1" w:semiHidden="0" w:uiPriority="69" w:unhideWhenUsed="0"/>
-    <w:lsdException w:name="Dark List Accent 1" w:semiHidden="0" w:uiPriority="70" w:unhideWhenUsed="0"/>
-    <w:lsdException w:name="Colorful Shading Accent 1" w:semiHidden="0" w:uiPriority="71" w:unhideWhenUsed="0"/>
-    <w:lsdException w:name="Colorful List Accent 1" w:semiHidden="0" w:uiPriority="72" w:unhideWhenUsed="0"/>
-    <w:lsdException w:name="Colorful Grid Accent 1" w:semiHidden="0" w:uiPriority="73" w:unhideWhenUsed="0"/>
-    <w:lsdException w:name="Light Shading Accent 2" w:semiHidden="0" w:uiPriority="60" w:unhideWhenUsed="0"/>
-    <w:lsdException w:name="Light List Accent 2" w:semiHidden="0" w:uiPriority="61" w:unhideWhenUsed="0"/>
-    <w:lsdException w:name="Light Grid Accent 2" w:semiHidden="0" w:uiPriority="62" w:unhideWhenUsed="0"/>
-    <w:lsdException w:name="Medium Shading 1 Accent 2" w:semiHidden="0" w:uiPriority="63" w:unhideWhenUsed="0"/>
-    <w:lsdException w:name="Medium Shading 2 Accent 2" w:semiHidden="0" w:uiPriority="64" w:unhideWhenUsed="0"/>
-    <w:lsdException w:name="Medium List 1 Accent 2" w:semiHidden="0" w:uiPriority="65" w:unhideWhenUsed="0"/>
-    <w:lsdException w:name="Medium List 2 Accent 2" w:semiHidden="0" w:uiPriority="66" w:unhideWhenUsed="0"/>
-    <w:lsdException w:name="Medium Grid 1 Accent 2" w:semiHidden="0" w:uiPriority="67" w:unhideWhenUsed="0"/>
-    <w:lsdException w:name="Medium Grid 2 Accent 2" w:semiHidden="0" w:uiPriority="68" w:unhideWhenUsed="0"/>
-    <w:lsdException w:name="Medium Grid 3 Accent 2" w:semiHidden="0" w:uiPriority="69" w:unhideWhenUsed="0"/>
-    <w:lsdException w:name="Dark List Accent 2" w:semiHidden="0" w:uiPriority="70" w:unhideWhenUsed="0"/>
-    <w:lsdException w:name="Colorful Shading Accent 2" w:semiHidden="0" w:uiPriority="71" w:unhideWhenUsed="0"/>
-    <w:lsdException w:name="Colorful List Accent 2" w:semiHidden="0" w:uiPriority="72" w:unhideWhenUsed="0"/>
-    <w:lsdException w:name="Colorful Grid Accent 2" w:semiHidden="0" w:uiPriority="73" w:unhideWhenUsed="0"/>
-    <w:lsdException w:name="Light Shading Accent 3" w:semiHidden="0" w:uiPriority="60" w:unhideWhenUsed="0"/>
-    <w:lsdException w:name="Light List Accent 3" w:semiHidden="0" w:uiPriority="61" w:unhideWhenUsed="0"/>
-    <w:lsdException w:name="Light Grid Accent 3" w:semiHidden="0" w:uiPriority="62" w:unhideWhenUsed="0"/>
-    <w:lsdException w:name="Medium Shading 1 Accent 3" w:semiHidden="0" w:uiPriority="63" w:unhideWhenUsed="0"/>
-    <w:lsdException w:name="Medium Shading 2 Accent 3" w:semiHidden="0" w:uiPriority="64" w:unhideWhenUsed="0"/>
-    <w:lsdException w:name="Medium List 1 Accent 3" w:semiHidden="0" w:uiPriority="65" w:unhideWhenUsed="0"/>
-    <w:lsdException w:name="Medium List 2 Accent 3" w:semiHidden="0" w:uiPriority="66" w:unhideWhenUsed="0"/>
-    <w:lsdException w:name="Medium Grid 1 Accent 3" w:semiHidden="0" w:uiPriority="67" w:unhideWhenUsed="0"/>
-    <w:lsdException w:name="Medium Grid 2 Accent 3" w:semiHidden="0" w:uiPriority="68" w:unhideWhenUsed="0"/>
-    <w:lsdException w:name="Medium Grid 3 Accent 3" w:semiHidden="0" w:uiPriority="69" w:unhideWhenUsed="0"/>
-    <w:lsdException w:name="Dark List Accent 3" w:semiHidden="0" w:uiPriority="70" w:unhideWhenUsed="0"/>
-    <w:lsdException w:name="Colorful Shading Accent 3" w:semiHidden="0" w:uiPriority="71" w:unhideWhenUsed="0"/>
-    <w:lsdException w:name="Colorful List Accent 3" w:semiHidden="0" w:uiPriority="72" w:unhideWhenUsed="0"/>
-    <w:lsdException w:name="Colorful Grid Accent 3" w:semiHidden="0" w:uiPriority="73" w:unhideWhenUsed="0"/>
-    <w:lsdException w:name="Light Shading Accent 4" w:semiHidden="0" w:uiPriority="60" w:unhideWhenUsed="0"/>
-    <w:lsdException w:name="Light List Accent 4" w:semiHidden="0" w:uiPriority="61" w:unhideWhenUsed="0"/>
-    <w:lsdException w:name="Light Grid Accent 4" w:semiHidden="0" w:uiPriority="62" w:unhideWhenUsed="0"/>
-    <w:lsdException w:name="Medium Shading 1 Accent 4" w:semiHidden="0" w:uiPriority="63" w:unhideWhenUsed="0"/>
-    <w:lsdException w:name="Medium Shading 2 Accent 4" w:semiHidden="0" w:uiPriority="64" w:unhideWhenUsed="0"/>
-    <w:lsdException w:name="Medium List 1 Accent 4" w:semiHidden="0" w:uiPriority="65" w:unhideWhenUsed="0"/>
-    <w:lsdException w:name="Medium List 2 Accent 4" w:semiHidden="0" w:uiPriority="66" w:unhideWhenUsed="0"/>
-    <w:lsdException w:name="Medium Grid 1 Accent 4" w:semiHidden="0" w:uiPriority="67" w:unhideWhenUsed="0"/>
-    <w:lsdException w:name="Medium Grid 2 Accent 4" w:semiHidden="0" w:uiPriority="68" w:unhideWhenUsed="0"/>
-    <w:lsdException w:name="Medium Grid 3 Accent 4" w:semiHidden="0" w:uiPriority="69" w:unhideWhenUsed="0"/>
-    <w:lsdException w:name="Dark List Accent 4" w:semiHidden="0" w:uiPriority="70" w:unhideWhenUsed="0"/>
-    <w:lsdException w:name="Colorful Shading Accent 4" w:semiHidden="0" w:uiPriority="71" w:unhideWhenUsed="0"/>
-    <w:lsdException w:name="Colorful List Accent 4" w:semiHidden="0" w:uiPriority="72" w:unhideWhenUsed="0"/>
-    <w:lsdException w:name="Colorful Grid Accent 4" w:semiHidden="0" w:uiPriority="73" w:unhideWhenUsed="0"/>
-    <w:lsdException w:name="Light Shading Accent 5" w:semiHidden="0" w:uiPriority="60" w:unhideWhenUsed="0"/>
-    <w:lsdException w:name="Light List Accent 5" w:semiHidden="0" w:uiPriority="61" w:unhideWhenUsed="0"/>
-    <w:lsdException w:name="Light Grid Accent 5" w:semiHidden="0" w:uiPriority="62" w:unhideWhenUsed="0"/>
-    <w:lsdException w:name="Medium Shading 1 Accent 5" w:semiHidden="0" w:uiPriority="63" w:unhideWhenUsed="0"/>
-    <w:lsdException w:name="Medium Shading 2 Accent 5" w:semiHidden="0" w:uiPriority="64" w:unhideWhenUsed="0"/>
-    <w:lsdException w:name="Medium List 1 Accent 5" w:semiHidden="0" w:uiPriority="65" w:unhideWhenUsed="0"/>
-    <w:lsdException w:name="Medium List 2 Accent 5" w:semiHidden="0" w:uiPriority="66" w:unhideWhenUsed="0"/>
-    <w:lsdException w:name="Medium Grid 1 Accent 5" w:semiHidden="0" w:uiPriority="67" w:unhideWhenUsed="0"/>
-    <w:lsdException w:name="Medium Grid 2 Accent 5" w:semiHidden="0" w:uiPriority="68" w:unhideWhenUsed="0"/>
-    <w:lsdException w:name="Medium Grid 3 Accent 5" w:semiHidden="0" w:uiPriority="69" w:unhideWhenUsed="0"/>
-    <w:lsdException w:name="Dark List Accent 5" w:semiHidden="0" w:uiPriority="70" w:unhideWhenUsed="0"/>
-    <w:lsdException w:name="Colorful Shading Accent 5" w:semiHidden="0" w:uiPriority="71" w:unhideWhenUsed="0"/>
-    <w:lsdException w:name="Colorful List Accent 5" w:semiHidden="0" w:uiPriority="72" w:unhideWhenUsed="0"/>
-    <w:lsdException w:name="Colorful Grid Accent 5" w:semiHidden="0" w:uiPriority="73" w:unhideWhenUsed="0"/>
-    <w:lsdException w:name="Light Shading Accent 6" w:semiHidden="0" w:uiPriority="60" w:unhideWhenUsed="0"/>
-    <w:lsdException w:name="Light List Accent 6" w:semiHidden="0" w:uiPriority="61" w:unhideWhenUsed="0"/>
-    <w:lsdException w:name="Light Grid Accent 6" w:semiHidden="0" w:uiPriority="62" w:unhideWhenUsed="0"/>
-    <w:lsdException w:name="Medium Shading 1 Accent 6" w:semiHidden="0" w:uiPriority="63" w:unhideWhenUsed="0"/>
-    <w:lsdException w:name="Medium Shading 2 Accent 6" w:semiHidden="0" w:uiPriority="64" w:unhideWhenUsed="0"/>
-    <w:lsdException w:name="Medium List 1 Accent 6" w:semiHidden="0" w:uiPriority="65" w:unhideWhenUsed="0"/>
-    <w:lsdException w:name="Medium List 2 Accent 6" w:semiHidden="0" w:uiPriority="66" w:unhideWhenUsed="0"/>
-    <w:lsdException w:name="Medium Grid 1 Accent 6" w:semiHidden="0" w:uiPriority="67" w:unhideWhenUsed="0"/>
-    <w:lsdException w:name="Medium Grid 2 Accent 6" w:semiHidden="0" w:uiPriority="68" w:unhideWhenUsed="0"/>
-    <w:lsdException w:name="Medium Grid 3 Accent 6" w:semiHidden="0" w:uiPriority="69" w:unhideWhenUsed="0"/>
-    <w:lsdException w:name="Dark List Accent 6" w:semiHidden="0" w:uiPriority="70" w:unhideWhenUsed="0"/>
-    <w:lsdException w:name="Colorful Shading Accent 6" w:semiHidden="0" w:uiPriority="71" w:unhideWhenUsed="0"/>
-    <w:lsdException w:name="Colorful List Accent 6" w:semiHidden="0" w:uiPriority="72" w:unhideWhenUsed="0"/>
-    <w:lsdException w:name="Colorful Grid Accent 6" w:semiHidden="0" w:uiPriority="73" w:unhideWhenUsed="0"/>
-    <w:lsdException w:name="Subtle Emphasis" w:semiHidden="0" w:uiPriority="19" w:unhideWhenUsed="0" w:qFormat="1"/>
-    <w:lsdException w:name="Intense Emphasis" w:semiHidden="0" w:uiPriority="21" w:unhideWhenUsed="0" w:qFormat="1"/>
-    <w:lsdException w:name="Subtle Reference" w:semiHidden="0" w:uiPriority="31" w:unhideWhenUsed="0" w:qFormat="1"/>
-    <w:lsdException w:name="Intense Reference" w:semiHidden="0" w:uiPriority="32" w:unhideWhenUsed="0" w:qFormat="1"/>
-    <w:lsdException w:name="Book Title" w:semiHidden="0" w:uiPriority="33" w:unhideWhenUsed="0" w:qFormat="1"/>
-    <w:lsdException w:name="Bibliography" w:uiPriority="37"/>
-    <w:lsdException w:name="TOC Heading" w:uiPriority="39" w:qFormat="1"/>
-  </w:latentStyles>
-  <w:style w:type="paragraph" w:default="1" w:styleId="Normal">
-    <w:name w:val="Normal"/>
-    <w:qFormat/>
-  </w:style>
-  <w:style w:type="character" w:default="1" w:styleId="DefaultParagraphFont">
-    <w:name w:val="Default Paragraph Font"/>
-    <w:uiPriority w:val="1"/>
-    <w:semiHidden/>
-    <w:unhideWhenUsed/>
-  </w:style>
-  <w:style w:type="table" w:default="1" w:styleId="TableNormal">
-    <w:name w:val="Normal Table"/>
-    <w:uiPriority w:val="99"/>
-    <w:semiHidden/>
-    <w:unhideWhenUsed/>
-    <w:tblPr>
-      <w:tblInd w:w="0" w:type="dxa"/>
-      <w:tblCellMar>
-        <w:top w:w="0" w:type="dxa"/>
-        <w:left w:w="108" w:type="dxa"/>
-        <w:bottom w:w="0" w:type="dxa"/>
-        <w:right w:w="108" w:type="dxa"/>
-      </w:tblCellMar>
-    </w:tblPr>
-  </w:style>
-  <w:style w:type="numbering" w:default="1" w:styleId="NoList">
-    <w:name w:val="No List"/>
-    <w:uiPriority w:val="99"/>
-    <w:semiHidden/>
-    <w:unhideWhenUsed/>
-  </w:style>
-  <w:style w:type="character" w:styleId="PlaceholderText">
-    <w:name w:val="Placeholder Text"/>
-    <w:basedOn w:val="DefaultParagraphFont"/>
-    <w:uiPriority w:val="99"/>
-    <w:semiHidden/>
-    <w:rsid w:val="005072FF"/>
-    <w:rPr>
-      <w:color w:val="808080"/>
-    </w:rPr>
-  </w:style>
-</w:styles>
-</file>
-
-<file path=word/glossary/stylesWithEffects.xml><?xml version="1.0" encoding="utf-8"?>
-<w:styles xmlns:wpc="http://schemas.microsoft.com/office/word/2010/wordprocessingCanvas" xmlns:mc="http://schemas.openxmlformats.org/markup-compatibility/2006" xmlns:o="urn:schemas-microsoft-com:office:office" xmlns:r="http://schemas.openxmlformats.org/officeDocument/2006/relationships" xmlns:m="http://schemas.openxmlformats.org/officeDocument/2006/math" xmlns:v="urn:schemas-microsoft-com:vml" xmlns:wp14="http://schemas.microsoft.com/office/word/2010/wordprocessingDrawing" xmlns:wp="http://schemas.openxmlformats.org/drawingml/2006/wordprocessingDrawing" xmlns:w10="urn:schemas-microsoft-com:office:word" xmlns:w="http://schemas.openxmlformats.org/wordprocessingml/2006/main" xmlns:w14="http://schemas.microsoft.com/office/word/2010/wordml" xmlns:wpg="http://schemas.microsoft.com/office/word/2010/wordprocessingGroup" xmlns:wpi="http://schemas.microsoft.com/office/word/2010/wordprocessingInk" xmlns:wne="http://schemas.microsoft.com/office/word/2006/wordml" xmlns:wps="http://schemas.microsoft.com/office/word/2010/wordprocessingShape" mc:Ignorable="w14 wp14">
-  <w:docDefaults>
-    <w:rPrDefault>
-      <w:rPr>
-        <w:rFonts w:asciiTheme="minorHAnsi" w:eastAsiaTheme="minorEastAsia" w:hAnsiTheme="minorHAnsi" w:cstheme="minorBidi"/>
-        <w:sz w:val="22"/>
-        <w:szCs w:val="22"/>
-        <w:lang w:val="ru-RU" w:eastAsia="ru-RU" w:bidi="ar-SA"/>
-      </w:rPr>
-    </w:rPrDefault>
-    <w:pPrDefault>
-      <w:pPr>
-        <w:spacing w:after="200" w:line="276" w:lineRule="auto"/>
-      </w:pPr>
-    </w:pPrDefault>
-  </w:docDefaults>
-  <w:latentStyles w:defLockedState="0" w:defUIPriority="99" w:defSemiHidden="1" w:defUnhideWhenUsed="1" w:defQFormat="0" w:count="267">
-    <w:lsdException w:name="Normal" w:semiHidden="0" w:uiPriority="0" w:unhideWhenUsed="0" w:qFormat="1"/>
-    <w:lsdException w:name="heading 1" w:semiHidden="0" w:uiPriority="9" w:unhideWhenUsed="0" w:qFormat="1"/>
-    <w:lsdException w:name="heading 2" w:uiPriority="9" w:qFormat="1"/>
-    <w:lsdException w:name="heading 3" w:uiPriority="9" w:qFormat="1"/>
-    <w:lsdException w:name="heading 4" w:uiPriority="9" w:qFormat="1"/>
-    <w:lsdException w:name="heading 5" w:uiPriority="9" w:qFormat="1"/>
-    <w:lsdException w:name="heading 6" w:uiPriority="9" w:qFormat="1"/>
-    <w:lsdException w:name="heading 7" w:uiPriority="9" w:qFormat="1"/>
-    <w:lsdException w:name="heading 8" w:uiPriority="9" w:qFormat="1"/>
-    <w:lsdException w:name="heading 9" w:uiPriority="9" w:qFormat="1"/>
-    <w:lsdException w:name="toc 1" w:uiPriority="39"/>
-    <w:lsdException w:name="toc 2" w:uiPriority="39"/>
-    <w:lsdException w:name="toc 3" w:uiPriority="39"/>
-    <w:lsdException w:name="toc 4" w:uiPriority="39"/>
-    <w:lsdException w:name="toc 5" w:uiPriority="39"/>
-    <w:lsdException w:name="toc 6" w:uiPriority="39"/>
-    <w:lsdException w:name="toc 7" w:uiPriority="39"/>
-    <w:lsdException w:name="toc 8" w:uiPriority="39"/>
-    <w:lsdException w:name="toc 9" w:uiPriority="39"/>
-    <w:lsdException w:name="caption" w:uiPriority="35" w:qFormat="1"/>
-    <w:lsdException w:name="Title" w:semiHidden="0" w:uiPriority="10" w:unhideWhenUsed="0" w:qFormat="1"/>
-    <w:lsdException w:name="Default Paragraph Font" w:uiPriority="1"/>
-    <w:lsdException w:name="Subtitle" w:semiHidden="0" w:uiPriority="11" w:unhideWhenUsed="0" w:qFormat="1"/>
-    <w:lsdException w:name="Strong" w:semiHidden="0" w:uiPriority="22" w:unhideWhenUsed="0" w:qFormat="1"/>
-    <w:lsdException w:name="Emphasis" w:semiHidden="0" w:uiPriority="20" w:unhideWhenUsed="0" w:qFormat="1"/>
-    <w:lsdException w:name="Table Grid" w:semiHidden="0" w:uiPriority="59" w:unhideWhenUsed="0"/>
-    <w:lsdException w:name="Placeholder Text" w:unhideWhenUsed="0"/>
-    <w:lsdException w:name="No Spacing" w:semiHidden="0" w:uiPriority="1" w:unhideWhenUsed="0" w:qFormat="1"/>
-    <w:lsdException w:name="Light Shading" w:semiHidden="0" w:uiPriority="60" w:unhideWhenUsed="0"/>
-    <w:lsdException w:name="Light List" w:semiHidden="0" w:uiPriority="61" w:unhideWhenUsed="0"/>
-    <w:lsdException w:name="Light Grid" w:semiHidden="0" w:uiPriority="62" w:unhideWhenUsed="0"/>
-    <w:lsdException w:name="Medium Shading 1" w:semiHidden="0" w:uiPriority="63" w:unhideWhenUsed="0"/>
-    <w:lsdException w:name="Medium Shading 2" w:semiHidden="0" w:uiPriority="64" w:unhideWhenUsed="0"/>
-    <w:lsdException w:name="Medium List 1" w:semiHidden="0" w:uiPriority="65" w:unhideWhenUsed="0"/>
-    <w:lsdException w:name="Medium List 2" w:semiHidden="0" w:uiPriority="66" w:unhideWhenUsed="0"/>
-    <w:lsdException w:name="Medium Grid 1" w:semiHidden="0" w:uiPriority="67" w:unhideWhenUsed="0"/>
-    <w:lsdException w:name="Medium Grid 2" w:semiHidden="0" w:uiPriority="68" w:unhideWhenUsed="0"/>
-    <w:lsdException w:name="Medium Grid 3" w:semiHidden="0" w:uiPriority="69" w:unhideWhenUsed="0"/>
-    <w:lsdException w:name="Dark List" w:semiHidden="0" w:uiPriority="70" w:unhideWhenUsed="0"/>
-    <w:lsdException w:name="Colorful Shading" w:semiHidden="0" w:uiPriority="71" w:unhideWhenUsed="0"/>
-    <w:lsdException w:name="Colorful List" w:semiHidden="0" w:uiPriority="72" w:unhideWhenUsed="0"/>
-    <w:lsdException w:name="Colorful Grid" w:semiHidden="0" w:uiPriority="73" w:unhideWhenUsed="0"/>
-    <w:lsdException w:name="Light Shading Accent 1" w:semiHidden="0" w:uiPriority="60" w:unhideWhenUsed="0"/>
-    <w:lsdException w:name="Light List Accent 1" w:semiHidden="0" w:uiPriority="61" w:unhideWhenUsed="0"/>
-    <w:lsdException w:name="Light Grid Accent 1" w:semiHidden="0" w:uiPriority="62" w:unhideWhenUsed="0"/>
-    <w:lsdException w:name="Medium Shading 1 Accent 1" w:semiHidden="0" w:uiPriority="63" w:unhideWhenUsed="0"/>
-    <w:lsdException w:name="Medium Shading 2 Accent 1" w:semiHidden="0" w:uiPriority="64" w:unhideWhenUsed="0"/>
-    <w:lsdException w:name="Medium List 1 Accent 1" w:semiHidden="0" w:uiPriority="65" w:unhideWhenUsed="0"/>
-    <w:lsdException w:name="Revision" w:unhideWhenUsed="0"/>
-    <w:lsdException w:name="List Paragraph" w:semiHidden="0" w:uiPriority="34" w:unhideWhenUsed="0" w:qFormat="1"/>
-    <w:lsdException w:name="Quote" w:semiHidden="0" w:uiPriority="29" w:unhideWhenUsed="0" w:qFormat="1"/>
-    <w:lsdException w:name="Intense Quote" w:semiHidden="0" w:uiPriority="30" w:unhideWhenUsed="0" w:qFormat="1"/>
-    <w:lsdException w:name="Medium List 2 Accent 1" w:semiHidden="0" w:uiPriority="66" w:unhideWhenUsed="0"/>
-    <w:lsdException w:name="Medium Grid 1 Accent 1" w:semiHidden="0" w:uiPriority="67" w:unhideWhenUsed="0"/>
-    <w:lsdException w:name="Medium Grid 2 Accent 1" w:semiHidden="0" w:uiPriority="68" w:unhideWhenUsed="0"/>
-    <w:lsdException w:name="Medium Grid 3 Accent 1" w:semiHidden="0" w:uiPriority="69" w:unhideWhenUsed="0"/>
-    <w:lsdException w:name="Dark List Accent 1" w:semiHidden="0" w:uiPriority="70" w:unhideWhenUsed="0"/>
-    <w:lsdException w:name="Colorful Shading Accent 1" w:semiHidden="0" w:uiPriority="71" w:unhideWhenUsed="0"/>
-    <w:lsdException w:name="Colorful List Accent 1" w:semiHidden="0" w:uiPriority="72" w:unhideWhenUsed="0"/>
-    <w:lsdException w:name="Colorful Grid Accent 1" w:semiHidden="0" w:uiPriority="73" w:unhideWhenUsed="0"/>
-    <w:lsdException w:name="Light Shading Accent 2" w:semiHidden="0" w:uiPriority="60" w:unhideWhenUsed="0"/>
-    <w:lsdException w:name="Light List Accent 2" w:semiHidden="0" w:uiPriority="61" w:unhideWhenUsed="0"/>
-    <w:lsdException w:name="Light Grid Accent 2" w:semiHidden="0" w:uiPriority="62" w:unhideWhenUsed="0"/>
-    <w:lsdException w:name="Medium Shading 1 Accent 2" w:semiHidden="0" w:uiPriority="63" w:unhideWhenUsed="0"/>
-    <w:lsdException w:name="Medium Shading 2 Accent 2" w:semiHidden="0" w:uiPriority="64" w:unhideWhenUsed="0"/>
-    <w:lsdException w:name="Medium List 1 Accent 2" w:semiHidden="0" w:uiPriority="65" w:unhideWhenUsed="0"/>
-    <w:lsdException w:name="Medium List 2 Accent 2" w:semiHidden="0" w:uiPriority="66" w:unhideWhenUsed="0"/>
-    <w:lsdException w:name="Medium Grid 1 Accent 2" w:semiHidden="0" w:uiPriority="67" w:unhideWhenUsed="0"/>
-    <w:lsdException w:name="Medium Grid 2 Accent 2" w:semiHidden="0" w:uiPriority="68" w:unhideWhenUsed="0"/>
-    <w:lsdException w:name="Medium Grid 3 Accent 2" w:semiHidden="0" w:uiPriority="69" w:unhideWhenUsed="0"/>
-    <w:lsdException w:name="Dark List Accent 2" w:semiHidden="0" w:uiPriority="70" w:unhideWhenUsed="0"/>
-    <w:lsdException w:name="Colorful Shading Accent 2" w:semiHidden="0" w:uiPriority="71" w:unhideWhenUsed="0"/>
-    <w:lsdException w:name="Colorful List Accent 2" w:semiHidden="0" w:uiPriority="72" w:unhideWhenUsed="0"/>
-    <w:lsdException w:name="Colorful Grid Accent 2" w:semiHidden="0" w:uiPriority="73" w:unhideWhenUsed="0"/>
-    <w:lsdException w:name="Light Shading Accent 3" w:semiHidden="0" w:uiPriority="60" w:unhideWhenUsed="0"/>
-    <w:lsdException w:name="Light List Accent 3" w:semiHidden="0" w:uiPriority="61" w:unhideWhenUsed="0"/>
-    <w:lsdException w:name="Light Grid Accent 3" w:semiHidden="0" w:uiPriority="62" w:unhideWhenUsed="0"/>
-    <w:lsdException w:name="Medium Shading 1 Accent 3" w:semiHidden="0" w:uiPriority="63" w:unhideWhenUsed="0"/>
-    <w:lsdException w:name="Medium Shading 2 Accent 3" w:semiHidden="0" w:uiPriority="64" w:unhideWhenUsed="0"/>
-    <w:lsdException w:name="Medium List 1 Accent 3" w:semiHidden="0" w:uiPriority="65" w:unhideWhenUsed="0"/>
-    <w:lsdException w:name="Medium List 2 Accent 3" w:semiHidden="0" w:uiPriority="66" w:unhideWhenUsed="0"/>
-    <w:lsdException w:name="Medium Grid 1 Accent 3" w:semiHidden="0" w:uiPriority="67" w:unhideWhenUsed="0"/>
-    <w:lsdException w:name="Medium Grid 2 Accent 3" w:semiHidden="0" w:uiPriority="68" w:unhideWhenUsed="0"/>
-    <w:lsdException w:name="Medium Grid 3 Accent 3" w:semiHidden="0" w:uiPriority="69" w:unhideWhenUsed="0"/>
-    <w:lsdException w:name="Dark List Accent 3" w:semiHidden="0" w:uiPriority="70" w:unhideWhenUsed="0"/>
-    <w:lsdException w:name="Colorful Shading Accent 3" w:semiHidden="0" w:uiPriority="71" w:unhideWhenUsed="0"/>
-    <w:lsdException w:name="Colorful List Accent 3" w:semiHidden="0" w:uiPriority="72" w:unhideWhenUsed="0"/>
-    <w:lsdException w:name="Colorful Grid Accent 3" w:semiHidden="0" w:uiPriority="73" w:unhideWhenUsed="0"/>
-    <w:lsdException w:name="Light Shading Accent 4" w:semiHidden="0" w:uiPriority="60" w:unhideWhenUsed="0"/>
-    <w:lsdException w:name="Light List Accent 4" w:semiHidden="0" w:uiPriority="61" w:unhideWhenUsed="0"/>
-    <w:lsdException w:name="Light Grid Accent 4" w:semiHidden="0" w:uiPriority="62" w:unhideWhenUsed="0"/>
-    <w:lsdException w:name="Medium Shading 1 Accent 4" w:semiHidden="0" w:uiPriority="63" w:unhideWhenUsed="0"/>
-    <w:lsdException w:name="Medium Shading 2 Accent 4" w:semiHidden="0" w:uiPriority="64" w:unhideWhenUsed="0"/>
-    <w:lsdException w:name="Medium List 1 Accent 4" w:semiHidden="0" w:uiPriority="65" w:unhideWhenUsed="0"/>
-    <w:lsdException w:name="Medium List 2 Accent 4" w:semiHidden="0" w:uiPriority="66" w:unhideWhenUsed="0"/>
-    <w:lsdException w:name="Medium Grid 1 Accent 4" w:semiHidden="0" w:uiPriority="67" w:unhideWhenUsed="0"/>
-    <w:lsdException w:name="Medium Grid 2 Accent 4" w:semiHidden="0" w:uiPriority="68" w:unhideWhenUsed="0"/>
-    <w:lsdException w:name="Medium Grid 3 Accent 4" w:semiHidden="0" w:uiPriority="69" w:unhideWhenUsed="0"/>
-    <w:lsdException w:name="Dark List Accent 4" w:semiHidden="0" w:uiPriority="70" w:unhideWhenUsed="0"/>
-    <w:lsdException w:name="Colorful Shading Accent 4" w:semiHidden="0" w:uiPriority="71" w:unhideWhenUsed="0"/>
-    <w:lsdException w:name="Colorful List Accent 4" w:semiHidden="0" w:uiPriority="72" w:unhideWhenUsed="0"/>
-    <w:lsdException w:name="Colorful Grid Accent 4" w:semiHidden="0" w:uiPriority="73" w:unhideWhenUsed="0"/>
-    <w:lsdException w:name="Light Shading Accent 5" w:semiHidden="0" w:uiPriority="60" w:unhideWhenUsed="0"/>
-    <w:lsdException w:name="Light List Accent 5" w:semiHidden="0" w:uiPriority="61" w:unhideWhenUsed="0"/>
-    <w:lsdException w:name="Light Grid Accent 5" w:semiHidden="0" w:uiPriority="62" w:unhideWhenUsed="0"/>
-    <w:lsdException w:name="Medium Shading 1 Accent 5" w:semiHidden="0" w:uiPriority="63" w:unhideWhenUsed="0"/>
-    <w:lsdException w:name="Medium Shading 2 Accent 5" w:semiHidden="0" w:uiPriority="64" w:unhideWhenUsed="0"/>
-    <w:lsdException w:name="Medium List 1 Accent 5" w:semiHidden="0" w:uiPriority="65" w:unhideWhenUsed="0"/>
-    <w:lsdException w:name="Medium List 2 Accent 5" w:semiHidden="0" w:uiPriority="66" w:unhideWhenUsed="0"/>
-    <w:lsdException w:name="Medium Grid 1 Accent 5" w:semiHidden="0" w:uiPriority="67" w:unhideWhenUsed="0"/>
-    <w:lsdException w:name="Medium Grid 2 Accent 5" w:semiHidden="0" w:uiPriority="68" w:unhideWhenUsed="0"/>
-    <w:lsdException w:name="Medium Grid 3 Accent 5" w:semiHidden="0" w:uiPriority="69" w:unhideWhenUsed="0"/>
-    <w:lsdException w:name="Dark List Accent 5" w:semiHidden="0" w:uiPriority="70" w:unhideWhenUsed="0"/>
-    <w:lsdException w:name="Colorful Shading Accent 5" w:semiHidden="0" w:uiPriority="71" w:unhideWhenUsed="0"/>
-    <w:lsdException w:name="Colorful List Accent 5" w:semiHidden="0" w:uiPriority="72" w:unhideWhenUsed="0"/>
-    <w:lsdException w:name="Colorful Grid Accent 5" w:semiHidden="0" w:uiPriority="73" w:unhideWhenUsed="0"/>
-    <w:lsdException w:name="Light Shading Accent 6" w:semiHidden="0" w:uiPriority="60" w:unhideWhenUsed="0"/>
-    <w:lsdException w:name="Light List Accent 6" w:semiHidden="0" w:uiPriority="61" w:unhideWhenUsed="0"/>
-    <w:lsdException w:name="Light Grid Accent 6" w:semiHidden="0" w:uiPriority="62" w:unhideWhenUsed="0"/>
-    <w:lsdException w:name="Medium Shading 1 Accent 6" w:semiHidden="0" w:uiPriority="63" w:unhideWhenUsed="0"/>
-    <w:lsdException w:name="Medium Shading 2 Accent 6" w:semiHidden="0" w:uiPriority="64" w:unhideWhenUsed="0"/>
-    <w:lsdException w:name="Medium List 1 Accent 6" w:semiHidden="0" w:uiPriority="65" w:unhideWhenUsed="0"/>
-    <w:lsdException w:name="Medium List 2 Accent 6" w:semiHidden="0" w:uiPriority="66" w:unhideWhenUsed="0"/>
-    <w:lsdException w:name="Medium Grid 1 Accent 6" w:semiHidden="0" w:uiPriority="67" w:unhideWhenUsed="0"/>
-    <w:lsdException w:name="Medium Grid 2 Accent 6" w:semiHidden="0" w:uiPriority="68" w:unhideWhenUsed="0"/>
-    <w:lsdException w:name="Medium Grid 3 Accent 6" w:semiHidden="0" w:uiPriority="69" w:unhideWhenUsed="0"/>
-    <w:lsdException w:name="Dark List Accent 6" w:semiHidden="0" w:uiPriority="70" w:unhideWhenUsed="0"/>
-    <w:lsdException w:name="Colorful Shading Accent 6" w:semiHidden="0" w:uiPriority="71" w:unhideWhenUsed="0"/>
-    <w:lsdException w:name="Colorful List Accent 6" w:semiHidden="0" w:uiPriority="72" w:unhideWhenUsed="0"/>
-    <w:lsdException w:name="Colorful Grid Accent 6" w:semiHidden="0" w:uiPriority="73" w:unhideWhenUsed="0"/>
-    <w:lsdException w:name="Subtle Emphasis" w:semiHidden="0" w:uiPriority="19" w:unhideWhenUsed="0" w:qFormat="1"/>
-    <w:lsdException w:name="Intense Emphasis" w:semiHidden="0" w:uiPriority="21" w:unhideWhenUsed="0" w:qFormat="1"/>
-    <w:lsdException w:name="Subtle Reference" w:semiHidden="0" w:uiPriority="31" w:unhideWhenUsed="0" w:qFormat="1"/>
-    <w:lsdException w:name="Intense Reference" w:semiHidden="0" w:uiPriority="32" w:unhideWhenUsed="0" w:qFormat="1"/>
-    <w:lsdException w:name="Book Title" w:semiHidden="0" w:uiPriority="33" w:unhideWhenUsed="0" w:qFormat="1"/>
-    <w:lsdException w:name="Bibliography" w:uiPriority="37"/>
-    <w:lsdException w:name="TOC Heading" w:uiPriority="39" w:qFormat="1"/>
-  </w:latentStyles>
-  <w:style w:type="paragraph" w:default="1" w:styleId="Normal">
-    <w:name w:val="Normal"/>
-    <w:qFormat/>
-  </w:style>
-  <w:style w:type="character" w:default="1" w:styleId="DefaultParagraphFont">
-    <w:name w:val="Default Paragraph Font"/>
-    <w:uiPriority w:val="1"/>
-    <w:semiHidden/>
-    <w:unhideWhenUsed/>
-  </w:style>
-  <w:style w:type="table" w:default="1" w:styleId="TableNormal">
-    <w:name w:val="Normal Table"/>
-    <w:uiPriority w:val="99"/>
-    <w:semiHidden/>
-    <w:unhideWhenUsed/>
-    <w:tblPr>
-      <w:tblInd w:w="0" w:type="dxa"/>
-      <w:tblCellMar>
-        <w:top w:w="0" w:type="dxa"/>
-        <w:left w:w="108" w:type="dxa"/>
-        <w:bottom w:w="0" w:type="dxa"/>
-        <w:right w:w="108" w:type="dxa"/>
-      </w:tblCellMar>
-    </w:tblPr>
-  </w:style>
-  <w:style w:type="numbering" w:default="1" w:styleId="NoList">
-    <w:name w:val="No List"/>
-    <w:uiPriority w:val="99"/>
-    <w:semiHidden/>
-    <w:unhideWhenUsed/>
-  </w:style>
-  <w:style w:type="character" w:styleId="PlaceholderText">
-    <w:name w:val="Placeholder Text"/>
-    <w:basedOn w:val="DefaultParagraphFont"/>
-    <w:uiPriority w:val="99"/>
-    <w:semiHidden/>
-    <w:rsid w:val="005072FF"/>
-    <w:rPr>
-      <w:color w:val="808080"/>
-    </w:rPr>
-  </w:style>
-</w:styles>
-</file>
-
-<file path=word/glossary/webSettings.xml><?xml version="1.0" encoding="utf-8"?>
-<w:webSettings xmlns:mc="http://schemas.openxmlformats.org/markup-compatibility/2006" xmlns:r="http://schemas.openxmlformats.org/officeDocument/2006/relationships" xmlns:w="http://schemas.openxmlformats.org/wordprocessingml/2006/main" xmlns:w14="http://schemas.microsoft.com/office/word/2010/wordml" mc:Ignorable="w14">
-  <w:optimizeForBrowser/>
-  <w:allowPNG/>
-</w:webSettings>
-</file>
-
 <file path=word/theme/theme1.xml><?xml version="1.0" encoding="utf-8"?>
 <a:theme xmlns:a="http://schemas.openxmlformats.org/drawingml/2006/main" name="Тема Office">
   <a:themeElements>
@@ -23571,7 +23325,7 @@
   <a:extraClrSchemeLst/>
   <a:extLst>
     <a:ext uri="{05A4C25C-085E-4340-85A3-A5531E510DB2}">
-      <thm15:themeFamily xmlns="" xmlns:thm15="http://schemas.microsoft.com/office/thememl/2012/main" name="Office Theme" id="{62F939B6-93AF-4DB8-9C6B-D6C7DFDC589F}" vid="{4A3C46E8-61CC-4603-A589-7422A47A8E4A}"/>
+      <thm15:themeFamily xmlns:thm15="http://schemas.microsoft.com/office/thememl/2012/main" xmlns="" name="Office Theme" id="{62F939B6-93AF-4DB8-9C6B-D6C7DFDC589F}" vid="{4A3C46E8-61CC-4603-A589-7422A47A8E4A}"/>
     </a:ext>
   </a:extLst>
 </a:theme>

</xml_diff>

<commit_message>
labwork 4 - draft 31.07.2013
labwork 4 - draft 31.07.2013
</commit_message>
<xml_diff>
--- a/howto/01_labwork/labwork4 - draft.docx
+++ b/howto/01_labwork/labwork4 - draft.docx
@@ -2170,7 +2170,7 @@
                     <pic:cNvPicPr/>
                   </pic:nvPicPr>
                   <pic:blipFill rotWithShape="1">
-                    <a:blip r:embed="rId8">
+                    <a:blip r:embed="rId9">
                       <a:extLst>
                         <a:ext uri="{28A0092B-C50C-407E-A947-70E740481C1C}">
                           <a14:useLocalDpi xmlns:a14="http://schemas.microsoft.com/office/drawing/2010/main" val="0"/>
@@ -2269,11 +2269,16 @@
         <w:t>векторизованной</w:t>
       </w:r>
       <w:r>
-        <w:t xml:space="preserve"> обработки и передачи данных. </w:t>
+        <w:t xml:space="preserve"> о</w:t>
+      </w:r>
+      <w:r>
+        <w:t xml:space="preserve">бработки и передачи данных. </w:t>
       </w:r>
       <w:r>
         <w:br/>
-        <w:t xml:space="preserve">   Переместите курсор на кнопку </w:t>
+      </w:r>
+      <w:r>
+        <w:t xml:space="preserve">Переместите курсор на кнопку </w:t>
       </w:r>
       <w:r>
         <w:rPr>
@@ -2392,7 +2397,7 @@
                     <pic:cNvPicPr/>
                   </pic:nvPicPr>
                   <pic:blipFill rotWithShape="1">
-                    <a:blip r:embed="rId9">
+                    <a:blip r:embed="rId10">
                       <a:extLst>
                         <a:ext uri="{28A0092B-C50C-407E-A947-70E740481C1C}">
                           <a14:useLocalDpi xmlns:a14="http://schemas.microsoft.com/office/drawing/2010/main" val="0"/>
@@ -2451,7 +2456,6 @@
     </w:p>
     <w:p>
       <w:pPr>
-        <w:ind w:firstLine="0"/>
         <w:rPr>
           <w:highlight w:val="yellow"/>
         </w:rPr>
@@ -2532,15 +2536,6 @@
     </w:p>
     <w:p>
       <w:pPr>
-        <w:ind w:firstLine="0"/>
-        <w:rPr>
-          <w:highlight w:val="yellow"/>
-        </w:rPr>
-      </w:pPr>
-    </w:p>
-    <w:p>
-      <w:pPr>
-        <w:ind w:firstLine="0"/>
         <w:rPr>
           <w:highlight w:val="yellow"/>
         </w:rPr>
@@ -2590,7 +2585,6 @@
     </w:p>
     <w:p>
       <w:pPr>
-        <w:ind w:firstLine="0"/>
         <w:rPr>
           <w:highlight w:val="yellow"/>
         </w:rPr>
@@ -2600,9 +2594,6 @@
       </w:r>
     </w:p>
     <w:p>
-      <w:pPr>
-        <w:ind w:firstLine="0"/>
-      </w:pPr>
       <w:r>
         <w:t xml:space="preserve">Откройте диалоговое окно </w:t>
       </w:r>
@@ -2652,7 +2643,7 @@
                     <pic:cNvPicPr/>
                   </pic:nvPicPr>
                   <pic:blipFill rotWithShape="1">
-                    <a:blip r:embed="rId10">
+                    <a:blip r:embed="rId11">
                       <a:extLst>
                         <a:ext uri="{28A0092B-C50C-407E-A947-70E740481C1C}">
                           <a14:useLocalDpi xmlns:a14="http://schemas.microsoft.com/office/drawing/2010/main" val="0"/>
@@ -2702,109 +2693,1121 @@
       </w:r>
     </w:p>
     <w:p>
+      <w:r>
+        <w:t>В 1-ой диалоговой строке (</w:t>
+      </w:r>
+      <w:r>
+        <w:rPr>
+          <w:i/>
+          <w:iCs/>
+        </w:rPr>
+        <w:t>Коэффициент усиления</w:t>
+      </w:r>
+      <w:r>
+        <w:t xml:space="preserve">) введено </w:t>
+      </w:r>
+      <w:r>
+        <w:rPr>
+          <w:b/>
+          <w:bCs/>
+        </w:rPr>
+        <w:t>n1#1</w:t>
+      </w:r>
+      <w:r>
+        <w:t xml:space="preserve">. Это означает, что в данной строке введен числовой вектор из </w:t>
+      </w:r>
+      <w:r>
+        <w:rPr>
+          <w:b/>
+          <w:bCs/>
+        </w:rPr>
+        <w:t>n1</w:t>
+      </w:r>
+      <w:r>
+        <w:t xml:space="preserve"> (8) </w:t>
+      </w:r>
+      <w:r>
+        <w:rPr>
+          <w:b/>
+          <w:bCs/>
+        </w:rPr>
+        <w:t>единиц</w:t>
+      </w:r>
+      <w:r>
+        <w:t xml:space="preserve"> (1). Можно было ввести данную строку и так: </w:t>
+      </w:r>
+      <w:r>
+        <w:rPr>
+          <w:b/>
+          <w:bCs/>
+        </w:rPr>
+        <w:t>1 1 1 1 1 1 1 1</w:t>
+      </w:r>
+      <w:r>
+        <w:t xml:space="preserve"> (через пробел). </w:t>
+      </w:r>
+      <w:r>
+        <w:rPr>
+          <w:highlight w:val="yellow"/>
+        </w:rPr>
+        <w:t>Символ # в диалоговых строках эквивалентен предлогу “</w:t>
+      </w:r>
+      <w:r>
+        <w:rPr>
+          <w:b/>
+          <w:bCs/>
+          <w:highlight w:val="yellow"/>
+        </w:rPr>
+        <w:t>по</w:t>
+      </w:r>
+      <w:r>
+        <w:rPr>
+          <w:highlight w:val="yellow"/>
+        </w:rPr>
+        <w:t xml:space="preserve">” ==&gt; </w:t>
+      </w:r>
+      <w:r>
+        <w:rPr>
+          <w:b/>
+          <w:bCs/>
+          <w:highlight w:val="yellow"/>
+        </w:rPr>
+        <w:t>n1</w:t>
+      </w:r>
+      <w:r>
+        <w:rPr>
+          <w:highlight w:val="yellow"/>
+        </w:rPr>
+        <w:t xml:space="preserve"> -элементов </w:t>
+      </w:r>
+      <w:r>
+        <w:rPr>
+          <w:b/>
+          <w:bCs/>
+          <w:highlight w:val="yellow"/>
+        </w:rPr>
+        <w:t>по</w:t>
+      </w:r>
+      <w:r>
+        <w:rPr>
+          <w:highlight w:val="yellow"/>
+        </w:rPr>
+        <w:t xml:space="preserve"> </w:t>
+      </w:r>
+      <w:commentRangeStart w:id="5"/>
+      <w:r>
+        <w:rPr>
+          <w:b/>
+          <w:bCs/>
+          <w:highlight w:val="yellow"/>
+        </w:rPr>
+        <w:t>1</w:t>
+      </w:r>
+      <w:commentRangeEnd w:id="5"/>
+      <w:r>
+        <w:rPr>
+          <w:rStyle w:val="CommentReference"/>
+        </w:rPr>
+        <w:commentReference w:id="5"/>
+      </w:r>
+      <w:r>
+        <w:rPr>
+          <w:highlight w:val="yellow"/>
+        </w:rPr>
+        <w:t>.</w:t>
+      </w:r>
+    </w:p>
+    <w:p>
+      <w:r>
+        <w:t>В последней диалоговой строке (</w:t>
+      </w:r>
+      <w:r>
+        <w:rPr>
+          <w:i/>
+          <w:iCs/>
+        </w:rPr>
+        <w:t>Вектор начальных условий</w:t>
+      </w:r>
+      <w:r>
+        <w:t xml:space="preserve">) аналогичным образом задан </w:t>
+      </w:r>
+      <w:r>
+        <w:rPr>
+          <w:u w:val="single"/>
+        </w:rPr>
+        <w:t>вектор</w:t>
+      </w:r>
+      <w:r>
+        <w:t xml:space="preserve"> из </w:t>
+      </w:r>
+      <w:r>
+        <w:rPr>
+          <w:b/>
+          <w:bCs/>
+        </w:rPr>
+        <w:t xml:space="preserve">n1 </w:t>
+      </w:r>
+      <w:r>
+        <w:t>(восьми)</w:t>
+      </w:r>
+      <w:r>
+        <w:rPr>
+          <w:b/>
+          <w:bCs/>
+        </w:rPr>
+        <w:t xml:space="preserve"> нулей</w:t>
+      </w:r>
+      <w:r>
+        <w:t>.</w:t>
+      </w:r>
+    </w:p>
+    <w:p>
+      <w:r>
+        <w:t xml:space="preserve">В средней (во 2-ой) диалоговой строке задан </w:t>
+      </w:r>
+      <w:r>
+        <w:rPr>
+          <w:u w:val="single"/>
+        </w:rPr>
+        <w:t>вектор</w:t>
+      </w:r>
+      <w:r>
+        <w:t xml:space="preserve"> из </w:t>
+      </w:r>
+      <w:r>
+        <w:rPr>
+          <w:b/>
+          <w:bCs/>
+        </w:rPr>
+        <w:t>n1</w:t>
+      </w:r>
+      <w:r>
+        <w:t xml:space="preserve"> (восьми) одинаковых постоянных времени, равных </w:t>
+      </w:r>
+      <w:r>
+        <w:rPr>
+          <w:b/>
+          <w:bCs/>
+        </w:rPr>
+        <w:t>2/n1</w:t>
+      </w:r>
+      <w:r>
+        <w:t xml:space="preserve"> = 2/8 = 0.25 c.</w:t>
+      </w:r>
+    </w:p>
+    <w:p>
+      <w:r>
+        <w:t>По аналогии с предыдущим заполните диалоговое окно для другого блока Апериодическое звено 1-го порядка (см. рис. 1.4 ниже по тексту). Очевидно, что данный блок предназначен для аппроксимации идеального запаздывающего звена цепью из 20-ти последовательно соединенных апериодических звеньев 1-го порядка</w:t>
+      </w:r>
+    </w:p>
+    <w:p>
+      <w:pPr>
+        <w:ind w:firstLine="0"/>
+        <w:jc w:val="center"/>
+      </w:pPr>
+      <w:r>
+        <w:rPr>
+          <w:noProof/>
+        </w:rPr>
+        <w:lastRenderedPageBreak/>
+        <w:drawing>
+          <wp:inline distT="0" distB="0" distL="0" distR="0">
+            <wp:extent cx="3396343" cy="4272424"/>
+            <wp:effectExtent l="0" t="0" r="0" b="0"/>
+            <wp:docPr id="3" name="Picture 3"/>
+            <wp:cNvGraphicFramePr>
+              <a:graphicFrameLocks xmlns:a="http://schemas.openxmlformats.org/drawingml/2006/main" noChangeAspect="1"/>
+            </wp:cNvGraphicFramePr>
+            <a:graphic xmlns:a="http://schemas.openxmlformats.org/drawingml/2006/main">
+              <a:graphicData uri="http://schemas.openxmlformats.org/drawingml/2006/picture">
+                <pic:pic xmlns:pic="http://schemas.openxmlformats.org/drawingml/2006/picture">
+                  <pic:nvPicPr>
+                    <pic:cNvPr id="0" name="рис 1.4.png"/>
+                    <pic:cNvPicPr/>
+                  </pic:nvPicPr>
+                  <pic:blipFill rotWithShape="1">
+                    <a:blip r:embed="rId13">
+                      <a:extLst>
+                        <a:ext uri="{28A0092B-C50C-407E-A947-70E740481C1C}">
+                          <a14:useLocalDpi xmlns:a14="http://schemas.microsoft.com/office/drawing/2010/main" val="0"/>
+                        </a:ext>
+                      </a:extLst>
+                    </a:blip>
+                    <a:srcRect l="21942" r="22524"/>
+                    <a:stretch/>
+                  </pic:blipFill>
+                  <pic:spPr bwMode="auto">
+                    <a:xfrm>
+                      <a:off x="0" y="0"/>
+                      <a:ext cx="3398752" cy="4275455"/>
+                    </a:xfrm>
+                    <a:prstGeom prst="rect">
+                      <a:avLst/>
+                    </a:prstGeom>
+                    <a:ln>
+                      <a:noFill/>
+                    </a:ln>
+                    <a:extLst>
+                      <a:ext uri="{53640926-AAD7-44D8-BBD7-CCE9431645EC}">
+                        <a14:shadowObscured xmlns:a14="http://schemas.microsoft.com/office/drawing/2010/main"/>
+                      </a:ext>
+                    </a:extLst>
+                  </pic:spPr>
+                </pic:pic>
+              </a:graphicData>
+            </a:graphic>
+          </wp:inline>
+        </w:drawing>
+      </w:r>
+    </w:p>
+    <w:p>
+      <w:pPr>
+        <w:ind w:firstLine="0"/>
+        <w:jc w:val="center"/>
+        <w:rPr>
+          <w:b/>
+        </w:rPr>
+      </w:pPr>
+      <w:r>
+        <w:rPr>
+          <w:b/>
+        </w:rPr>
+        <w:t>Рис. 1.4</w:t>
+      </w:r>
+    </w:p>
+    <w:p>
       <w:pPr>
         <w:ind w:firstLine="0"/>
       </w:pPr>
-      <w:r>
-        <w:t>В 1-ой диалоговой строке (</w:t>
-      </w:r>
-      <w:r>
-        <w:rPr>
-          <w:i/>
-          <w:iCs/>
-        </w:rPr>
-        <w:t>Коэффициент усиления</w:t>
-      </w:r>
-      <w:r>
-        <w:t xml:space="preserve">) введено </w:t>
-      </w:r>
-      <w:r>
-        <w:rPr>
-          <w:b/>
-          <w:bCs/>
-        </w:rPr>
-        <w:t>n1#1</w:t>
-      </w:r>
-      <w:r>
-        <w:t xml:space="preserve">. Это означает, что в данной строке введен числовой вектор из </w:t>
-      </w:r>
-      <w:r>
-        <w:rPr>
-          <w:b/>
-          <w:bCs/>
-        </w:rPr>
-        <w:t>n1</w:t>
-      </w:r>
-      <w:r>
-        <w:t xml:space="preserve"> (8) </w:t>
-      </w:r>
-      <w:r>
-        <w:rPr>
-          <w:b/>
-          <w:bCs/>
-        </w:rPr>
-        <w:t>единиц</w:t>
-      </w:r>
-      <w:r>
-        <w:t xml:space="preserve"> (1). Можно было ввести данную строку и так: </w:t>
-      </w:r>
-      <w:r>
-        <w:rPr>
-          <w:b/>
-          <w:bCs/>
-        </w:rPr>
-        <w:t>1 1 1 1 1 1 1 1</w:t>
-      </w:r>
-      <w:r>
-        <w:t xml:space="preserve"> (через пробел). Символ # в диалоговых строках эквивалентен предлогу “</w:t>
-      </w:r>
-      <w:r>
-        <w:rPr>
-          <w:b/>
-          <w:bCs/>
-        </w:rPr>
-        <w:t>по</w:t>
-      </w:r>
-      <w:r>
-        <w:t xml:space="preserve">” ==&gt; </w:t>
-      </w:r>
-      <w:r>
-        <w:rPr>
-          <w:b/>
-          <w:bCs/>
-        </w:rPr>
-        <w:t>n1</w:t>
-      </w:r>
-      <w:r>
-        <w:t xml:space="preserve"> -элементов </w:t>
-      </w:r>
-      <w:r>
-        <w:rPr>
-          <w:b/>
-          <w:bCs/>
-        </w:rPr>
-        <w:t>по</w:t>
-      </w:r>
-      <w:r>
-        <w:t xml:space="preserve"> </w:t>
-      </w:r>
-      <w:r>
-        <w:rPr>
-          <w:b/>
-          <w:bCs/>
-        </w:rPr>
-        <w:t>1</w:t>
-      </w:r>
-      <w:r>
-        <w:t>.</w:t>
-      </w:r>
     </w:p>
     <w:p>
       <w:pPr>
         <w:ind w:firstLine="0"/>
       </w:pPr>
-      <w:bookmarkStart w:id="5" w:name="_GoBack"/>
-      <w:bookmarkEnd w:id="5"/>
+      <w:r>
+        <w:t>Откройте диалоговое окно блока Демультиплексор и заполните его</w:t>
+      </w:r>
+      <w:r>
+        <w:t>, как это выполнено на рис. 1.5</w:t>
+      </w:r>
+    </w:p>
+    <w:p>
+      <w:pPr>
+        <w:ind w:firstLine="0"/>
+        <w:jc w:val="center"/>
+      </w:pPr>
+      <w:r>
+        <w:rPr>
+          <w:noProof/>
+        </w:rPr>
+        <w:lastRenderedPageBreak/>
+        <w:drawing>
+          <wp:inline distT="0" distB="0" distL="0" distR="0">
+            <wp:extent cx="3396343" cy="4272424"/>
+            <wp:effectExtent l="0" t="0" r="0" b="0"/>
+            <wp:docPr id="23" name="Picture 23"/>
+            <wp:cNvGraphicFramePr>
+              <a:graphicFrameLocks xmlns:a="http://schemas.openxmlformats.org/drawingml/2006/main" noChangeAspect="1"/>
+            </wp:cNvGraphicFramePr>
+            <a:graphic xmlns:a="http://schemas.openxmlformats.org/drawingml/2006/main">
+              <a:graphicData uri="http://schemas.openxmlformats.org/drawingml/2006/picture">
+                <pic:pic xmlns:pic="http://schemas.openxmlformats.org/drawingml/2006/picture">
+                  <pic:nvPicPr>
+                    <pic:cNvPr id="0" name="рис 1.5.png"/>
+                    <pic:cNvPicPr/>
+                  </pic:nvPicPr>
+                  <pic:blipFill rotWithShape="1">
+                    <a:blip r:embed="rId14">
+                      <a:extLst>
+                        <a:ext uri="{28A0092B-C50C-407E-A947-70E740481C1C}">
+                          <a14:useLocalDpi xmlns:a14="http://schemas.microsoft.com/office/drawing/2010/main" val="0"/>
+                        </a:ext>
+                      </a:extLst>
+                    </a:blip>
+                    <a:srcRect l="18251" r="26214"/>
+                    <a:stretch/>
+                  </pic:blipFill>
+                  <pic:spPr bwMode="auto">
+                    <a:xfrm>
+                      <a:off x="0" y="0"/>
+                      <a:ext cx="3398752" cy="4275455"/>
+                    </a:xfrm>
+                    <a:prstGeom prst="rect">
+                      <a:avLst/>
+                    </a:prstGeom>
+                    <a:ln>
+                      <a:noFill/>
+                    </a:ln>
+                    <a:extLst>
+                      <a:ext uri="{53640926-AAD7-44D8-BBD7-CCE9431645EC}">
+                        <a14:shadowObscured xmlns:a14="http://schemas.microsoft.com/office/drawing/2010/main"/>
+                      </a:ext>
+                    </a:extLst>
+                  </pic:spPr>
+                </pic:pic>
+              </a:graphicData>
+            </a:graphic>
+          </wp:inline>
+        </w:drawing>
+      </w:r>
+    </w:p>
+    <w:p>
+      <w:pPr>
+        <w:ind w:firstLine="0"/>
+        <w:jc w:val="center"/>
+        <w:rPr>
+          <w:b/>
+        </w:rPr>
+      </w:pPr>
+      <w:r>
+        <w:rPr>
+          <w:b/>
+        </w:rPr>
+        <w:t>Рис. 1.5</w:t>
+      </w:r>
+    </w:p>
+    <w:p>
+      <w:pPr>
+        <w:ind w:firstLine="0"/>
+      </w:pPr>
+    </w:p>
+    <w:p>
+      <w:r>
+        <w:t>Прокомментируем введенные параметры в последних двух блоках.</w:t>
+      </w:r>
+    </w:p>
+    <w:p>
+      <w:pPr>
+        <w:ind w:firstLine="0"/>
+      </w:pPr>
+      <w:r>
+        <w:t xml:space="preserve">Поскольку алгоритм работы верхнего блока </w:t>
+      </w:r>
+      <w:r>
+        <w:rPr>
+          <w:i/>
+          <w:iCs/>
+        </w:rPr>
+        <w:t>Апериодическое звено 1-го порядка</w:t>
+      </w:r>
+      <w:r>
+        <w:t xml:space="preserve"> (см. рис. 1.3) – векторизован, то на вход блока должен поступать векторный сигнал, размерностью </w:t>
+      </w:r>
+      <w:r>
+        <w:rPr>
+          <w:b/>
+          <w:bCs/>
+        </w:rPr>
+        <w:t>n1</w:t>
+      </w:r>
+      <w:r>
+        <w:t xml:space="preserve"> (8). </w:t>
+      </w:r>
+    </w:p>
+    <w:p>
+      <w:r>
+        <w:t xml:space="preserve">Векторный сигнал, поступающий на 2-ой (нижний) порт блока </w:t>
+      </w:r>
+      <w:r>
+        <w:rPr>
+          <w:i/>
+          <w:iCs/>
+        </w:rPr>
+        <w:t>Мультиплексор</w:t>
+      </w:r>
+      <w:r>
+        <w:t xml:space="preserve"> сформирован из (</w:t>
+      </w:r>
+      <w:r>
+        <w:rPr>
+          <w:b/>
+          <w:bCs/>
+        </w:rPr>
+        <w:t>n1-1</w:t>
+      </w:r>
+      <w:r>
+        <w:t xml:space="preserve">) на 1-ом выходном порте блока </w:t>
+      </w:r>
+      <w:r>
+        <w:rPr>
+          <w:i/>
+          <w:iCs/>
+        </w:rPr>
+        <w:t>Демультиплексор</w:t>
+      </w:r>
+      <w:r>
+        <w:t xml:space="preserve"> (см. рис. 1.1). </w:t>
+      </w:r>
+    </w:p>
+    <w:p>
+      <w:r>
+        <w:t xml:space="preserve">Фактически реализован сдвиг “жил” сигналов. Рассмотрим реализацию сдвига, “отталкиваясь” от сигнала блока Ступенька. </w:t>
+      </w:r>
+    </w:p>
+    <w:p>
+      <w:r>
+        <w:t xml:space="preserve">Сигнал от блока ступенька поступает на 1-ю “жилу” входного порта ==&gt; далее “проход” через </w:t>
+      </w:r>
+      <w:r>
+        <w:rPr>
+          <w:i/>
+          <w:iCs/>
+        </w:rPr>
+        <w:t>Апериодическое звено</w:t>
+      </w:r>
+      <w:r>
+        <w:t xml:space="preserve"> ==&gt; далее сигнал 1-ой выходной “жилы” </w:t>
+      </w:r>
+      <w:r>
+        <w:rPr>
+          <w:i/>
+          <w:iCs/>
+        </w:rPr>
+        <w:t>Демультиплексора</w:t>
+      </w:r>
+      <w:r>
+        <w:t xml:space="preserve"> подается на 2-ую входную “жилу” </w:t>
+      </w:r>
+      <w:r>
+        <w:rPr>
+          <w:i/>
+          <w:iCs/>
+        </w:rPr>
+        <w:t>Мультиплексора</w:t>
+      </w:r>
+      <w:r>
+        <w:t xml:space="preserve"> ==&gt; далее “проход” через </w:t>
+      </w:r>
+      <w:r>
+        <w:rPr>
+          <w:i/>
+          <w:iCs/>
+        </w:rPr>
+        <w:t>Апериодическое звено</w:t>
+      </w:r>
+      <w:r>
+        <w:t xml:space="preserve"> ==&gt; далее сигнал 2-ой выходной “жилы” </w:t>
+      </w:r>
+      <w:r>
+        <w:rPr>
+          <w:i/>
+          <w:iCs/>
+        </w:rPr>
+        <w:t>Демультиплексора</w:t>
+      </w:r>
+      <w:r>
+        <w:t xml:space="preserve"> подается на 3-ю входную “жилу” </w:t>
+      </w:r>
+      <w:r>
+        <w:rPr>
+          <w:i/>
+          <w:iCs/>
+        </w:rPr>
+        <w:t>Мультиплексора</w:t>
+      </w:r>
+      <w:r>
+        <w:t xml:space="preserve"> и т.д. </w:t>
+      </w:r>
+      <w:r>
+        <w:br/>
+        <w:t xml:space="preserve">В итоге на втором выходном порте блока </w:t>
+      </w:r>
+      <w:r>
+        <w:rPr>
+          <w:i/>
+          <w:iCs/>
+        </w:rPr>
+        <w:t>Демультиплексор</w:t>
+      </w:r>
+      <w:r>
+        <w:t xml:space="preserve"> будет сигнал, который </w:t>
+      </w:r>
+      <w:r>
+        <w:rPr>
+          <w:b/>
+          <w:bCs/>
+        </w:rPr>
+        <w:t>n1</w:t>
+      </w:r>
+      <w:r>
+        <w:t xml:space="preserve">-раз “прошел” через </w:t>
+      </w:r>
+      <w:r>
+        <w:rPr>
+          <w:i/>
+          <w:iCs/>
+        </w:rPr>
+        <w:t>Апериодическое звено 1-го порядка</w:t>
+      </w:r>
+      <w:r>
+        <w:t>.</w:t>
+      </w:r>
+    </w:p>
+    <w:p>
+      <w:r>
+        <w:t>По аналогии с рис. 1.5</w:t>
+      </w:r>
+      <w:r>
+        <w:t xml:space="preserve"> заполните диалоговые окна блоков </w:t>
+      </w:r>
+      <w:r>
+        <w:rPr>
+          <w:i/>
+          <w:iCs/>
+        </w:rPr>
+        <w:t>Демультиплексор</w:t>
+      </w:r>
+      <w:r>
+        <w:t xml:space="preserve"> в цепи, аппроксимирующей звено идеального запаздывания 20-ю последовательно соединенными звеньями. </w:t>
+      </w:r>
+    </w:p>
+    <w:p>
+      <w:r>
+        <w:t>На этом формирование структурной с</w:t>
+      </w:r>
+      <w:r>
+        <w:t>хемы и ее параметров завершено.</w:t>
+      </w:r>
+    </w:p>
+    <w:p>
+      <w:r>
+        <w:t xml:space="preserve">Переместите курсор на командную кнопку </w:t>
+      </w:r>
+      <w:r>
+        <w:rPr>
+          <w:b/>
+          <w:bCs/>
+        </w:rPr>
+        <w:t>Параметры расчета</w:t>
+      </w:r>
+      <w:r>
+        <w:t xml:space="preserve"> и заполните диалоговое окно так ж</w:t>
+      </w:r>
+      <w:r>
+        <w:t>е, как это выполнено на рис. 1.6</w:t>
+      </w:r>
+      <w:r>
+        <w:t>.</w:t>
+      </w:r>
+    </w:p>
+    <w:p>
+      <w:pPr>
+        <w:ind w:firstLine="0"/>
+        <w:jc w:val="center"/>
+        <w:rPr>
+          <w:highlight w:val="yellow"/>
+        </w:rPr>
+      </w:pPr>
+      <w:r>
+        <w:rPr>
+          <w:noProof/>
+        </w:rPr>
+        <w:lastRenderedPageBreak/>
+        <w:drawing>
+          <wp:inline distT="0" distB="0" distL="0" distR="0">
+            <wp:extent cx="4358244" cy="4156363"/>
+            <wp:effectExtent l="0" t="0" r="4445" b="0"/>
+            <wp:docPr id="25" name="Picture 25"/>
+            <wp:cNvGraphicFramePr>
+              <a:graphicFrameLocks xmlns:a="http://schemas.openxmlformats.org/drawingml/2006/main" noChangeAspect="1"/>
+            </wp:cNvGraphicFramePr>
+            <a:graphic xmlns:a="http://schemas.openxmlformats.org/drawingml/2006/main">
+              <a:graphicData uri="http://schemas.openxmlformats.org/drawingml/2006/picture">
+                <pic:pic xmlns:pic="http://schemas.openxmlformats.org/drawingml/2006/picture">
+                  <pic:nvPicPr>
+                    <pic:cNvPr id="0" name="рис 1.6.png"/>
+                    <pic:cNvPicPr/>
+                  </pic:nvPicPr>
+                  <pic:blipFill rotWithShape="1">
+                    <a:blip r:embed="rId15">
+                      <a:extLst>
+                        <a:ext uri="{28A0092B-C50C-407E-A947-70E740481C1C}">
+                          <a14:useLocalDpi xmlns:a14="http://schemas.microsoft.com/office/drawing/2010/main" val="0"/>
+                        </a:ext>
+                      </a:extLst>
+                    </a:blip>
+                    <a:srcRect l="11078" r="17595"/>
+                    <a:stretch/>
+                  </pic:blipFill>
+                  <pic:spPr bwMode="auto">
+                    <a:xfrm>
+                      <a:off x="0" y="0"/>
+                      <a:ext cx="4365266" cy="4163060"/>
+                    </a:xfrm>
+                    <a:prstGeom prst="rect">
+                      <a:avLst/>
+                    </a:prstGeom>
+                    <a:ln>
+                      <a:noFill/>
+                    </a:ln>
+                    <a:extLst>
+                      <a:ext uri="{53640926-AAD7-44D8-BBD7-CCE9431645EC}">
+                        <a14:shadowObscured xmlns:a14="http://schemas.microsoft.com/office/drawing/2010/main"/>
+                      </a:ext>
+                    </a:extLst>
+                  </pic:spPr>
+                </pic:pic>
+              </a:graphicData>
+            </a:graphic>
+          </wp:inline>
+        </w:drawing>
+      </w:r>
+    </w:p>
+    <w:p>
+      <w:pPr>
+        <w:ind w:firstLine="0"/>
+        <w:jc w:val="center"/>
+        <w:rPr>
+          <w:b/>
+        </w:rPr>
+      </w:pPr>
+      <w:r>
+        <w:rPr>
+          <w:b/>
+        </w:rPr>
+        <w:t>Рис. 1.6</w:t>
+      </w:r>
+    </w:p>
+    <w:p>
+      <w:pPr>
+        <w:ind w:firstLine="0"/>
+      </w:pPr>
+    </w:p>
+    <w:p>
+      <w:r>
+        <w:t xml:space="preserve">Заполнив окно </w:t>
+      </w:r>
+      <w:r>
+        <w:rPr>
+          <w:b/>
+          <w:bCs/>
+        </w:rPr>
+        <w:t>Параметры расчета</w:t>
+      </w:r>
+      <w:r>
+        <w:t xml:space="preserve">, закройте его щелчком “мыши” по </w:t>
+      </w:r>
+      <w:r>
+        <w:br/>
+      </w:r>
+      <w:r>
+        <w:t xml:space="preserve">кнопке </w:t>
+      </w:r>
+      <w:r>
+        <w:rPr>
+          <w:b/>
+          <w:bCs/>
+        </w:rPr>
+        <w:t>Да</w:t>
+      </w:r>
+      <w:r>
+        <w:t>.</w:t>
+      </w:r>
+    </w:p>
+    <w:p>
+      <w:r>
+        <w:t>Запустите задачу на счет.</w:t>
+      </w:r>
+      <w:r>
+        <w:t xml:space="preserve"> Мгновенно в графическом окне отобразятся результаты расчета. Используя процедуры редактирования графического окна, придайте ему вид, близкий рис. </w:t>
+      </w:r>
+      <w:r>
+        <w:t>1.7</w:t>
+      </w:r>
+      <w:r>
+        <w:t>, где линии: пунктирная – цепь из 8 блоков, сплошная – из 20 блоков.</w:t>
+      </w:r>
+    </w:p>
+    <w:p>
+      <w:pPr>
+        <w:ind w:firstLine="0"/>
+        <w:jc w:val="center"/>
+        <w:rPr>
+          <w:highlight w:val="yellow"/>
+        </w:rPr>
+      </w:pPr>
+      <w:r>
+        <w:rPr>
+          <w:noProof/>
+        </w:rPr>
+        <w:lastRenderedPageBreak/>
+        <w:drawing>
+          <wp:inline distT="0" distB="0" distL="0" distR="0">
+            <wp:extent cx="3914775" cy="3705225"/>
+            <wp:effectExtent l="0" t="0" r="9525" b="9525"/>
+            <wp:docPr id="26" name="Picture 26"/>
+            <wp:cNvGraphicFramePr>
+              <a:graphicFrameLocks xmlns:a="http://schemas.openxmlformats.org/drawingml/2006/main" noChangeAspect="1"/>
+            </wp:cNvGraphicFramePr>
+            <a:graphic xmlns:a="http://schemas.openxmlformats.org/drawingml/2006/main">
+              <a:graphicData uri="http://schemas.openxmlformats.org/drawingml/2006/picture">
+                <pic:pic xmlns:pic="http://schemas.openxmlformats.org/drawingml/2006/picture">
+                  <pic:nvPicPr>
+                    <pic:cNvPr id="0" name="рис 1.7.png"/>
+                    <pic:cNvPicPr/>
+                  </pic:nvPicPr>
+                  <pic:blipFill rotWithShape="1">
+                    <a:blip r:embed="rId16">
+                      <a:extLst>
+                        <a:ext uri="{28A0092B-C50C-407E-A947-70E740481C1C}">
+                          <a14:useLocalDpi xmlns:a14="http://schemas.microsoft.com/office/drawing/2010/main" val="0"/>
+                        </a:ext>
+                      </a:extLst>
+                    </a:blip>
+                    <a:srcRect l="15719" r="20315"/>
+                    <a:stretch/>
+                  </pic:blipFill>
+                  <pic:spPr bwMode="auto">
+                    <a:xfrm>
+                      <a:off x="0" y="0"/>
+                      <a:ext cx="3914775" cy="3705225"/>
+                    </a:xfrm>
+                    <a:prstGeom prst="rect">
+                      <a:avLst/>
+                    </a:prstGeom>
+                    <a:ln>
+                      <a:noFill/>
+                    </a:ln>
+                    <a:extLst>
+                      <a:ext uri="{53640926-AAD7-44D8-BBD7-CCE9431645EC}">
+                        <a14:shadowObscured xmlns:a14="http://schemas.microsoft.com/office/drawing/2010/main"/>
+                      </a:ext>
+                    </a:extLst>
+                  </pic:spPr>
+                </pic:pic>
+              </a:graphicData>
+            </a:graphic>
+          </wp:inline>
+        </w:drawing>
+      </w:r>
+    </w:p>
+    <w:p>
+      <w:pPr>
+        <w:ind w:firstLine="0"/>
+        <w:jc w:val="center"/>
+        <w:rPr>
+          <w:highlight w:val="yellow"/>
+        </w:rPr>
+      </w:pPr>
+      <w:r>
+        <w:rPr>
+          <w:b/>
+        </w:rPr>
+        <w:t>Рис. 1.</w:t>
+      </w:r>
+      <w:r>
+        <w:rPr>
+          <w:b/>
+        </w:rPr>
+        <w:t>7</w:t>
+      </w:r>
+    </w:p>
+    <w:p>
+      <w:pPr>
+        <w:ind w:firstLine="0"/>
+        <w:rPr>
+          <w:highlight w:val="yellow"/>
+        </w:rPr>
+      </w:pPr>
+    </w:p>
+    <w:p>
+      <w:r>
+        <w:t xml:space="preserve">Сравнение графиков переходных процессов показывает, что даже при аппроксимации блока </w:t>
+      </w:r>
+      <w:r>
+        <w:rPr>
+          <w:i/>
+          <w:iCs/>
+        </w:rPr>
+        <w:t>Идеальное запаздывание</w:t>
+      </w:r>
+      <w:r>
+        <w:t xml:space="preserve"> цепью из 20-ти последовательно соединенных звеньев “фронт” скачка существенно “размыт”, а при аппроксимации цепью из 8-ми блоков – тем более.</w:t>
+      </w:r>
+    </w:p>
+    <w:p>
+      <w:r>
+        <w:rPr>
+          <w:b/>
+          <w:bCs/>
+        </w:rPr>
+        <w:t>Резюме</w:t>
+      </w:r>
+      <w:r>
+        <w:t xml:space="preserve">: сравнение данных результатов расчета переходных показало, что вышеупомянутое утверждение о достаточности для аппроксимации цепи из 6…8 последовательно соединенных </w:t>
+      </w:r>
+      <w:r>
+        <w:rPr>
+          <w:i/>
+          <w:iCs/>
+        </w:rPr>
+        <w:t>Апериодических звеньев 1-го порядка</w:t>
+      </w:r>
+      <w:r>
+        <w:t xml:space="preserve"> является фактически некорректным для входн</w:t>
+      </w:r>
+      <w:r>
+        <w:t>ых воздействий типа “ступенька”.</w:t>
+      </w:r>
+      <w:r>
+        <w:br/>
+        <w:t xml:space="preserve">Дополним сравнение динамических свойств “классического” </w:t>
+      </w:r>
+      <w:r>
+        <w:rPr>
+          <w:i/>
+          <w:iCs/>
+        </w:rPr>
+        <w:t>Идеального запаздывающего звена</w:t>
+      </w:r>
+      <w:r>
+        <w:t xml:space="preserve"> и его “ап</w:t>
+      </w:r>
+      <w:r>
+        <w:t>проксиматоров” сопоставлением амплитудно-фазовых частотных характеристик.</w:t>
+      </w:r>
+    </w:p>
+    <w:p>
+      <w:r>
+        <w:t xml:space="preserve">На структурной схеме (см. рис. 1.1) блоки </w:t>
+      </w:r>
+      <w:r>
+        <w:rPr>
+          <w:i/>
+          <w:iCs/>
+        </w:rPr>
+        <w:t>В память</w:t>
+      </w:r>
+      <w:r>
+        <w:t xml:space="preserve"> используются для указания точки входа и точек выхода при расчете частотных характеристик. </w:t>
+      </w:r>
+    </w:p>
+    <w:p>
+      <w:r>
+        <w:t>Поскольку Вы изучили процедуры работы в режиме АНАЛИЗ</w:t>
+      </w:r>
+      <w:r>
+        <w:t>, подробных инструкций не ждите.</w:t>
+      </w:r>
+    </w:p>
+    <w:p>
+      <w:r>
+        <w:t xml:space="preserve">Вы должны самостоятельно и </w:t>
+      </w:r>
+      <w:r>
+        <w:rPr>
+          <w:i/>
+          <w:iCs/>
+        </w:rPr>
+        <w:t>правильно</w:t>
+      </w:r>
+      <w:r>
+        <w:t xml:space="preserve"> выполнить расчет амплитудно-фазовых частотных характери</w:t>
+      </w:r>
+      <w:r>
+        <w:t>стик для сопоставляемых звеньев.</w:t>
+      </w:r>
+    </w:p>
+    <w:p>
+      <w:r>
+        <w:t>На рис. 1.8…рис. 1.10</w:t>
+      </w:r>
+      <w:r>
+        <w:t xml:space="preserve"> (в качестве “эталона” для </w:t>
+      </w:r>
+      <w:r>
+        <w:rPr>
+          <w:u w:val="single"/>
+        </w:rPr>
+        <w:t>Ваших графиков</w:t>
+      </w:r>
+      <w:r>
+        <w:t xml:space="preserve">) приведено сравнение годографов АФЧХ (годографов Найквиста), фазовых частотных характеристик (ФЧХ) и логарифмических амплитудных характеристик (ЛАХ), соответственно. Штриховыми линиями представлены характеристики </w:t>
+      </w:r>
+      <w:r>
+        <w:rPr>
+          <w:i/>
+          <w:iCs/>
+        </w:rPr>
+        <w:t>Идеального запаздывающего звена</w:t>
+      </w:r>
+      <w:r>
+        <w:t>, пунктирными линиями – для цепи из 8 звеньев, и сплошной линией – для цепи из 20 блоков.</w:t>
+      </w:r>
+    </w:p>
+    <w:p>
+      <w:r>
+        <w:t>Выполните оформление</w:t>
+      </w:r>
+      <w:r>
+        <w:t xml:space="preserve"> Ваших графиков подобно рис. 1.8…рис. 1.10</w:t>
+      </w:r>
+      <w:r>
+        <w:t>.</w:t>
+      </w:r>
+    </w:p>
+    <w:p>
+      <w:pPr>
+        <w:rPr>
+          <w:i/>
+          <w:iCs/>
+        </w:rPr>
+      </w:pPr>
+      <w:r>
+        <w:lastRenderedPageBreak/>
+        <w:t xml:space="preserve"> </w:t>
+      </w:r>
+      <w:r>
+        <w:t>Анализ графиков частотных характеристик показывает, что в области низких частот (менее 1.0 с</w:t>
+      </w:r>
+      <w:r>
+        <w:rPr>
+          <w:vertAlign w:val="superscript"/>
+        </w:rPr>
+        <w:t xml:space="preserve"> -1</w:t>
+      </w:r>
+      <w:r>
+        <w:t xml:space="preserve">) аппроксимирующие цепи близки к </w:t>
+      </w:r>
+      <w:r>
+        <w:rPr>
+          <w:i/>
+          <w:iCs/>
+        </w:rPr>
+        <w:t xml:space="preserve">Идеальному запаздывающему звену. </w:t>
+      </w:r>
+    </w:p>
+    <w:p>
+      <w:r>
+        <w:t xml:space="preserve">При высокочастотных входных воздействиях аппроксимирующие цепи дают </w:t>
+      </w:r>
+      <w:r>
+        <w:rPr>
+          <w:u w:val="single"/>
+        </w:rPr>
+        <w:t>меньшее</w:t>
+      </w:r>
+      <w:r>
+        <w:t xml:space="preserve"> значение фазового сдвига и существенно </w:t>
+      </w:r>
+      <w:r>
+        <w:rPr>
+          <w:u w:val="single"/>
+        </w:rPr>
+        <w:t>резкое ослабление</w:t>
+      </w:r>
+      <w:r>
+        <w:t xml:space="preserve"> по амплитуде. </w:t>
+      </w:r>
+    </w:p>
+    <w:p>
+      <w:bookmarkStart w:id="6" w:name="_GoBack"/>
+      <w:bookmarkEnd w:id="6"/>
+      <w:r>
+        <w:rPr>
+          <w:b/>
+          <w:bCs/>
+        </w:rPr>
+        <w:t>Резюме</w:t>
+      </w:r>
+      <w:r>
+        <w:t>: вышеприведенное утверждение о достаточности для аппроксимации цепи из 6…8 последовательно соединенных Апериодических звеньев 1-го порядка является относительно корректным только для медленно изменяющихся входных воздействий.</w:t>
+      </w:r>
+    </w:p>
+    <w:p>
+      <w:pPr>
+        <w:rPr>
+          <w:highlight w:val="yellow"/>
+        </w:rPr>
+      </w:pPr>
+    </w:p>
+    <w:p>
+      <w:pPr>
+        <w:ind w:firstLine="0"/>
+        <w:rPr>
+          <w:highlight w:val="yellow"/>
+        </w:rPr>
+      </w:pPr>
+    </w:p>
+    <w:p>
+      <w:pPr>
+        <w:ind w:firstLine="0"/>
+        <w:rPr>
+          <w:highlight w:val="yellow"/>
+        </w:rPr>
+      </w:pPr>
+    </w:p>
+    <w:p>
+      <w:pPr>
+        <w:ind w:firstLine="0"/>
+        <w:rPr>
+          <w:highlight w:val="yellow"/>
+        </w:rPr>
+      </w:pPr>
+    </w:p>
+    <w:p>
+      <w:pPr>
+        <w:ind w:firstLine="0"/>
+        <w:rPr>
+          <w:highlight w:val="yellow"/>
+        </w:rPr>
+      </w:pPr>
+    </w:p>
+    <w:p>
+      <w:pPr>
+        <w:ind w:firstLine="0"/>
+        <w:rPr>
+          <w:highlight w:val="yellow"/>
+        </w:rPr>
+      </w:pPr>
+    </w:p>
+    <w:p>
+      <w:pPr>
+        <w:ind w:firstLine="0"/>
+        <w:rPr>
+          <w:highlight w:val="yellow"/>
+        </w:rPr>
+      </w:pPr>
+    </w:p>
+    <w:p>
+      <w:pPr>
+        <w:ind w:firstLine="0"/>
+        <w:rPr>
+          <w:highlight w:val="yellow"/>
+        </w:rPr>
+      </w:pPr>
+    </w:p>
+    <w:p>
+      <w:pPr>
+        <w:ind w:firstLine="0"/>
+        <w:rPr>
+          <w:highlight w:val="yellow"/>
+        </w:rPr>
+      </w:pPr>
+    </w:p>
+    <w:p>
+      <w:pPr>
+        <w:ind w:firstLine="0"/>
+        <w:rPr>
+          <w:highlight w:val="yellow"/>
+        </w:rPr>
+      </w:pPr>
+    </w:p>
+    <w:p>
+      <w:pPr>
+        <w:ind w:firstLine="0"/>
+        <w:rPr>
+          <w:highlight w:val="yellow"/>
+        </w:rPr>
+      </w:pPr>
+    </w:p>
+    <w:p>
+      <w:pPr>
+        <w:ind w:firstLine="0"/>
+        <w:rPr>
+          <w:highlight w:val="yellow"/>
+        </w:rPr>
+      </w:pPr>
     </w:p>
     <w:p>
       <w:pPr>
@@ -2959,7 +3962,6 @@
         <w:rPr>
           <w:highlight w:val="yellow"/>
         </w:rPr>
-        <w:lastRenderedPageBreak/>
         <w:t xml:space="preserve">В рассматриваемой демонстрационно-ознакомительной задаче Объект Управления описывается тремя блоками (звеньями): блоки с передаточными функциями </w:t>
       </w:r>
       <w:r>
@@ -8336,7 +9338,6 @@
                   <w:rPr>
                     <w:rFonts w:ascii="Cambria Math" w:hAnsi="Cambria Math"/>
                   </w:rPr>
-                  <w:lastRenderedPageBreak/>
                   <m:t>x</m:t>
                 </m:r>
                 <m:d>
@@ -9601,6 +10602,7 @@
     </w:tbl>
     <w:p>
       <w:r>
+        <w:lastRenderedPageBreak/>
         <w:t xml:space="preserve">Сформулируем, наконец, отдельные задачи, которые Вам предстоит решить при выполнении данного </w:t>
       </w:r>
       <w:r>
@@ -9779,11 +10781,11 @@
       <w:pPr>
         <w:pStyle w:val="Heading2"/>
       </w:pPr>
-      <w:bookmarkStart w:id="6" w:name="_Toc362719325"/>
+      <w:bookmarkStart w:id="7" w:name="_Toc362719325"/>
       <w:r>
         <w:t>1.2 Создание "параллельной" САР в виде новой Субмодели</w:t>
       </w:r>
-      <w:bookmarkEnd w:id="6"/>
+      <w:bookmarkEnd w:id="7"/>
     </w:p>
     <w:p>
       <w:r>
@@ -9905,18 +10907,18 @@
     </w:p>
     <w:p>
       <w:r>
+        <w:t xml:space="preserve">Перенесите в открывшееся чистое схемное окно (субмодельное) из этой же библиотеки (Субструктуры) блок Порт входа (желательно в левую часть схемного окна) и блок Порт выхода (лучше в правую часть схемного окна), а также остальные блоки: Сравнивающее устройство, Интегратор, Временной график и </w:t>
+      </w:r>
+      <w:r>
+        <w:t>блок «Язык программирования»</w:t>
+      </w:r>
+      <w:r>
+        <w:t>.</w:t>
+      </w:r>
+    </w:p>
+    <w:p>
+      <w:r>
         <w:lastRenderedPageBreak/>
-        <w:t xml:space="preserve">Перенесите в открывшееся чистое схемное окно (субмодельное) из этой же библиотеки (Субструктуры) блок Порт входа (желательно в левую часть схемного окна) и блок Порт выхода (лучше в правую часть схемного окна), а также остальные блоки: Сравнивающее устройство, Интегратор, Временной график и </w:t>
-      </w:r>
-      <w:r>
-        <w:t>блок «Язык программирования»</w:t>
-      </w:r>
-      <w:r>
-        <w:t>.</w:t>
-      </w:r>
-    </w:p>
-    <w:p>
-      <w:r>
         <w:t>Хотя на данном этапе выполнения задания в субмодельном окне невозможно провести все линии связи между блоками (так как "</w:t>
       </w:r>
       <w:r>
@@ -9955,7 +10957,7 @@
                     </pic:cNvPicPr>
                   </pic:nvPicPr>
                   <pic:blipFill>
-                    <a:blip r:embed="rId11">
+                    <a:blip r:embed="rId17">
                       <a:extLst>
                         <a:ext uri="{28A0092B-C50C-407E-A947-70E740481C1C}">
                           <a14:useLocalDpi xmlns:a14="http://schemas.microsoft.com/office/drawing/2010/main" val="0"/>
@@ -10134,59 +11136,59 @@
     </w:p>
     <w:p>
       <w:r>
+        <w:t xml:space="preserve">Внимание! Если в Субмодели несколько Портов входа и Портов выхода, рекомендуется сразу после переноса каждого Порта сделать соответствующую подпись, используя стандартную процедуру оформления поясняющих подписей. Например, дать 1-му перенесенному </w:t>
+      </w:r>
+      <w:r>
+        <w:rPr>
+          <w:b/>
+        </w:rPr>
+        <w:t>Порту входа</w:t>
+      </w:r>
+      <w:r>
+        <w:t xml:space="preserve"> "уникальное" имя: Вход № 1 и т.д.</w:t>
+      </w:r>
+    </w:p>
+    <w:p>
+      <w:r>
+        <w:rPr>
+          <w:b/>
+        </w:rPr>
+        <w:t>Этап 3</w:t>
+      </w:r>
+      <w:r>
+        <w:t xml:space="preserve"> - </w:t>
+      </w:r>
+      <w:r>
+        <w:t>включение</w:t>
+      </w:r>
+      <w:r>
+        <w:t xml:space="preserve"> </w:t>
+      </w:r>
+      <w:r>
+        <w:rPr>
+          <w:b/>
+        </w:rPr>
+        <w:t>Субмодели</w:t>
+      </w:r>
+      <w:r>
+        <w:rPr>
+          <w:b/>
+        </w:rPr>
+        <w:t xml:space="preserve"> МВТУ</w:t>
+      </w:r>
+      <w:r>
+        <w:t xml:space="preserve"> </w:t>
+      </w:r>
+      <w:r>
+        <w:t>в основную структурную схему</w:t>
+      </w:r>
+      <w:r>
+        <w:t>.</w:t>
+      </w:r>
+    </w:p>
+    <w:p>
+      <w:r>
         <w:lastRenderedPageBreak/>
-        <w:t xml:space="preserve">Внимание! Если в Субмодели несколько Портов входа и Портов выхода, рекомендуется сразу после переноса каждого Порта сделать соответствующую подпись, используя стандартную процедуру оформления поясняющих подписей. Например, дать 1-му перенесенному </w:t>
-      </w:r>
-      <w:r>
-        <w:rPr>
-          <w:b/>
-        </w:rPr>
-        <w:t>Порту входа</w:t>
-      </w:r>
-      <w:r>
-        <w:t xml:space="preserve"> "уникальное" имя: Вход № 1 и т.д.</w:t>
-      </w:r>
-    </w:p>
-    <w:p>
-      <w:r>
-        <w:rPr>
-          <w:b/>
-        </w:rPr>
-        <w:t>Этап 3</w:t>
-      </w:r>
-      <w:r>
-        <w:t xml:space="preserve"> - </w:t>
-      </w:r>
-      <w:r>
-        <w:t>включение</w:t>
-      </w:r>
-      <w:r>
-        <w:t xml:space="preserve"> </w:t>
-      </w:r>
-      <w:r>
-        <w:rPr>
-          <w:b/>
-        </w:rPr>
-        <w:t>Субмодели</w:t>
-      </w:r>
-      <w:r>
-        <w:rPr>
-          <w:b/>
-        </w:rPr>
-        <w:t xml:space="preserve"> МВТУ</w:t>
-      </w:r>
-      <w:r>
-        <w:t xml:space="preserve"> </w:t>
-      </w:r>
-      <w:r>
-        <w:t>в основную структурную схему</w:t>
-      </w:r>
-      <w:r>
-        <w:t>.</w:t>
-      </w:r>
-    </w:p>
-    <w:p>
-      <w:r>
         <w:t>Соедините Субмодель</w:t>
       </w:r>
       <w:r>
@@ -10236,7 +11238,7 @@
                     </pic:cNvPicPr>
                   </pic:nvPicPr>
                   <pic:blipFill>
-                    <a:blip r:embed="rId12">
+                    <a:blip r:embed="rId18">
                       <a:extLst>
                         <a:ext uri="{28A0092B-C50C-407E-A947-70E740481C1C}">
                           <a14:useLocalDpi xmlns:a14="http://schemas.microsoft.com/office/drawing/2010/main" val="0"/>
@@ -10420,7 +11422,6 @@
     </w:p>
     <w:p>
       <w:r>
-        <w:lastRenderedPageBreak/>
         <w:t>Необходимо заметить, что изменение фона субмодельного окна на рисунок требует от Пользователя предварительного "конструирования" этого образа.</w:t>
       </w:r>
     </w:p>
@@ -10434,6 +11435,7 @@
         <w:pStyle w:val="a0"/>
       </w:pPr>
       <w:r>
+        <w:lastRenderedPageBreak/>
         <w:drawing>
           <wp:inline distT="0" distB="0" distL="0" distR="0">
             <wp:extent cx="6003105" cy="3095625"/>
@@ -10452,7 +11454,7 @@
                     </pic:cNvPicPr>
                   </pic:nvPicPr>
                   <pic:blipFill>
-                    <a:blip r:embed="rId13">
+                    <a:blip r:embed="rId19">
                       <a:extLst>
                         <a:ext uri="{28A0092B-C50C-407E-A947-70E740481C1C}">
                           <a14:useLocalDpi xmlns:a14="http://schemas.microsoft.com/office/drawing/2010/main" val="0"/>
@@ -10496,11 +11498,11 @@
       <w:pPr>
         <w:pStyle w:val="Heading2"/>
       </w:pPr>
-      <w:bookmarkStart w:id="7" w:name="_Toc362719326"/>
+      <w:bookmarkStart w:id="8" w:name="_Toc362719326"/>
       <w:r>
         <w:t>1.3 Задание параметров САР через механизм Глобальных параметров</w:t>
       </w:r>
-      <w:bookmarkEnd w:id="7"/>
+      <w:bookmarkEnd w:id="8"/>
     </w:p>
     <w:p>
       <w:r>
@@ -10605,11 +11607,7 @@
         <w:t>перейдите обратно на вкладку «Схема», т.е. прикройте</w:t>
       </w:r>
       <w:r>
-        <w:t xml:space="preserve"> окно </w:t>
-      </w:r>
-      <w:r>
-        <w:lastRenderedPageBreak/>
-        <w:t>Редактор Глобальных параметров Проекта (Субмодели)</w:t>
+        <w:t xml:space="preserve"> окно Редактор Глобальных параметров Проекта (Субмодели)</w:t>
       </w:r>
       <w:r>
         <w:t>. Для этого надо</w:t>
@@ -10646,6 +11644,7 @@
         <w:pStyle w:val="a0"/>
       </w:pPr>
       <w:r>
+        <w:lastRenderedPageBreak/>
         <w:drawing>
           <wp:inline distT="0" distB="0" distL="0" distR="0" wp14:anchorId="4578DE11" wp14:editId="78FCC056">
             <wp:extent cx="6196445" cy="2628900"/>
@@ -10662,7 +11661,7 @@
                     <pic:cNvPicPr/>
                   </pic:nvPicPr>
                   <pic:blipFill>
-                    <a:blip r:embed="rId14"/>
+                    <a:blip r:embed="rId20"/>
                     <a:stretch>
                       <a:fillRect/>
                     </a:stretch>
@@ -10705,14 +11704,14 @@
       <w:pPr>
         <w:pStyle w:val="Heading2"/>
       </w:pPr>
-      <w:bookmarkStart w:id="8" w:name="_Toc362719327"/>
+      <w:bookmarkStart w:id="9" w:name="_Toc362719327"/>
       <w:r>
         <w:t xml:space="preserve">1.4 Формирование уравнений динамики с использованием </w:t>
       </w:r>
       <w:r>
         <w:t>блока «Язык программирования»</w:t>
       </w:r>
-      <w:bookmarkEnd w:id="8"/>
+      <w:bookmarkEnd w:id="9"/>
     </w:p>
     <w:p>
       <w:r>
@@ -11528,7 +12527,11 @@
         <w:t xml:space="preserve">, </w:t>
       </w:r>
       <w:r>
-        <w:t>причем в качестве входных воздействий могут выступать и коэффициенты (постоянные или переменные), входящие в любое из уравнений (1.6).</w:t>
+        <w:t xml:space="preserve">причем в качестве входных </w:t>
+      </w:r>
+      <w:r>
+        <w:lastRenderedPageBreak/>
+        <w:t>воздействий могут выступать и коэффициенты (постоянные или переменные), входящие в любое из уравнений (1.6).</w:t>
       </w:r>
     </w:p>
     <w:p>
@@ -12476,7 +13479,6 @@
     </w:p>
     <w:p>
       <w:r>
-        <w:lastRenderedPageBreak/>
         <w:t xml:space="preserve">В </w:t>
       </w:r>
       <w:r>
@@ -12574,6 +13576,7 @@
                 <w:rStyle w:val="a"/>
                 <w:rFonts w:cs="DejaVu Sans"/>
               </w:rPr>
+              <w:lastRenderedPageBreak/>
               <w:t>waterps(P,flag);</w:t>
             </w:r>
           </w:p>
@@ -13221,7 +14224,6 @@
     </w:p>
     <w:p>
       <w:r>
-        <w:lastRenderedPageBreak/>
         <w:t>Панель инструментов (командные кнопки) окна Редактор</w:t>
       </w:r>
       <w:r>
@@ -13250,6 +14252,7 @@
         <w:pStyle w:val="a0"/>
       </w:pPr>
       <w:r>
+        <w:lastRenderedPageBreak/>
         <w:drawing>
           <wp:inline distT="0" distB="0" distL="0" distR="0">
             <wp:extent cx="6192000" cy="3880800"/>
@@ -13268,7 +14271,7 @@
                     </pic:cNvPicPr>
                   </pic:nvPicPr>
                   <pic:blipFill>
-                    <a:blip r:embed="rId15">
+                    <a:blip r:embed="rId21">
                       <a:extLst>
                         <a:ext uri="{28A0092B-C50C-407E-A947-70E740481C1C}">
                           <a14:useLocalDpi xmlns:a14="http://schemas.microsoft.com/office/drawing/2010/main" val="0"/>
@@ -13449,167 +14452,167 @@
     </w:p>
     <w:p>
       <w:r>
+        <w:t>В данном примере 5</w:t>
+      </w:r>
+      <w:r>
+        <w:t xml:space="preserve">-я </w:t>
+      </w:r>
+      <w:r>
+        <w:t xml:space="preserve">и последующие </w:t>
+      </w:r>
+      <w:r>
+        <w:t xml:space="preserve">две </w:t>
+      </w:r>
+      <w:r>
+        <w:t>исполняем</w:t>
+      </w:r>
+      <w:r>
+        <w:t>ые</w:t>
+      </w:r>
+      <w:r>
+        <w:t xml:space="preserve"> строк</w:t>
+      </w:r>
+      <w:r>
+        <w:t>и</w:t>
+      </w:r>
+      <w:r>
+        <w:t xml:space="preserve"> (init y</w:t>
+      </w:r>
+      <w:r>
+        <w:t>_1=0</w:t>
+      </w:r>
+      <w:r>
+        <w:t>;</w:t>
+      </w:r>
+      <w:r>
+        <w:t xml:space="preserve"> </w:t>
+      </w:r>
+      <w:r>
+        <w:t xml:space="preserve">init </w:t>
+      </w:r>
+      <w:r>
+        <w:t xml:space="preserve"> </w:t>
+      </w:r>
+      <w:r>
+        <w:t>y</w:t>
+      </w:r>
+      <w:r>
+        <w:t>_2=0</w:t>
+      </w:r>
+      <w:r>
+        <w:t>;</w:t>
+      </w:r>
+      <w:r>
+        <w:t xml:space="preserve"> </w:t>
+      </w:r>
+      <w:r>
+        <w:t xml:space="preserve">init </w:t>
+      </w:r>
+      <w:r>
+        <w:t>y_oc=0;) задает начальные условия (при t = 0) для 3-х динамических переменных: y</w:t>
+      </w:r>
+      <w:r>
+        <w:t>_</w:t>
+      </w:r>
+      <w:r>
+        <w:t>1(t),</w:t>
+      </w:r>
+      <w:r>
+        <w:t xml:space="preserve"> </w:t>
+      </w:r>
+      <w:r>
+        <w:t>y</w:t>
+      </w:r>
+      <w:r>
+        <w:t>_</w:t>
+      </w:r>
+      <w:r>
+        <w:t>2(t) и y_ос(t).</w:t>
+      </w:r>
+    </w:p>
+    <w:p>
+      <w:r>
+        <w:t xml:space="preserve">В том случае, когда математическая модель динамики блока описывается большим числом дифференциальных уравнений, например, 5-ю, то 2-я исполняемая строка будет иметь вид: </w:t>
+      </w:r>
+      <w:r>
+        <w:rPr>
+          <w:rStyle w:val="a"/>
+        </w:rPr>
+        <w:t>init</w:t>
+      </w:r>
+      <w:r>
+        <w:rPr>
+          <w:rStyle w:val="a"/>
+        </w:rPr>
+        <w:t xml:space="preserve"> x1=0; </w:t>
+      </w:r>
+      <w:r>
+        <w:rPr>
+          <w:rStyle w:val="a"/>
+        </w:rPr>
+        <w:t xml:space="preserve">init </w:t>
+      </w:r>
+      <w:r>
+        <w:rPr>
+          <w:rStyle w:val="a"/>
+        </w:rPr>
+        <w:t xml:space="preserve">x2=1; </w:t>
+      </w:r>
+      <w:r>
+        <w:rPr>
+          <w:rStyle w:val="a"/>
+        </w:rPr>
+        <w:t xml:space="preserve">init </w:t>
+      </w:r>
+      <w:r>
+        <w:rPr>
+          <w:rStyle w:val="a"/>
+        </w:rPr>
+        <w:t xml:space="preserve">x3=2; </w:t>
+      </w:r>
+      <w:r>
+        <w:rPr>
+          <w:rStyle w:val="a"/>
+        </w:rPr>
+        <w:t xml:space="preserve">init </w:t>
+      </w:r>
+      <w:r>
+        <w:rPr>
+          <w:rStyle w:val="a"/>
+        </w:rPr>
+        <w:t>z=0;</w:t>
+      </w:r>
+      <w:r>
+        <w:rPr>
+          <w:rStyle w:val="a"/>
+        </w:rPr>
+        <w:t xml:space="preserve"> </w:t>
+      </w:r>
+      <w:r>
+        <w:rPr>
+          <w:rStyle w:val="a"/>
+        </w:rPr>
+        <w:t xml:space="preserve">init </w:t>
+      </w:r>
+      <w:r>
+        <w:rPr>
+          <w:rStyle w:val="a"/>
+        </w:rPr>
+        <w:t>R=0;</w:t>
+      </w:r>
+      <w:r>
+        <w:t xml:space="preserve"> , где х1, х2, х3, z, R - динамические переменные, д</w:t>
+      </w:r>
+      <w:r>
+        <w:t xml:space="preserve">ля которых ниже по тексту будут, и должны быть, </w:t>
+      </w:r>
+      <w:r>
+        <w:t>записаны дифференциальные уравнения (точнее система уравнений) в форме Коши.</w:t>
+      </w:r>
+    </w:p>
+    <w:p>
+      <w:r>
         <w:lastRenderedPageBreak/>
-        <w:t>В данном примере 5</w:t>
-      </w:r>
-      <w:r>
-        <w:t xml:space="preserve">-я </w:t>
-      </w:r>
-      <w:r>
-        <w:t xml:space="preserve">и последующие </w:t>
-      </w:r>
-      <w:r>
-        <w:t xml:space="preserve">две </w:t>
-      </w:r>
-      <w:r>
-        <w:t>исполняем</w:t>
-      </w:r>
-      <w:r>
-        <w:t>ые</w:t>
-      </w:r>
-      <w:r>
-        <w:t xml:space="preserve"> строк</w:t>
-      </w:r>
-      <w:r>
-        <w:t>и</w:t>
-      </w:r>
-      <w:r>
-        <w:t xml:space="preserve"> (init y</w:t>
-      </w:r>
-      <w:r>
-        <w:t>_1=0</w:t>
-      </w:r>
-      <w:r>
-        <w:t>;</w:t>
-      </w:r>
-      <w:r>
-        <w:t xml:space="preserve"> </w:t>
-      </w:r>
-      <w:r>
-        <w:t xml:space="preserve">init </w:t>
-      </w:r>
-      <w:r>
-        <w:t xml:space="preserve"> </w:t>
-      </w:r>
-      <w:r>
-        <w:t>y</w:t>
-      </w:r>
-      <w:r>
-        <w:t>_2=0</w:t>
-      </w:r>
-      <w:r>
-        <w:t>;</w:t>
-      </w:r>
-      <w:r>
-        <w:t xml:space="preserve"> </w:t>
-      </w:r>
-      <w:r>
-        <w:t xml:space="preserve">init </w:t>
-      </w:r>
-      <w:r>
-        <w:t>y_oc=0;) задает начальные условия (при t = 0) для 3-х динамических переменных: y</w:t>
-      </w:r>
-      <w:r>
-        <w:t>_</w:t>
-      </w:r>
-      <w:r>
-        <w:t>1(t),</w:t>
-      </w:r>
-      <w:r>
-        <w:t xml:space="preserve"> </w:t>
-      </w:r>
-      <w:r>
-        <w:t>y</w:t>
-      </w:r>
-      <w:r>
-        <w:t>_</w:t>
-      </w:r>
-      <w:r>
-        <w:t>2(t) и y_ос(t).</w:t>
-      </w:r>
-    </w:p>
-    <w:p>
-      <w:r>
-        <w:t xml:space="preserve">В том случае, когда математическая модель динамики блока описывается большим числом дифференциальных уравнений, например, 5-ю, то 2-я исполняемая строка будет иметь вид: </w:t>
-      </w:r>
-      <w:r>
-        <w:rPr>
-          <w:rStyle w:val="a"/>
-        </w:rPr>
-        <w:t>init</w:t>
-      </w:r>
-      <w:r>
-        <w:rPr>
-          <w:rStyle w:val="a"/>
-        </w:rPr>
-        <w:t xml:space="preserve"> x1=0; </w:t>
-      </w:r>
-      <w:r>
-        <w:rPr>
-          <w:rStyle w:val="a"/>
-        </w:rPr>
-        <w:t xml:space="preserve">init </w:t>
-      </w:r>
-      <w:r>
-        <w:rPr>
-          <w:rStyle w:val="a"/>
-        </w:rPr>
-        <w:t xml:space="preserve">x2=1; </w:t>
-      </w:r>
-      <w:r>
-        <w:rPr>
-          <w:rStyle w:val="a"/>
-        </w:rPr>
-        <w:t xml:space="preserve">init </w:t>
-      </w:r>
-      <w:r>
-        <w:rPr>
-          <w:rStyle w:val="a"/>
-        </w:rPr>
-        <w:t xml:space="preserve">x3=2; </w:t>
-      </w:r>
-      <w:r>
-        <w:rPr>
-          <w:rStyle w:val="a"/>
-        </w:rPr>
-        <w:t xml:space="preserve">init </w:t>
-      </w:r>
-      <w:r>
-        <w:rPr>
-          <w:rStyle w:val="a"/>
-        </w:rPr>
-        <w:t>z=0;</w:t>
-      </w:r>
-      <w:r>
-        <w:rPr>
-          <w:rStyle w:val="a"/>
-        </w:rPr>
-        <w:t xml:space="preserve"> </w:t>
-      </w:r>
-      <w:r>
-        <w:rPr>
-          <w:rStyle w:val="a"/>
-        </w:rPr>
-        <w:t xml:space="preserve">init </w:t>
-      </w:r>
-      <w:r>
-        <w:rPr>
-          <w:rStyle w:val="a"/>
-        </w:rPr>
-        <w:t>R=0;</w:t>
-      </w:r>
-      <w:r>
-        <w:t xml:space="preserve"> , где х1, х2, х3, z, R - динамические переменные, д</w:t>
-      </w:r>
-      <w:r>
-        <w:t xml:space="preserve">ля которых ниже по тексту будут, и должны быть, </w:t>
-      </w:r>
-      <w:r>
-        <w:t>записаны дифференциальные уравнения (точнее система уравнений) в форме Коши.</w:t>
-      </w:r>
-    </w:p>
-    <w:p>
-      <w:r>
         <w:t xml:space="preserve">Непосредственно дифференциальные уравнения динамики Объекта Управления записаны </w:t>
       </w:r>
       <w:r>
@@ -14010,7 +15013,6 @@
         <w:pStyle w:val="a0"/>
       </w:pPr>
       <w:r>
-        <w:lastRenderedPageBreak/>
         <w:drawing>
           <wp:inline distT="0" distB="0" distL="0" distR="0">
             <wp:extent cx="6213223" cy="1762125"/>
@@ -14029,7 +15031,7 @@
                     </pic:cNvPicPr>
                   </pic:nvPicPr>
                   <pic:blipFill>
-                    <a:blip r:embed="rId16">
+                    <a:blip r:embed="rId22">
                       <a:extLst>
                         <a:ext uri="{28A0092B-C50C-407E-A947-70E740481C1C}">
                           <a14:useLocalDpi xmlns:a14="http://schemas.microsoft.com/office/drawing/2010/main" val="0"/>
@@ -14077,7 +15079,11 @@
         <w:t>ьной" САР совпадают абсолютно.</w:t>
       </w:r>
       <w:r>
-        <w:t xml:space="preserve"> Для этого в диалоговом окне Настройка блока График y(t) установите для 1-ой линии следующие параметры: тип линии - сплошная двойной толщины, а цвет линии - розовый, а для 2-ой линии: тип линии - пунктирная, цвет - синий, то наложенные графики расчета будут иметь вид, близкий к рис. 1.8.</w:t>
+        <w:t xml:space="preserve"> Для этого в </w:t>
+      </w:r>
+      <w:r>
+        <w:lastRenderedPageBreak/>
+        <w:t>диалоговом окне Настройка блока График y(t) установите для 1-ой линии следующие параметры: тип линии - сплошная двойной толщины, а цвет линии - розовый, а для 2-ой линии: тип линии - пунктирная, цвет - синий, то наложенные графики расчета будут иметь вид, близкий к рис. 1.8.</w:t>
       </w:r>
     </w:p>
     <w:p>
@@ -14103,7 +15109,7 @@
                     </pic:cNvPicPr>
                   </pic:nvPicPr>
                   <pic:blipFill>
-                    <a:blip r:embed="rId17">
+                    <a:blip r:embed="rId23">
                       <a:extLst>
                         <a:ext uri="{28A0092B-C50C-407E-A947-70E740481C1C}">
                           <a14:useLocalDpi xmlns:a14="http://schemas.microsoft.com/office/drawing/2010/main" val="0"/>
@@ -14145,7 +15151,6 @@
     </w:p>
     <w:p>
       <w:r>
-        <w:lastRenderedPageBreak/>
         <w:t xml:space="preserve">Для создания математической модели рабочего процесса, описываемого сложными нелинейными дифференциальными уравнениями с переменными коэффициентами (например, процессы теплогидравлики в элементах теплофизического оборудования), целесообразнее использовать блок </w:t>
       </w:r>
       <w:r>
@@ -14199,6 +15204,7 @@
         <w:pStyle w:val="a0"/>
       </w:pPr>
       <w:r>
+        <w:lastRenderedPageBreak/>
         <w:drawing>
           <wp:inline distT="0" distB="0" distL="0" distR="0">
             <wp:extent cx="6145200" cy="4294800"/>
@@ -14217,7 +15223,7 @@
                     </pic:cNvPicPr>
                   </pic:nvPicPr>
                   <pic:blipFill>
-                    <a:blip r:embed="rId18">
+                    <a:blip r:embed="rId24">
                       <a:extLst>
                         <a:ext uri="{28A0092B-C50C-407E-A947-70E740481C1C}">
                           <a14:useLocalDpi xmlns:a14="http://schemas.microsoft.com/office/drawing/2010/main" val="0"/>
@@ -14254,7 +15260,6 @@
         <w:pStyle w:val="a0"/>
       </w:pPr>
       <w:r>
-        <w:lastRenderedPageBreak/>
         <w:drawing>
           <wp:inline distT="0" distB="0" distL="0" distR="0">
             <wp:extent cx="6043860" cy="2447925"/>
@@ -14273,7 +15278,7 @@
                     </pic:cNvPicPr>
                   </pic:nvPicPr>
                   <pic:blipFill>
-                    <a:blip r:embed="rId19">
+                    <a:blip r:embed="rId25">
                       <a:extLst>
                         <a:ext uri="{28A0092B-C50C-407E-A947-70E740481C1C}">
                           <a14:useLocalDpi xmlns:a14="http://schemas.microsoft.com/office/drawing/2010/main" val="0"/>
@@ -14350,6 +15355,7 @@
     </w:p>
     <w:p>
       <w:r>
+        <w:lastRenderedPageBreak/>
         <w:t xml:space="preserve">Экранная копия субмодельного схемного окна с измененной структурной схемой "параллельной" САР представлена в нижней части рис. 1.9. Подпись под типовым блоком Интегратор (в две строки) "сообщает", что данный блок выполняет операцию интегрирования в "векторном" варианте, причем в его диалоговом окне установлены коэффициенты усиления 1 1 1 (три числа 1 через пробел) и нулевые начальные условия </w:t>
       </w:r>
       <w:r>
@@ -14393,14 +15399,14 @@
       <w:pPr>
         <w:pStyle w:val="Heading2"/>
       </w:pPr>
-      <w:bookmarkStart w:id="9" w:name="_Toc362719328"/>
+      <w:bookmarkStart w:id="10" w:name="_Toc362719328"/>
       <w:r>
         <w:t>1.5</w:t>
       </w:r>
       <w:r>
         <w:t xml:space="preserve"> Формирование уравнений динамики САР в переменных состояния</w:t>
       </w:r>
-      <w:bookmarkEnd w:id="9"/>
+      <w:bookmarkEnd w:id="10"/>
     </w:p>
     <w:p>
       <w:r>
@@ -14409,7 +15415,6 @@
     </w:p>
     <w:p>
       <w:r>
-        <w:lastRenderedPageBreak/>
         <w:t>Откройте проект, структурная схема в субмодельном окне которого имеет вид, подобный схеме в нижней части рис. 1.9.</w:t>
       </w:r>
     </w:p>
@@ -14441,7 +15446,7 @@
                     </pic:cNvPicPr>
                   </pic:nvPicPr>
                   <pic:blipFill>
-                    <a:blip r:embed="rId20">
+                    <a:blip r:embed="rId26">
                       <a:extLst>
                         <a:ext uri="{28A0092B-C50C-407E-A947-70E740481C1C}">
                           <a14:useLocalDpi xmlns:a14="http://schemas.microsoft.com/office/drawing/2010/main" val="0"/>
@@ -14488,6 +15493,7 @@
     </w:p>
     <w:p>
       <w:r>
+        <w:lastRenderedPageBreak/>
         <w:t>Матрица входа В, фактически являющаяся вектором-столбцом и нулевая матрица обхода D (см. соотношения (1.5)) не требуют дополнительных пояснений для ввода в соответствующие строки диалогового окна блока Переменные состояния.</w:t>
       </w:r>
     </w:p>
@@ -16296,11 +17302,7 @@
         <w:t>а</w:t>
       </w:r>
       <w:r>
-        <w:t xml:space="preserve"> Глобальных </w:t>
-      </w:r>
-      <w:r>
-        <w:lastRenderedPageBreak/>
-        <w:t>параметров</w:t>
+        <w:t xml:space="preserve"> Глобальных параметров</w:t>
       </w:r>
       <w:r>
         <w:t xml:space="preserve"> субмодели "Параллельная" </w:t>
@@ -16372,6 +17374,7 @@
         <w:pStyle w:val="a0"/>
       </w:pPr>
       <w:r>
+        <w:lastRenderedPageBreak/>
         <w:drawing>
           <wp:inline distT="0" distB="0" distL="0" distR="0">
             <wp:extent cx="4158000" cy="3049200"/>
@@ -16390,7 +17393,7 @@
                     </pic:cNvPicPr>
                   </pic:nvPicPr>
                   <pic:blipFill>
-                    <a:blip r:embed="rId21">
+                    <a:blip r:embed="rId27">
                       <a:extLst>
                         <a:ext uri="{28A0092B-C50C-407E-A947-70E740481C1C}">
                           <a14:useLocalDpi xmlns:a14="http://schemas.microsoft.com/office/drawing/2010/main" val="0"/>
@@ -16470,7 +17473,7 @@
                     </pic:cNvPicPr>
                   </pic:nvPicPr>
                   <pic:blipFill>
-                    <a:blip r:embed="rId22">
+                    <a:blip r:embed="rId28">
                       <a:extLst>
                         <a:ext uri="{28A0092B-C50C-407E-A947-70E740481C1C}">
                           <a14:useLocalDpi xmlns:a14="http://schemas.microsoft.com/office/drawing/2010/main" val="0"/>
@@ -16569,7 +17572,7 @@
                     </pic:cNvPicPr>
                   </pic:nvPicPr>
                   <pic:blipFill>
-                    <a:blip r:embed="rId23">
+                    <a:blip r:embed="rId29">
                       <a:extLst>
                         <a:ext uri="{28A0092B-C50C-407E-A947-70E740481C1C}">
                           <a14:useLocalDpi xmlns:a14="http://schemas.microsoft.com/office/drawing/2010/main" val="0"/>
@@ -16647,12 +17650,12 @@
       <w:pPr>
         <w:pStyle w:val="Heading2"/>
       </w:pPr>
-      <w:bookmarkStart w:id="10" w:name="_Toc362719329"/>
+      <w:bookmarkStart w:id="11" w:name="_Toc362719329"/>
       <w:r>
         <w:lastRenderedPageBreak/>
         <w:t>1.6 Реализация "беспроводной" передачи данных</w:t>
       </w:r>
-      <w:bookmarkEnd w:id="10"/>
+      <w:bookmarkEnd w:id="11"/>
     </w:p>
     <w:p>
       <w:r>
@@ -16807,7 +17810,7 @@
                     </pic:cNvPicPr>
                   </pic:nvPicPr>
                   <pic:blipFill>
-                    <a:blip r:embed="rId24">
+                    <a:blip r:embed="rId30">
                       <a:extLst>
                         <a:ext uri="{28A0092B-C50C-407E-A947-70E740481C1C}">
                           <a14:useLocalDpi xmlns:a14="http://schemas.microsoft.com/office/drawing/2010/main" val="0"/>
@@ -16918,7 +17921,7 @@
                     </pic:cNvPicPr>
                   </pic:nvPicPr>
                   <pic:blipFill>
-                    <a:blip r:embed="rId25">
+                    <a:blip r:embed="rId31">
                       <a:extLst>
                         <a:ext uri="{28A0092B-C50C-407E-A947-70E740481C1C}">
                           <a14:useLocalDpi xmlns:a14="http://schemas.microsoft.com/office/drawing/2010/main" val="0"/>
@@ -16981,7 +17984,7 @@
                     </pic:cNvPicPr>
                   </pic:nvPicPr>
                   <pic:blipFill>
-                    <a:blip r:embed="rId26">
+                    <a:blip r:embed="rId32">
                       <a:extLst>
                         <a:ext uri="{28A0092B-C50C-407E-A947-70E740481C1C}">
                           <a14:useLocalDpi xmlns:a14="http://schemas.microsoft.com/office/drawing/2010/main" val="0"/>
@@ -17181,7 +18184,7 @@
                     </pic:cNvPicPr>
                   </pic:nvPicPr>
                   <pic:blipFill>
-                    <a:blip r:embed="rId27">
+                    <a:blip r:embed="rId33">
                       <a:extLst>
                         <a:ext uri="{28A0092B-C50C-407E-A947-70E740481C1C}">
                           <a14:useLocalDpi xmlns:a14="http://schemas.microsoft.com/office/drawing/2010/main" val="0"/>
@@ -17279,7 +18282,7 @@
                     </pic:cNvPicPr>
                   </pic:nvPicPr>
                   <pic:blipFill>
-                    <a:blip r:embed="rId28">
+                    <a:blip r:embed="rId34">
                       <a:extLst>
                         <a:ext uri="{28A0092B-C50C-407E-A947-70E740481C1C}">
                           <a14:useLocalDpi xmlns:a14="http://schemas.microsoft.com/office/drawing/2010/main" val="0"/>
@@ -17400,7 +18403,7 @@
       <w:pPr>
         <w:pStyle w:val="Heading1"/>
       </w:pPr>
-      <w:bookmarkStart w:id="11" w:name="_Toc362719330"/>
+      <w:bookmarkStart w:id="12" w:name="_Toc362719330"/>
       <w:r>
         <w:lastRenderedPageBreak/>
         <w:t>2 САМОСТОЯТЕЛЬНОЕ ИССЛЕДОВАНИЕ ДИНАМИКИ САР Я</w:t>
@@ -17411,7 +18414,7 @@
       <w:r>
         <w:t>, ЗАДАННОЙ В ПЕРЕМЕННЫХ СОСТОЯНИЯ И В ФОРМЕ КОШИ</w:t>
       </w:r>
-      <w:bookmarkEnd w:id="11"/>
+      <w:bookmarkEnd w:id="12"/>
     </w:p>
     <w:p>
       <w:r>
@@ -17441,7 +18444,7 @@
                     </pic:cNvPicPr>
                   </pic:nvPicPr>
                   <pic:blipFill>
-                    <a:blip r:embed="rId29">
+                    <a:blip r:embed="rId35">
                       <a:extLst>
                         <a:ext uri="{28A0092B-C50C-407E-A947-70E740481C1C}">
                           <a14:useLocalDpi xmlns:a14="http://schemas.microsoft.com/office/drawing/2010/main" val="0"/>
@@ -21101,7 +22104,7 @@
       </w:r>
     </w:p>
     <w:sectPr>
-      <w:footerReference w:type="default" r:id="rId30"/>
+      <w:footerReference w:type="default" r:id="rId36"/>
       <w:pgSz w:w="11906" w:h="16838"/>
       <w:pgMar w:top="1134" w:right="567" w:bottom="1134" w:left="1701" w:header="709" w:footer="709" w:gutter="0"/>
       <w:cols w:space="708"/>
@@ -21109,6 +22112,27 @@
     </w:sectPr>
   </w:body>
 </w:document>
+</file>
+
+<file path=word/comments.xml><?xml version="1.0" encoding="utf-8"?>
+<w:comments xmlns:wpc="http://schemas.microsoft.com/office/word/2010/wordprocessingCanvas" xmlns:mc="http://schemas.openxmlformats.org/markup-compatibility/2006" xmlns:o="urn:schemas-microsoft-com:office:office" xmlns:r="http://schemas.openxmlformats.org/officeDocument/2006/relationships" xmlns:m="http://schemas.openxmlformats.org/officeDocument/2006/math" xmlns:v="urn:schemas-microsoft-com:vml" xmlns:wp14="http://schemas.microsoft.com/office/word/2010/wordprocessingDrawing" xmlns:wp="http://schemas.openxmlformats.org/drawingml/2006/wordprocessingDrawing" xmlns:w10="urn:schemas-microsoft-com:office:word" xmlns:w="http://schemas.openxmlformats.org/wordprocessingml/2006/main" xmlns:w14="http://schemas.microsoft.com/office/word/2010/wordml" xmlns:wpg="http://schemas.microsoft.com/office/word/2010/wordprocessingGroup" xmlns:wpi="http://schemas.microsoft.com/office/word/2010/wordprocessingInk" xmlns:wne="http://schemas.microsoft.com/office/word/2006/wordml" xmlns:wps="http://schemas.microsoft.com/office/word/2010/wordprocessingShape" mc:Ignorable="w14 wp14">
+  <w:comment w:id="5" w:author="SONY" w:date="2013-07-31T22:49:00Z" w:initials="S">
+    <w:p>
+      <w:pPr>
+        <w:pStyle w:val="CommentText"/>
+      </w:pPr>
+      <w:r>
+        <w:rPr>
+          <w:rStyle w:val="CommentReference"/>
+        </w:rPr>
+        <w:annotationRef/>
+      </w:r>
+      <w:r>
+        <w:t>Такая команда в новой версии не поддерживается. Требует уточнения.</w:t>
+      </w:r>
+    </w:p>
+  </w:comment>
+</w:comments>
 </file>
 
 <file path=word/endnotes.xml><?xml version="1.0" encoding="utf-8"?>
@@ -21166,7 +22190,7 @@
           <w:rPr>
             <w:noProof/>
           </w:rPr>
-          <w:t>7</w:t>
+          <w:t>12</w:t>
         </w:r>
         <w:r>
           <w:fldChar w:fldCharType="end"/>
@@ -22613,6 +23637,52 @@
       <w:szCs w:val="16"/>
     </w:rPr>
   </w:style>
+  <w:style w:type="character" w:styleId="CommentReference">
+    <w:name w:val="annotation reference"/>
+    <w:basedOn w:val="DefaultParagraphFont"/>
+    <w:rsid w:val="001D7209"/>
+    <w:rPr>
+      <w:sz w:val="16"/>
+      <w:szCs w:val="16"/>
+    </w:rPr>
+  </w:style>
+  <w:style w:type="paragraph" w:styleId="CommentText">
+    <w:name w:val="annotation text"/>
+    <w:basedOn w:val="Normal"/>
+    <w:link w:val="CommentTextChar"/>
+    <w:rsid w:val="001D7209"/>
+    <w:rPr>
+      <w:sz w:val="20"/>
+      <w:szCs w:val="20"/>
+    </w:rPr>
+  </w:style>
+  <w:style w:type="character" w:customStyle="1" w:styleId="CommentTextChar">
+    <w:name w:val="Comment Text Char"/>
+    <w:basedOn w:val="DefaultParagraphFont"/>
+    <w:link w:val="CommentText"/>
+    <w:rsid w:val="001D7209"/>
+  </w:style>
+  <w:style w:type="paragraph" w:styleId="CommentSubject">
+    <w:name w:val="annotation subject"/>
+    <w:basedOn w:val="CommentText"/>
+    <w:next w:val="CommentText"/>
+    <w:link w:val="CommentSubjectChar"/>
+    <w:rsid w:val="001D7209"/>
+    <w:rPr>
+      <w:b/>
+      <w:bCs/>
+    </w:rPr>
+  </w:style>
+  <w:style w:type="character" w:customStyle="1" w:styleId="CommentSubjectChar">
+    <w:name w:val="Comment Subject Char"/>
+    <w:basedOn w:val="CommentTextChar"/>
+    <w:link w:val="CommentSubject"/>
+    <w:rsid w:val="001D7209"/>
+    <w:rPr>
+      <w:b/>
+      <w:bCs/>
+    </w:rPr>
+  </w:style>
 </w:styles>
 </file>
 
@@ -23067,6 +24137,52 @@
       <w:szCs w:val="16"/>
     </w:rPr>
   </w:style>
+  <w:style w:type="character" w:styleId="CommentReference">
+    <w:name w:val="annotation reference"/>
+    <w:basedOn w:val="DefaultParagraphFont"/>
+    <w:rsid w:val="001D7209"/>
+    <w:rPr>
+      <w:sz w:val="16"/>
+      <w:szCs w:val="16"/>
+    </w:rPr>
+  </w:style>
+  <w:style w:type="paragraph" w:styleId="CommentText">
+    <w:name w:val="annotation text"/>
+    <w:basedOn w:val="Normal"/>
+    <w:link w:val="CommentTextChar"/>
+    <w:rsid w:val="001D7209"/>
+    <w:rPr>
+      <w:sz w:val="20"/>
+      <w:szCs w:val="20"/>
+    </w:rPr>
+  </w:style>
+  <w:style w:type="character" w:customStyle="1" w:styleId="CommentTextChar">
+    <w:name w:val="Comment Text Char"/>
+    <w:basedOn w:val="DefaultParagraphFont"/>
+    <w:link w:val="CommentText"/>
+    <w:rsid w:val="001D7209"/>
+  </w:style>
+  <w:style w:type="paragraph" w:styleId="CommentSubject">
+    <w:name w:val="annotation subject"/>
+    <w:basedOn w:val="CommentText"/>
+    <w:next w:val="CommentText"/>
+    <w:link w:val="CommentSubjectChar"/>
+    <w:rsid w:val="001D7209"/>
+    <w:rPr>
+      <w:b/>
+      <w:bCs/>
+    </w:rPr>
+  </w:style>
+  <w:style w:type="character" w:customStyle="1" w:styleId="CommentSubjectChar">
+    <w:name w:val="Comment Subject Char"/>
+    <w:basedOn w:val="CommentTextChar"/>
+    <w:link w:val="CommentSubject"/>
+    <w:rsid w:val="001D7209"/>
+    <w:rPr>
+      <w:b/>
+      <w:bCs/>
+    </w:rPr>
+  </w:style>
 </w:styles>
 </file>
 
@@ -23329,4 +24445,16 @@
     </a:ext>
   </a:extLst>
 </a:theme>
+</file>
+
+<file path=customXml/item1.xml><?xml version="1.0" encoding="utf-8"?>
+<b:Sources xmlns:b="http://schemas.openxmlformats.org/officeDocument/2006/bibliography" xmlns="http://schemas.openxmlformats.org/officeDocument/2006/bibliography" SelectedStyle="\APA.XSL" StyleName="APA"/>
+</file>
+
+<file path=customXml/itemProps1.xml><?xml version="1.0" encoding="utf-8"?>
+<ds:datastoreItem xmlns:ds="http://schemas.openxmlformats.org/officeDocument/2006/customXml" ds:itemID="{848C8E37-2BD7-41C1-8CE9-D79AC2F93804}">
+  <ds:schemaRefs>
+    <ds:schemaRef ds:uri="http://schemas.openxmlformats.org/officeDocument/2006/bibliography"/>
+  </ds:schemaRefs>
+</ds:datastoreItem>
 </file>
</xml_diff>

<commit_message>
labwork 4 - draft 19.08.13
labwork 4 - draft 19.08.13
</commit_message>
<xml_diff>
--- a/howto/01_labwork/labwork4 - draft.docx
+++ b/howto/01_labwork/labwork4 - draft.docx
@@ -2471,9 +2471,9 @@
         <w:lastRenderedPageBreak/>
         <w:drawing>
           <wp:inline distT="0" distB="0" distL="0" distR="0">
-            <wp:extent cx="3384467" cy="4272424"/>
-            <wp:effectExtent l="0" t="0" r="6985" b="0"/>
-            <wp:docPr id="15" name="Picture 15"/>
+            <wp:extent cx="3423684" cy="4167963"/>
+            <wp:effectExtent l="0" t="0" r="5715" b="4445"/>
+            <wp:docPr id="1" name="Picture 1"/>
             <wp:cNvGraphicFramePr>
               <a:graphicFrameLocks xmlns:a="http://schemas.openxmlformats.org/drawingml/2006/main" noChangeAspect="1"/>
             </wp:cNvGraphicFramePr>
@@ -2492,13 +2492,13 @@
                         </a:ext>
                       </a:extLst>
                     </a:blip>
-                    <a:srcRect l="21165" r="23495"/>
+                    <a:srcRect l="21027" r="23016" b="2487"/>
                     <a:stretch/>
                   </pic:blipFill>
                   <pic:spPr bwMode="auto">
                     <a:xfrm>
                       <a:off x="0" y="0"/>
-                      <a:ext cx="3386868" cy="4275455"/>
+                      <a:ext cx="3424619" cy="4169101"/>
                     </a:xfrm>
                     <a:prstGeom prst="rect">
                       <a:avLst/>
@@ -2586,76 +2586,54 @@
         <w:t>1 1 1 1 1 1 1 1</w:t>
       </w:r>
       <w:r>
-        <w:t xml:space="preserve"> (через пробел). </w:t>
-      </w:r>
-      <w:r>
-        <w:rPr>
-          <w:highlight w:val="yellow"/>
-        </w:rPr>
-        <w:t>Символ # в диалоговых строках эквивалентен предлогу “</w:t>
+        <w:t xml:space="preserve"> </w:t>
+      </w:r>
+    </w:p>
+    <w:p>
+      <w:r>
+        <w:t>(через пробел</w:t>
+      </w:r>
+      <w:r>
+        <w:t>). Символ # в диалоговых строках эквивалентен предлогу “</w:t>
       </w:r>
       <w:r>
         <w:rPr>
           <w:b/>
           <w:bCs/>
-          <w:highlight w:val="yellow"/>
         </w:rPr>
         <w:t>по</w:t>
       </w:r>
       <w:r>
-        <w:rPr>
-          <w:highlight w:val="yellow"/>
-        </w:rPr>
         <w:t xml:space="preserve">” ==&gt; </w:t>
       </w:r>
       <w:r>
         <w:rPr>
           <w:b/>
           <w:bCs/>
-          <w:highlight w:val="yellow"/>
         </w:rPr>
         <w:t>n1</w:t>
       </w:r>
       <w:r>
-        <w:rPr>
-          <w:highlight w:val="yellow"/>
-        </w:rPr>
         <w:t xml:space="preserve"> -элементов </w:t>
       </w:r>
       <w:r>
         <w:rPr>
           <w:b/>
           <w:bCs/>
-          <w:highlight w:val="yellow"/>
         </w:rPr>
         <w:t>по</w:t>
       </w:r>
       <w:r>
-        <w:rPr>
-          <w:highlight w:val="yellow"/>
-        </w:rPr>
         <w:t xml:space="preserve"> </w:t>
       </w:r>
-      <w:commentRangeStart w:id="5"/>
       <w:r>
         <w:rPr>
           <w:b/>
           <w:bCs/>
-          <w:highlight w:val="yellow"/>
         </w:rPr>
         <w:t>1</w:t>
       </w:r>
-      <w:commentRangeEnd w:id="5"/>
-      <w:r>
-        <w:rPr>
-          <w:rStyle w:val="CommentReference"/>
-        </w:rPr>
-        <w:commentReference w:id="5"/>
-      </w:r>
-      <w:r>
-        <w:rPr>
-          <w:highlight w:val="yellow"/>
-        </w:rPr>
+      <w:r>
         <w:t>.</w:t>
       </w:r>
     </w:p>
@@ -2754,9 +2732,9 @@
         <w:lastRenderedPageBreak/>
         <w:drawing>
           <wp:inline distT="0" distB="0" distL="0" distR="0">
-            <wp:extent cx="3396343" cy="4272424"/>
-            <wp:effectExtent l="0" t="0" r="0" b="0"/>
-            <wp:docPr id="3" name="Picture 3"/>
+            <wp:extent cx="3423684" cy="4274288"/>
+            <wp:effectExtent l="0" t="0" r="5715" b="0"/>
+            <wp:docPr id="5" name="Picture 5"/>
             <wp:cNvGraphicFramePr>
               <a:graphicFrameLocks xmlns:a="http://schemas.openxmlformats.org/drawingml/2006/main" noChangeAspect="1"/>
             </wp:cNvGraphicFramePr>
@@ -2768,20 +2746,20 @@
                     <pic:cNvPicPr/>
                   </pic:nvPicPr>
                   <pic:blipFill rotWithShape="1">
-                    <a:blip r:embed="rId13">
+                    <a:blip r:embed="rId12">
                       <a:extLst>
                         <a:ext uri="{28A0092B-C50C-407E-A947-70E740481C1C}">
                           <a14:useLocalDpi xmlns:a14="http://schemas.microsoft.com/office/drawing/2010/main" val="0"/>
                         </a:ext>
                       </a:extLst>
                     </a:blip>
-                    <a:srcRect l="21942" r="22524"/>
+                    <a:srcRect l="21723" r="22321"/>
                     <a:stretch/>
                   </pic:blipFill>
                   <pic:spPr bwMode="auto">
                     <a:xfrm>
                       <a:off x="0" y="0"/>
-                      <a:ext cx="3398752" cy="4275455"/>
+                      <a:ext cx="3424619" cy="4275455"/>
                     </a:xfrm>
                     <a:prstGeom prst="rect">
                       <a:avLst/>
@@ -2859,7 +2837,7 @@
                     <pic:cNvPicPr/>
                   </pic:nvPicPr>
                   <pic:blipFill rotWithShape="1">
-                    <a:blip r:embed="rId14">
+                    <a:blip r:embed="rId13">
                       <a:extLst>
                         <a:ext uri="{28A0092B-C50C-407E-A947-70E740481C1C}">
                           <a14:useLocalDpi xmlns:a14="http://schemas.microsoft.com/office/drawing/2010/main" val="0"/>
@@ -3161,7 +3139,7 @@
                     <pic:cNvPicPr/>
                   </pic:nvPicPr>
                   <pic:blipFill rotWithShape="1">
-                    <a:blip r:embed="rId15">
+                    <a:blip r:embed="rId14">
                       <a:extLst>
                         <a:ext uri="{28A0092B-C50C-407E-A947-70E740481C1C}">
                           <a14:useLocalDpi xmlns:a14="http://schemas.microsoft.com/office/drawing/2010/main" val="0"/>
@@ -3278,7 +3256,7 @@
                     <pic:cNvPicPr/>
                   </pic:nvPicPr>
                   <pic:blipFill rotWithShape="1">
-                    <a:blip r:embed="rId16">
+                    <a:blip r:embed="rId15">
                       <a:extLst>
                         <a:ext uri="{28A0092B-C50C-407E-A947-70E740481C1C}">
                           <a14:useLocalDpi xmlns:a14="http://schemas.microsoft.com/office/drawing/2010/main" val="0"/>
@@ -3541,7 +3519,7 @@
                     <pic:cNvPicPr/>
                   </pic:nvPicPr>
                   <pic:blipFill rotWithShape="1">
-                    <a:blip r:embed="rId17">
+                    <a:blip r:embed="rId16">
                       <a:extLst>
                         <a:ext uri="{28A0092B-C50C-407E-A947-70E740481C1C}">
                           <a14:useLocalDpi xmlns:a14="http://schemas.microsoft.com/office/drawing/2010/main" val="0"/>
@@ -3627,7 +3605,7 @@
                     <pic:cNvPicPr/>
                   </pic:nvPicPr>
                   <pic:blipFill rotWithShape="1">
-                    <a:blip r:embed="rId18">
+                    <a:blip r:embed="rId17">
                       <a:extLst>
                         <a:ext uri="{28A0092B-C50C-407E-A947-70E740481C1C}">
                           <a14:useLocalDpi xmlns:a14="http://schemas.microsoft.com/office/drawing/2010/main" val="0"/>
@@ -3728,7 +3706,7 @@
                     <pic:cNvPicPr/>
                   </pic:nvPicPr>
                   <pic:blipFill rotWithShape="1">
-                    <a:blip r:embed="rId19">
+                    <a:blip r:embed="rId18">
                       <a:extLst>
                         <a:ext uri="{28A0092B-C50C-407E-A947-70E740481C1C}">
                           <a14:useLocalDpi xmlns:a14="http://schemas.microsoft.com/office/drawing/2010/main" val="0"/>
@@ -3781,14 +3759,14 @@
       <w:pPr>
         <w:pStyle w:val="Heading2"/>
       </w:pPr>
-      <w:bookmarkStart w:id="6" w:name="_Toc363331455"/>
+      <w:bookmarkStart w:id="5" w:name="_Toc363331455"/>
       <w:r>
         <w:t xml:space="preserve">1.2 </w:t>
       </w:r>
       <w:r>
         <w:t>Определение устойчивости линейных систем с запаздыванием</w:t>
       </w:r>
-      <w:bookmarkEnd w:id="6"/>
+      <w:bookmarkEnd w:id="5"/>
     </w:p>
     <w:p>
       <w:r>
@@ -3920,7 +3898,7 @@
                     <pic:cNvPicPr/>
                   </pic:nvPicPr>
                   <pic:blipFill rotWithShape="1">
-                    <a:blip r:embed="rId20">
+                    <a:blip r:embed="rId19">
                       <a:extLst>
                         <a:ext uri="{28A0092B-C50C-407E-A947-70E740481C1C}">
                           <a14:useLocalDpi xmlns:a14="http://schemas.microsoft.com/office/drawing/2010/main" val="0"/>
@@ -4112,7 +4090,7 @@
                     <pic:cNvPicPr/>
                   </pic:nvPicPr>
                   <pic:blipFill rotWithShape="1">
-                    <a:blip r:embed="rId21">
+                    <a:blip r:embed="rId20">
                       <a:extLst>
                         <a:ext uri="{28A0092B-C50C-407E-A947-70E740481C1C}">
                           <a14:useLocalDpi xmlns:a14="http://schemas.microsoft.com/office/drawing/2010/main" val="0"/>
@@ -4384,7 +4362,7 @@
       <w:pPr>
         <w:pStyle w:val="Heading2"/>
       </w:pPr>
-      <w:bookmarkStart w:id="7" w:name="_Toc363331456"/>
+      <w:bookmarkStart w:id="6" w:name="_Toc363331456"/>
       <w:r>
         <w:t xml:space="preserve">1.3 </w:t>
       </w:r>
@@ -4397,7 +4375,7 @@
         </w:rPr>
         <w:t>Переменное транспортное запаздывание</w:t>
       </w:r>
-      <w:bookmarkEnd w:id="7"/>
+      <w:bookmarkEnd w:id="6"/>
     </w:p>
     <w:p>
       <w:r>
@@ -11670,7 +11648,12 @@
     </w:p>
     <w:p>
       <w:r>
-        <w:t xml:space="preserve">Проверим вышеприведенные утверждения. Для этого создайте новый проект и перенесите в Главное Схемное окно: из библиотеки </w:t>
+        <w:t>Проверим вышеприведенные утверждения. Для этого создайте новый проект и перенесите в Главное Схемное ок</w:t>
+      </w:r>
+      <w:bookmarkStart w:id="7" w:name="_GoBack"/>
+      <w:bookmarkEnd w:id="7"/>
+      <w:r>
+        <w:t xml:space="preserve">но: из библиотеки </w:t>
       </w:r>
       <w:r>
         <w:rPr>
@@ -11801,24 +11784,7 @@
           <w:iCs/>
           <w:highlight w:val="red"/>
         </w:rPr>
-        <w:t xml:space="preserve"> </w:t>
-      </w:r>
-      <w:commentRangeStart w:id="8"/>
-      <w:r>
-        <w:rPr>
-          <w:i/>
-          <w:iCs/>
-          <w:highlight w:val="red"/>
-        </w:rPr>
-        <w:t>U</w:t>
-      </w:r>
-      <w:commentRangeEnd w:id="8"/>
-      <w:r>
-        <w:rPr>
-          <w:rStyle w:val="CommentReference"/>
-          <w:highlight w:val="red"/>
-        </w:rPr>
-        <w:commentReference w:id="8"/>
+        <w:t xml:space="preserve"> U</w:t>
       </w:r>
       <w:r>
         <w:rPr>
@@ -12366,7 +12332,7 @@
                     <pic:cNvPicPr/>
                   </pic:nvPicPr>
                   <pic:blipFill rotWithShape="1">
-                    <a:blip r:embed="rId22">
+                    <a:blip r:embed="rId21">
                       <a:extLst>
                         <a:ext uri="{28A0092B-C50C-407E-A947-70E740481C1C}">
                           <a14:useLocalDpi xmlns:a14="http://schemas.microsoft.com/office/drawing/2010/main" val="0"/>
@@ -12962,17 +12928,14 @@
       <w:pPr>
         <w:pStyle w:val="Heading1"/>
       </w:pPr>
-      <w:bookmarkStart w:id="9" w:name="_Toc363331457"/>
+      <w:bookmarkStart w:id="8" w:name="_Toc363331457"/>
       <w:r>
         <w:lastRenderedPageBreak/>
         <w:t xml:space="preserve">2 </w:t>
       </w:r>
-      <w:bookmarkEnd w:id="9"/>
-      <w:r>
-        <w:t xml:space="preserve">ИССЛЕДОВАНИЕ </w:t>
-      </w:r>
-      <w:r>
-        <w:t>ИЗВЕСТНЫХ ДИНАМИЧЕСКИХ ЗАДАЧ МЕТОДАМИ СТРУКТУРНОГО МОДЕЛИРОВАНИЯ</w:t>
+      <w:bookmarkEnd w:id="8"/>
+      <w:r>
+        <w:t>ИССЛЕДОВАНИЕ ИЗВЕСТНЫХ ДИНАМИЧЕСКИХ ЗАДАЧ МЕТОДАМИ СТРУКТУРНОГО МОДЕЛИРОВАНИЯ</w:t>
       </w:r>
     </w:p>
     <w:p>
@@ -13769,23 +13732,7 @@
               <w:szCs w:val="26"/>
               <w:lang w:val="en-US"/>
             </w:rPr>
-            <m:t>+</m:t>
-          </m:r>
-          <m:r>
-            <w:rPr>
-              <w:rFonts w:ascii="Cambria Math" w:hAnsi="Cambria Math"/>
-              <w:szCs w:val="26"/>
-              <w:lang w:val="en-US"/>
-            </w:rPr>
-            <m:t>ε</m:t>
-          </m:r>
-          <m:r>
-            <w:rPr>
-              <w:rFonts w:ascii="Cambria Math" w:hAnsi="Cambria Math"/>
-              <w:szCs w:val="26"/>
-              <w:lang w:val="en-US"/>
-            </w:rPr>
-            <m:t>∙</m:t>
+            <m:t>+ε∙</m:t>
           </m:r>
           <m:sSup>
             <m:sSupPr>
@@ -13909,23 +13856,7 @@
                   <w:szCs w:val="26"/>
                   <w:lang w:val="en-US"/>
                 </w:rPr>
-                <m:t>1</m:t>
-              </m:r>
-              <m:r>
-                <w:rPr>
-                  <w:rFonts w:ascii="Cambria Math" w:hAnsi="Cambria Math"/>
-                  <w:szCs w:val="26"/>
-                  <w:lang w:val="en-US"/>
-                </w:rPr>
-                <m:t>-</m:t>
-              </m:r>
-              <m:r>
-                <w:rPr>
-                  <w:rFonts w:ascii="Cambria Math" w:hAnsi="Cambria Math"/>
-                  <w:szCs w:val="26"/>
-                  <w:lang w:val="en-US"/>
-                </w:rPr>
-                <m:t>2∙μ∙</m:t>
+                <m:t>1-2∙μ∙</m:t>
               </m:r>
               <m:func>
                 <m:funcPr>
@@ -13991,15 +13922,7 @@
               <w:szCs w:val="26"/>
               <w:lang w:val="en-US"/>
             </w:rPr>
-            <m:t>∙</m:t>
-          </m:r>
-          <m:r>
-            <w:rPr>
-              <w:rFonts w:ascii="Cambria Math" w:hAnsi="Cambria Math"/>
-              <w:szCs w:val="26"/>
-              <w:lang w:val="en-US"/>
-            </w:rPr>
-            <m:t>y</m:t>
+            <m:t>∙y</m:t>
           </m:r>
           <m:d>
             <m:dPr>
@@ -14029,15 +13952,7 @@
               <w:szCs w:val="26"/>
               <w:lang w:val="en-US"/>
             </w:rPr>
-            <m:t>+</m:t>
-          </m:r>
-          <m:r>
-            <w:rPr>
-              <w:rFonts w:ascii="Cambria Math" w:hAnsi="Cambria Math"/>
-              <w:szCs w:val="26"/>
-              <w:lang w:val="en-US"/>
-            </w:rPr>
-            <m:t>β∙</m:t>
+            <m:t>+β∙</m:t>
           </m:r>
           <m:sSup>
             <m:sSupPr>
@@ -14387,7 +14302,6 @@
       <w:pPr>
         <w:rPr>
           <w:szCs w:val="26"/>
-          <w:lang w:val="en-US"/>
         </w:rPr>
       </w:pPr>
       <w:r>
@@ -14426,32 +14340,22 @@
         <w:rPr>
           <w:szCs w:val="26"/>
         </w:rPr>
-        <w:t xml:space="preserve"> на характер движения</w:t>
-      </w:r>
-      <w:bookmarkStart w:id="10" w:name="_GoBack"/>
-      <w:bookmarkEnd w:id="10"/>
-      <w:r>
+        <w:t xml:space="preserve"> на характер движения системы.</w:t>
+      </w:r>
+    </w:p>
+    <w:p>
+      <w:pPr>
+        <w:jc w:val="left"/>
         <w:rPr>
           <w:szCs w:val="26"/>
         </w:rPr>
-        <w:t xml:space="preserve"> системы.</w:t>
-      </w:r>
+      </w:pPr>
     </w:p>
     <w:p>
       <w:pPr>
         <w:jc w:val="left"/>
         <w:rPr>
           <w:szCs w:val="26"/>
-          <w:lang w:val="en-US"/>
-        </w:rPr>
-      </w:pPr>
-    </w:p>
-    <w:p>
-      <w:pPr>
-        <w:jc w:val="left"/>
-        <w:rPr>
-          <w:szCs w:val="26"/>
-          <w:lang w:val="en-US"/>
         </w:rPr>
       </w:pPr>
     </w:p>
@@ -14467,7 +14371,7 @@
       </w:pPr>
     </w:p>
     <w:sectPr>
-      <w:footerReference w:type="default" r:id="rId23"/>
+      <w:footerReference w:type="default" r:id="rId22"/>
       <w:pgSz w:w="11906" w:h="16838"/>
       <w:pgMar w:top="1134" w:right="567" w:bottom="1134" w:left="1701" w:header="709" w:footer="709" w:gutter="0"/>
       <w:cols w:space="708"/>
@@ -14475,52 +14379,6 @@
     </w:sectPr>
   </w:body>
 </w:document>
-</file>
-
-<file path=word/comments.xml><?xml version="1.0" encoding="utf-8"?>
-<w:comments xmlns:wpc="http://schemas.microsoft.com/office/word/2010/wordprocessingCanvas" xmlns:mc="http://schemas.openxmlformats.org/markup-compatibility/2006" xmlns:o="urn:schemas-microsoft-com:office:office" xmlns:r="http://schemas.openxmlformats.org/officeDocument/2006/relationships" xmlns:m="http://schemas.openxmlformats.org/officeDocument/2006/math" xmlns:v="urn:schemas-microsoft-com:vml" xmlns:wp14="http://schemas.microsoft.com/office/word/2010/wordprocessingDrawing" xmlns:wp="http://schemas.openxmlformats.org/drawingml/2006/wordprocessingDrawing" xmlns:w10="urn:schemas-microsoft-com:office:word" xmlns:w="http://schemas.openxmlformats.org/wordprocessingml/2006/main" xmlns:w14="http://schemas.microsoft.com/office/word/2010/wordml" xmlns:wpg="http://schemas.microsoft.com/office/word/2010/wordprocessingGroup" xmlns:wpi="http://schemas.microsoft.com/office/word/2010/wordprocessingInk" xmlns:wne="http://schemas.microsoft.com/office/word/2006/wordml" xmlns:wps="http://schemas.microsoft.com/office/word/2010/wordprocessingShape" mc:Ignorable="w14 wp14">
-  <w:comment w:id="5" w:author="SONY" w:date="2013-07-31T22:49:00Z" w:initials="S">
-    <w:p>
-      <w:pPr>
-        <w:pStyle w:val="CommentText"/>
-      </w:pPr>
-      <w:r>
-        <w:rPr>
-          <w:rStyle w:val="CommentReference"/>
-        </w:rPr>
-        <w:annotationRef/>
-      </w:r>
-      <w:r>
-        <w:t>Такая команда в новой версии не поддерживается. Требует уточнения.</w:t>
-      </w:r>
-    </w:p>
-  </w:comment>
-  <w:comment w:id="8" w:author="SONY" w:date="2013-08-04T22:41:00Z" w:initials="S">
-    <w:p>
-      <w:pPr>
-        <w:pStyle w:val="CommentText"/>
-      </w:pPr>
-      <w:r>
-        <w:rPr>
-          <w:rStyle w:val="CommentReference"/>
-        </w:rPr>
-        <w:annotationRef/>
-      </w:r>
-      <w:r>
-        <w:t xml:space="preserve">Не </w:t>
-      </w:r>
-      <w:r>
-        <w:t xml:space="preserve">нашел аналогичный блок в новой версии программы </w:t>
-      </w:r>
-      <w:r>
-        <w:rPr>
-          <w:lang w:val="en-US"/>
-        </w:rPr>
-        <w:t>SimInTech</w:t>
-      </w:r>
-    </w:p>
-  </w:comment>
-</w:comments>
 </file>
 
 <file path=word/endnotes.xml><?xml version="1.0" encoding="utf-8"?>
@@ -14558,6 +14416,7 @@
         <w:docPartUnique/>
       </w:docPartObj>
     </w:sdtPr>
+    <w:sdtEndPr/>
     <w:sdtContent>
       <w:p>
         <w:pPr>
@@ -14577,7 +14436,7 @@
           <w:rPr>
             <w:noProof/>
           </w:rPr>
-          <w:t>19</w:t>
+          <w:t>17</w:t>
         </w:r>
         <w:r>
           <w:fldChar w:fldCharType="end"/>
@@ -17908,536 +17767,6 @@
 </w:styles>
 </file>
 
-<file path=word/glossary/document.xml><?xml version="1.0" encoding="utf-8"?>
-<w:glossaryDocument xmlns:wpc="http://schemas.microsoft.com/office/word/2010/wordprocessingCanvas" xmlns:mc="http://schemas.openxmlformats.org/markup-compatibility/2006" xmlns:o="urn:schemas-microsoft-com:office:office" xmlns:r="http://schemas.openxmlformats.org/officeDocument/2006/relationships" xmlns:m="http://schemas.openxmlformats.org/officeDocument/2006/math" xmlns:v="urn:schemas-microsoft-com:vml" xmlns:wp14="http://schemas.microsoft.com/office/word/2010/wordprocessingDrawing" xmlns:wp="http://schemas.openxmlformats.org/drawingml/2006/wordprocessingDrawing" xmlns:w10="urn:schemas-microsoft-com:office:word" xmlns:w="http://schemas.openxmlformats.org/wordprocessingml/2006/main" xmlns:w14="http://schemas.microsoft.com/office/word/2010/wordml" xmlns:wpg="http://schemas.microsoft.com/office/word/2010/wordprocessingGroup" xmlns:wpi="http://schemas.microsoft.com/office/word/2010/wordprocessingInk" xmlns:wne="http://schemas.microsoft.com/office/word/2006/wordml" xmlns:wps="http://schemas.microsoft.com/office/word/2010/wordprocessingShape" mc:Ignorable="w14 wp14"/>
-</file>
-
-<file path=word/glossary/fontTable.xml><?xml version="1.0" encoding="utf-8"?>
-<w:fonts xmlns:mc="http://schemas.openxmlformats.org/markup-compatibility/2006" xmlns:r="http://schemas.openxmlformats.org/officeDocument/2006/relationships" xmlns:w="http://schemas.openxmlformats.org/wordprocessingml/2006/main" xmlns:w14="http://schemas.microsoft.com/office/word/2010/wordml" mc:Ignorable="w14">
-  <w:font w:name="Symbol">
-    <w:panose1 w:val="05050102010706020507"/>
-    <w:charset w:val="02"/>
-    <w:family w:val="roman"/>
-    <w:pitch w:val="variable"/>
-    <w:sig w:usb0="00000000" w:usb1="10000000" w:usb2="00000000" w:usb3="00000000" w:csb0="80000000" w:csb1="00000000"/>
-  </w:font>
-  <w:font w:name="Times New Roman">
-    <w:panose1 w:val="02020603050405020304"/>
-    <w:charset w:val="CC"/>
-    <w:family w:val="roman"/>
-    <w:pitch w:val="variable"/>
-    <w:sig w:usb0="E0002AFF" w:usb1="C0007841" w:usb2="00000009" w:usb3="00000000" w:csb0="000001FF" w:csb1="00000000"/>
-  </w:font>
-  <w:font w:name="Courier New">
-    <w:panose1 w:val="02070309020205020404"/>
-    <w:charset w:val="CC"/>
-    <w:family w:val="modern"/>
-    <w:pitch w:val="fixed"/>
-    <w:sig w:usb0="E0002AFF" w:usb1="C0007843" w:usb2="00000009" w:usb3="00000000" w:csb0="000001FF" w:csb1="00000000"/>
-  </w:font>
-  <w:font w:name="Wingdings">
-    <w:panose1 w:val="05000000000000000000"/>
-    <w:charset w:val="02"/>
-    <w:family w:val="auto"/>
-    <w:pitch w:val="variable"/>
-    <w:sig w:usb0="00000000" w:usb1="10000000" w:usb2="00000000" w:usb3="00000000" w:csb0="80000000" w:csb1="00000000"/>
-  </w:font>
-  <w:font w:name="Arial">
-    <w:panose1 w:val="020B0604020202020204"/>
-    <w:charset w:val="CC"/>
-    <w:family w:val="swiss"/>
-    <w:pitch w:val="variable"/>
-    <w:sig w:usb0="E0002AFF" w:usb1="C0007843" w:usb2="00000009" w:usb3="00000000" w:csb0="000001FF" w:csb1="00000000"/>
-  </w:font>
-  <w:font w:name="DejaVu Sans">
-    <w:altName w:val="Times New Roman"/>
-    <w:charset w:val="CC"/>
-    <w:family w:val="roman"/>
-    <w:pitch w:val="variable"/>
-  </w:font>
-  <w:font w:name="Tahoma">
-    <w:panose1 w:val="020B0604030504040204"/>
-    <w:charset w:val="CC"/>
-    <w:family w:val="swiss"/>
-    <w:pitch w:val="variable"/>
-    <w:sig w:usb0="E1002EFF" w:usb1="C000605B" w:usb2="00000029" w:usb3="00000000" w:csb0="000101FF" w:csb1="00000000"/>
-  </w:font>
-  <w:font w:name="Calibri">
-    <w:panose1 w:val="020F0502020204030204"/>
-    <w:charset w:val="CC"/>
-    <w:family w:val="swiss"/>
-    <w:pitch w:val="variable"/>
-    <w:sig w:usb0="E00002FF" w:usb1="4000ACFF" w:usb2="00000001" w:usb3="00000000" w:csb0="0000019F" w:csb1="00000000"/>
-  </w:font>
-  <w:font w:name="Cambria Math">
-    <w:panose1 w:val="02040503050406030204"/>
-    <w:charset w:val="CC"/>
-    <w:family w:val="roman"/>
-    <w:pitch w:val="variable"/>
-    <w:sig w:usb0="E00002FF" w:usb1="420024FF" w:usb2="00000000" w:usb3="00000000" w:csb0="0000019F" w:csb1="00000000"/>
-  </w:font>
-  <w:font w:name="Calibri Light">
-    <w:altName w:val="Calibri"/>
-    <w:panose1 w:val="020F0302020204030204"/>
-    <w:charset w:val="CC"/>
-    <w:family w:val="swiss"/>
-    <w:pitch w:val="variable"/>
-    <w:sig w:usb0="A00002EF" w:usb1="4000207B" w:usb2="00000000" w:usb3="00000000" w:csb0="0000019F" w:csb1="00000000"/>
-  </w:font>
-  <w:font w:name="Cambria">
-    <w:panose1 w:val="02040503050406030204"/>
-    <w:charset w:val="CC"/>
-    <w:family w:val="roman"/>
-    <w:pitch w:val="variable"/>
-    <w:sig w:usb0="E00002FF" w:usb1="400004FF" w:usb2="00000000" w:usb3="00000000" w:csb0="0000019F" w:csb1="00000000"/>
-  </w:font>
-</w:fonts>
-</file>
-
-<file path=word/glossary/settings.xml><?xml version="1.0" encoding="utf-8"?>
-<w:settings xmlns:mc="http://schemas.openxmlformats.org/markup-compatibility/2006" xmlns:o="urn:schemas-microsoft-com:office:office" xmlns:r="http://schemas.openxmlformats.org/officeDocument/2006/relationships" xmlns:m="http://schemas.openxmlformats.org/officeDocument/2006/math" xmlns:v="urn:schemas-microsoft-com:vml" xmlns:w10="urn:schemas-microsoft-com:office:word" xmlns:w="http://schemas.openxmlformats.org/wordprocessingml/2006/main" xmlns:w14="http://schemas.microsoft.com/office/word/2010/wordml" xmlns:sl="http://schemas.openxmlformats.org/schemaLibrary/2006/main" mc:Ignorable="w14">
-  <w:view w:val="normal"/>
-  <w:defaultTabStop w:val="708"/>
-  <w:characterSpacingControl w:val="doNotCompress"/>
-  <w:compat>
-    <w:useFELayout/>
-    <w:compatSetting w:name="compatibilityMode" w:uri="http://schemas.microsoft.com/office/word" w:val="14"/>
-    <w:compatSetting w:name="overrideTableStyleFontSizeAndJustification" w:uri="http://schemas.microsoft.com/office/word" w:val="1"/>
-    <w:compatSetting w:name="enableOpenTypeFeatures" w:uri="http://schemas.microsoft.com/office/word" w:val="1"/>
-    <w:compatSetting w:name="doNotFlipMirrorIndents" w:uri="http://schemas.microsoft.com/office/word" w:val="1"/>
-  </w:compat>
-  <w:rsids>
-    <w:rsidRoot w:val="00BB3C79"/>
-    <w:rsid w:val="00106603"/>
-    <w:rsid w:val="00BB3C79"/>
-  </w:rsids>
-  <m:mathPr>
-    <m:mathFont m:val="Cambria Math"/>
-    <m:brkBin m:val="before"/>
-    <m:brkBinSub m:val="--"/>
-    <m:smallFrac m:val="0"/>
-    <m:dispDef/>
-    <m:lMargin m:val="0"/>
-    <m:rMargin m:val="0"/>
-    <m:defJc m:val="centerGroup"/>
-    <m:wrapIndent m:val="1440"/>
-    <m:intLim m:val="subSup"/>
-    <m:naryLim m:val="undOvr"/>
-  </m:mathPr>
-  <w:themeFontLang w:val="ru-RU"/>
-  <w:clrSchemeMapping w:bg1="light1" w:t1="dark1" w:bg2="light2" w:t2="dark2" w:accent1="accent1" w:accent2="accent2" w:accent3="accent3" w:accent4="accent4" w:accent5="accent5" w:accent6="accent6" w:hyperlink="hyperlink" w:followedHyperlink="followedHyperlink"/>
-  <w:decimalSymbol w:val=","/>
-  <w:listSeparator w:val=";"/>
-</w:settings>
-</file>
-
-<file path=word/glossary/styles.xml><?xml version="1.0" encoding="utf-8"?>
-<w:styles xmlns:mc="http://schemas.openxmlformats.org/markup-compatibility/2006" xmlns:r="http://schemas.openxmlformats.org/officeDocument/2006/relationships" xmlns:w="http://schemas.openxmlformats.org/wordprocessingml/2006/main" xmlns:w14="http://schemas.microsoft.com/office/word/2010/wordml" mc:Ignorable="w14">
-  <w:docDefaults>
-    <w:rPrDefault>
-      <w:rPr>
-        <w:rFonts w:asciiTheme="minorHAnsi" w:eastAsiaTheme="minorEastAsia" w:hAnsiTheme="minorHAnsi" w:cstheme="minorBidi"/>
-        <w:sz w:val="22"/>
-        <w:szCs w:val="22"/>
-        <w:lang w:val="ru-RU" w:eastAsia="ru-RU" w:bidi="ar-SA"/>
-      </w:rPr>
-    </w:rPrDefault>
-    <w:pPrDefault>
-      <w:pPr>
-        <w:spacing w:after="200" w:line="276" w:lineRule="auto"/>
-      </w:pPr>
-    </w:pPrDefault>
-  </w:docDefaults>
-  <w:latentStyles w:defLockedState="0" w:defUIPriority="99" w:defSemiHidden="1" w:defUnhideWhenUsed="1" w:defQFormat="0" w:count="267">
-    <w:lsdException w:name="Normal" w:semiHidden="0" w:uiPriority="0" w:unhideWhenUsed="0" w:qFormat="1"/>
-    <w:lsdException w:name="heading 1" w:semiHidden="0" w:uiPriority="9" w:unhideWhenUsed="0" w:qFormat="1"/>
-    <w:lsdException w:name="heading 2" w:uiPriority="9" w:qFormat="1"/>
-    <w:lsdException w:name="heading 3" w:uiPriority="9" w:qFormat="1"/>
-    <w:lsdException w:name="heading 4" w:uiPriority="9" w:qFormat="1"/>
-    <w:lsdException w:name="heading 5" w:uiPriority="9" w:qFormat="1"/>
-    <w:lsdException w:name="heading 6" w:uiPriority="9" w:qFormat="1"/>
-    <w:lsdException w:name="heading 7" w:uiPriority="9" w:qFormat="1"/>
-    <w:lsdException w:name="heading 8" w:uiPriority="9" w:qFormat="1"/>
-    <w:lsdException w:name="heading 9" w:uiPriority="9" w:qFormat="1"/>
-    <w:lsdException w:name="toc 1" w:uiPriority="39"/>
-    <w:lsdException w:name="toc 2" w:uiPriority="39"/>
-    <w:lsdException w:name="toc 3" w:uiPriority="39"/>
-    <w:lsdException w:name="toc 4" w:uiPriority="39"/>
-    <w:lsdException w:name="toc 5" w:uiPriority="39"/>
-    <w:lsdException w:name="toc 6" w:uiPriority="39"/>
-    <w:lsdException w:name="toc 7" w:uiPriority="39"/>
-    <w:lsdException w:name="toc 8" w:uiPriority="39"/>
-    <w:lsdException w:name="toc 9" w:uiPriority="39"/>
-    <w:lsdException w:name="caption" w:uiPriority="35" w:qFormat="1"/>
-    <w:lsdException w:name="Title" w:semiHidden="0" w:uiPriority="10" w:unhideWhenUsed="0" w:qFormat="1"/>
-    <w:lsdException w:name="Default Paragraph Font" w:uiPriority="1"/>
-    <w:lsdException w:name="Subtitle" w:semiHidden="0" w:uiPriority="11" w:unhideWhenUsed="0" w:qFormat="1"/>
-    <w:lsdException w:name="Strong" w:semiHidden="0" w:uiPriority="22" w:unhideWhenUsed="0" w:qFormat="1"/>
-    <w:lsdException w:name="Emphasis" w:semiHidden="0" w:uiPriority="20" w:unhideWhenUsed="0" w:qFormat="1"/>
-    <w:lsdException w:name="Table Grid" w:semiHidden="0" w:uiPriority="59" w:unhideWhenUsed="0"/>
-    <w:lsdException w:name="Placeholder Text" w:unhideWhenUsed="0"/>
-    <w:lsdException w:name="No Spacing" w:semiHidden="0" w:uiPriority="1" w:unhideWhenUsed="0" w:qFormat="1"/>
-    <w:lsdException w:name="Light Shading" w:semiHidden="0" w:uiPriority="60" w:unhideWhenUsed="0"/>
-    <w:lsdException w:name="Light List" w:semiHidden="0" w:uiPriority="61" w:unhideWhenUsed="0"/>
-    <w:lsdException w:name="Light Grid" w:semiHidden="0" w:uiPriority="62" w:unhideWhenUsed="0"/>
-    <w:lsdException w:name="Medium Shading 1" w:semiHidden="0" w:uiPriority="63" w:unhideWhenUsed="0"/>
-    <w:lsdException w:name="Medium Shading 2" w:semiHidden="0" w:uiPriority="64" w:unhideWhenUsed="0"/>
-    <w:lsdException w:name="Medium List 1" w:semiHidden="0" w:uiPriority="65" w:unhideWhenUsed="0"/>
-    <w:lsdException w:name="Medium List 2" w:semiHidden="0" w:uiPriority="66" w:unhideWhenUsed="0"/>
-    <w:lsdException w:name="Medium Grid 1" w:semiHidden="0" w:uiPriority="67" w:unhideWhenUsed="0"/>
-    <w:lsdException w:name="Medium Grid 2" w:semiHidden="0" w:uiPriority="68" w:unhideWhenUsed="0"/>
-    <w:lsdException w:name="Medium Grid 3" w:semiHidden="0" w:uiPriority="69" w:unhideWhenUsed="0"/>
-    <w:lsdException w:name="Dark List" w:semiHidden="0" w:uiPriority="70" w:unhideWhenUsed="0"/>
-    <w:lsdException w:name="Colorful Shading" w:semiHidden="0" w:uiPriority="71" w:unhideWhenUsed="0"/>
-    <w:lsdException w:name="Colorful List" w:semiHidden="0" w:uiPriority="72" w:unhideWhenUsed="0"/>
-    <w:lsdException w:name="Colorful Grid" w:semiHidden="0" w:uiPriority="73" w:unhideWhenUsed="0"/>
-    <w:lsdException w:name="Light Shading Accent 1" w:semiHidden="0" w:uiPriority="60" w:unhideWhenUsed="0"/>
-    <w:lsdException w:name="Light List Accent 1" w:semiHidden="0" w:uiPriority="61" w:unhideWhenUsed="0"/>
-    <w:lsdException w:name="Light Grid Accent 1" w:semiHidden="0" w:uiPriority="62" w:unhideWhenUsed="0"/>
-    <w:lsdException w:name="Medium Shading 1 Accent 1" w:semiHidden="0" w:uiPriority="63" w:unhideWhenUsed="0"/>
-    <w:lsdException w:name="Medium Shading 2 Accent 1" w:semiHidden="0" w:uiPriority="64" w:unhideWhenUsed="0"/>
-    <w:lsdException w:name="Medium List 1 Accent 1" w:semiHidden="0" w:uiPriority="65" w:unhideWhenUsed="0"/>
-    <w:lsdException w:name="Revision" w:unhideWhenUsed="0"/>
-    <w:lsdException w:name="List Paragraph" w:semiHidden="0" w:uiPriority="34" w:unhideWhenUsed="0" w:qFormat="1"/>
-    <w:lsdException w:name="Quote" w:semiHidden="0" w:uiPriority="29" w:unhideWhenUsed="0" w:qFormat="1"/>
-    <w:lsdException w:name="Intense Quote" w:semiHidden="0" w:uiPriority="30" w:unhideWhenUsed="0" w:qFormat="1"/>
-    <w:lsdException w:name="Medium List 2 Accent 1" w:semiHidden="0" w:uiPriority="66" w:unhideWhenUsed="0"/>
-    <w:lsdException w:name="Medium Grid 1 Accent 1" w:semiHidden="0" w:uiPriority="67" w:unhideWhenUsed="0"/>
-    <w:lsdException w:name="Medium Grid 2 Accent 1" w:semiHidden="0" w:uiPriority="68" w:unhideWhenUsed="0"/>
-    <w:lsdException w:name="Medium Grid 3 Accent 1" w:semiHidden="0" w:uiPriority="69" w:unhideWhenUsed="0"/>
-    <w:lsdException w:name="Dark List Accent 1" w:semiHidden="0" w:uiPriority="70" w:unhideWhenUsed="0"/>
-    <w:lsdException w:name="Colorful Shading Accent 1" w:semiHidden="0" w:uiPriority="71" w:unhideWhenUsed="0"/>
-    <w:lsdException w:name="Colorful List Accent 1" w:semiHidden="0" w:uiPriority="72" w:unhideWhenUsed="0"/>
-    <w:lsdException w:name="Colorful Grid Accent 1" w:semiHidden="0" w:uiPriority="73" w:unhideWhenUsed="0"/>
-    <w:lsdException w:name="Light Shading Accent 2" w:semiHidden="0" w:uiPriority="60" w:unhideWhenUsed="0"/>
-    <w:lsdException w:name="Light List Accent 2" w:semiHidden="0" w:uiPriority="61" w:unhideWhenUsed="0"/>
-    <w:lsdException w:name="Light Grid Accent 2" w:semiHidden="0" w:uiPriority="62" w:unhideWhenUsed="0"/>
-    <w:lsdException w:name="Medium Shading 1 Accent 2" w:semiHidden="0" w:uiPriority="63" w:unhideWhenUsed="0"/>
-    <w:lsdException w:name="Medium Shading 2 Accent 2" w:semiHidden="0" w:uiPriority="64" w:unhideWhenUsed="0"/>
-    <w:lsdException w:name="Medium List 1 Accent 2" w:semiHidden="0" w:uiPriority="65" w:unhideWhenUsed="0"/>
-    <w:lsdException w:name="Medium List 2 Accent 2" w:semiHidden="0" w:uiPriority="66" w:unhideWhenUsed="0"/>
-    <w:lsdException w:name="Medium Grid 1 Accent 2" w:semiHidden="0" w:uiPriority="67" w:unhideWhenUsed="0"/>
-    <w:lsdException w:name="Medium Grid 2 Accent 2" w:semiHidden="0" w:uiPriority="68" w:unhideWhenUsed="0"/>
-    <w:lsdException w:name="Medium Grid 3 Accent 2" w:semiHidden="0" w:uiPriority="69" w:unhideWhenUsed="0"/>
-    <w:lsdException w:name="Dark List Accent 2" w:semiHidden="0" w:uiPriority="70" w:unhideWhenUsed="0"/>
-    <w:lsdException w:name="Colorful Shading Accent 2" w:semiHidden="0" w:uiPriority="71" w:unhideWhenUsed="0"/>
-    <w:lsdException w:name="Colorful List Accent 2" w:semiHidden="0" w:uiPriority="72" w:unhideWhenUsed="0"/>
-    <w:lsdException w:name="Colorful Grid Accent 2" w:semiHidden="0" w:uiPriority="73" w:unhideWhenUsed="0"/>
-    <w:lsdException w:name="Light Shading Accent 3" w:semiHidden="0" w:uiPriority="60" w:unhideWhenUsed="0"/>
-    <w:lsdException w:name="Light List Accent 3" w:semiHidden="0" w:uiPriority="61" w:unhideWhenUsed="0"/>
-    <w:lsdException w:name="Light Grid Accent 3" w:semiHidden="0" w:uiPriority="62" w:unhideWhenUsed="0"/>
-    <w:lsdException w:name="Medium Shading 1 Accent 3" w:semiHidden="0" w:uiPriority="63" w:unhideWhenUsed="0"/>
-    <w:lsdException w:name="Medium Shading 2 Accent 3" w:semiHidden="0" w:uiPriority="64" w:unhideWhenUsed="0"/>
-    <w:lsdException w:name="Medium List 1 Accent 3" w:semiHidden="0" w:uiPriority="65" w:unhideWhenUsed="0"/>
-    <w:lsdException w:name="Medium List 2 Accent 3" w:semiHidden="0" w:uiPriority="66" w:unhideWhenUsed="0"/>
-    <w:lsdException w:name="Medium Grid 1 Accent 3" w:semiHidden="0" w:uiPriority="67" w:unhideWhenUsed="0"/>
-    <w:lsdException w:name="Medium Grid 2 Accent 3" w:semiHidden="0" w:uiPriority="68" w:unhideWhenUsed="0"/>
-    <w:lsdException w:name="Medium Grid 3 Accent 3" w:semiHidden="0" w:uiPriority="69" w:unhideWhenUsed="0"/>
-    <w:lsdException w:name="Dark List Accent 3" w:semiHidden="0" w:uiPriority="70" w:unhideWhenUsed="0"/>
-    <w:lsdException w:name="Colorful Shading Accent 3" w:semiHidden="0" w:uiPriority="71" w:unhideWhenUsed="0"/>
-    <w:lsdException w:name="Colorful List Accent 3" w:semiHidden="0" w:uiPriority="72" w:unhideWhenUsed="0"/>
-    <w:lsdException w:name="Colorful Grid Accent 3" w:semiHidden="0" w:uiPriority="73" w:unhideWhenUsed="0"/>
-    <w:lsdException w:name="Light Shading Accent 4" w:semiHidden="0" w:uiPriority="60" w:unhideWhenUsed="0"/>
-    <w:lsdException w:name="Light List Accent 4" w:semiHidden="0" w:uiPriority="61" w:unhideWhenUsed="0"/>
-    <w:lsdException w:name="Light Grid Accent 4" w:semiHidden="0" w:uiPriority="62" w:unhideWhenUsed="0"/>
-    <w:lsdException w:name="Medium Shading 1 Accent 4" w:semiHidden="0" w:uiPriority="63" w:unhideWhenUsed="0"/>
-    <w:lsdException w:name="Medium Shading 2 Accent 4" w:semiHidden="0" w:uiPriority="64" w:unhideWhenUsed="0"/>
-    <w:lsdException w:name="Medium List 1 Accent 4" w:semiHidden="0" w:uiPriority="65" w:unhideWhenUsed="0"/>
-    <w:lsdException w:name="Medium List 2 Accent 4" w:semiHidden="0" w:uiPriority="66" w:unhideWhenUsed="0"/>
-    <w:lsdException w:name="Medium Grid 1 Accent 4" w:semiHidden="0" w:uiPriority="67" w:unhideWhenUsed="0"/>
-    <w:lsdException w:name="Medium Grid 2 Accent 4" w:semiHidden="0" w:uiPriority="68" w:unhideWhenUsed="0"/>
-    <w:lsdException w:name="Medium Grid 3 Accent 4" w:semiHidden="0" w:uiPriority="69" w:unhideWhenUsed="0"/>
-    <w:lsdException w:name="Dark List Accent 4" w:semiHidden="0" w:uiPriority="70" w:unhideWhenUsed="0"/>
-    <w:lsdException w:name="Colorful Shading Accent 4" w:semiHidden="0" w:uiPriority="71" w:unhideWhenUsed="0"/>
-    <w:lsdException w:name="Colorful List Accent 4" w:semiHidden="0" w:uiPriority="72" w:unhideWhenUsed="0"/>
-    <w:lsdException w:name="Colorful Grid Accent 4" w:semiHidden="0" w:uiPriority="73" w:unhideWhenUsed="0"/>
-    <w:lsdException w:name="Light Shading Accent 5" w:semiHidden="0" w:uiPriority="60" w:unhideWhenUsed="0"/>
-    <w:lsdException w:name="Light List Accent 5" w:semiHidden="0" w:uiPriority="61" w:unhideWhenUsed="0"/>
-    <w:lsdException w:name="Light Grid Accent 5" w:semiHidden="0" w:uiPriority="62" w:unhideWhenUsed="0"/>
-    <w:lsdException w:name="Medium Shading 1 Accent 5" w:semiHidden="0" w:uiPriority="63" w:unhideWhenUsed="0"/>
-    <w:lsdException w:name="Medium Shading 2 Accent 5" w:semiHidden="0" w:uiPriority="64" w:unhideWhenUsed="0"/>
-    <w:lsdException w:name="Medium List 1 Accent 5" w:semiHidden="0" w:uiPriority="65" w:unhideWhenUsed="0"/>
-    <w:lsdException w:name="Medium List 2 Accent 5" w:semiHidden="0" w:uiPriority="66" w:unhideWhenUsed="0"/>
-    <w:lsdException w:name="Medium Grid 1 Accent 5" w:semiHidden="0" w:uiPriority="67" w:unhideWhenUsed="0"/>
-    <w:lsdException w:name="Medium Grid 2 Accent 5" w:semiHidden="0" w:uiPriority="68" w:unhideWhenUsed="0"/>
-    <w:lsdException w:name="Medium Grid 3 Accent 5" w:semiHidden="0" w:uiPriority="69" w:unhideWhenUsed="0"/>
-    <w:lsdException w:name="Dark List Accent 5" w:semiHidden="0" w:uiPriority="70" w:unhideWhenUsed="0"/>
-    <w:lsdException w:name="Colorful Shading Accent 5" w:semiHidden="0" w:uiPriority="71" w:unhideWhenUsed="0"/>
-    <w:lsdException w:name="Colorful List Accent 5" w:semiHidden="0" w:uiPriority="72" w:unhideWhenUsed="0"/>
-    <w:lsdException w:name="Colorful Grid Accent 5" w:semiHidden="0" w:uiPriority="73" w:unhideWhenUsed="0"/>
-    <w:lsdException w:name="Light Shading Accent 6" w:semiHidden="0" w:uiPriority="60" w:unhideWhenUsed="0"/>
-    <w:lsdException w:name="Light List Accent 6" w:semiHidden="0" w:uiPriority="61" w:unhideWhenUsed="0"/>
-    <w:lsdException w:name="Light Grid Accent 6" w:semiHidden="0" w:uiPriority="62" w:unhideWhenUsed="0"/>
-    <w:lsdException w:name="Medium Shading 1 Accent 6" w:semiHidden="0" w:uiPriority="63" w:unhideWhenUsed="0"/>
-    <w:lsdException w:name="Medium Shading 2 Accent 6" w:semiHidden="0" w:uiPriority="64" w:unhideWhenUsed="0"/>
-    <w:lsdException w:name="Medium List 1 Accent 6" w:semiHidden="0" w:uiPriority="65" w:unhideWhenUsed="0"/>
-    <w:lsdException w:name="Medium List 2 Accent 6" w:semiHidden="0" w:uiPriority="66" w:unhideWhenUsed="0"/>
-    <w:lsdException w:name="Medium Grid 1 Accent 6" w:semiHidden="0" w:uiPriority="67" w:unhideWhenUsed="0"/>
-    <w:lsdException w:name="Medium Grid 2 Accent 6" w:semiHidden="0" w:uiPriority="68" w:unhideWhenUsed="0"/>
-    <w:lsdException w:name="Medium Grid 3 Accent 6" w:semiHidden="0" w:uiPriority="69" w:unhideWhenUsed="0"/>
-    <w:lsdException w:name="Dark List Accent 6" w:semiHidden="0" w:uiPriority="70" w:unhideWhenUsed="0"/>
-    <w:lsdException w:name="Colorful Shading Accent 6" w:semiHidden="0" w:uiPriority="71" w:unhideWhenUsed="0"/>
-    <w:lsdException w:name="Colorful List Accent 6" w:semiHidden="0" w:uiPriority="72" w:unhideWhenUsed="0"/>
-    <w:lsdException w:name="Colorful Grid Accent 6" w:semiHidden="0" w:uiPriority="73" w:unhideWhenUsed="0"/>
-    <w:lsdException w:name="Subtle Emphasis" w:semiHidden="0" w:uiPriority="19" w:unhideWhenUsed="0" w:qFormat="1"/>
-    <w:lsdException w:name="Intense Emphasis" w:semiHidden="0" w:uiPriority="21" w:unhideWhenUsed="0" w:qFormat="1"/>
-    <w:lsdException w:name="Subtle Reference" w:semiHidden="0" w:uiPriority="31" w:unhideWhenUsed="0" w:qFormat="1"/>
-    <w:lsdException w:name="Intense Reference" w:semiHidden="0" w:uiPriority="32" w:unhideWhenUsed="0" w:qFormat="1"/>
-    <w:lsdException w:name="Book Title" w:semiHidden="0" w:uiPriority="33" w:unhideWhenUsed="0" w:qFormat="1"/>
-    <w:lsdException w:name="Bibliography" w:uiPriority="37"/>
-    <w:lsdException w:name="TOC Heading" w:uiPriority="39" w:qFormat="1"/>
-  </w:latentStyles>
-  <w:style w:type="paragraph" w:default="1" w:styleId="Normal">
-    <w:name w:val="Normal"/>
-    <w:qFormat/>
-  </w:style>
-  <w:style w:type="character" w:default="1" w:styleId="DefaultParagraphFont">
-    <w:name w:val="Default Paragraph Font"/>
-    <w:uiPriority w:val="1"/>
-    <w:semiHidden/>
-    <w:unhideWhenUsed/>
-  </w:style>
-  <w:style w:type="table" w:default="1" w:styleId="TableNormal">
-    <w:name w:val="Normal Table"/>
-    <w:uiPriority w:val="99"/>
-    <w:semiHidden/>
-    <w:unhideWhenUsed/>
-    <w:tblPr>
-      <w:tblInd w:w="0" w:type="dxa"/>
-      <w:tblCellMar>
-        <w:top w:w="0" w:type="dxa"/>
-        <w:left w:w="108" w:type="dxa"/>
-        <w:bottom w:w="0" w:type="dxa"/>
-        <w:right w:w="108" w:type="dxa"/>
-      </w:tblCellMar>
-    </w:tblPr>
-  </w:style>
-  <w:style w:type="numbering" w:default="1" w:styleId="NoList">
-    <w:name w:val="No List"/>
-    <w:uiPriority w:val="99"/>
-    <w:semiHidden/>
-    <w:unhideWhenUsed/>
-  </w:style>
-  <w:style w:type="character" w:styleId="PlaceholderText">
-    <w:name w:val="Placeholder Text"/>
-    <w:basedOn w:val="DefaultParagraphFont"/>
-    <w:uiPriority w:val="99"/>
-    <w:semiHidden/>
-    <w:rsid w:val="00BB3C79"/>
-    <w:rPr>
-      <w:color w:val="808080"/>
-    </w:rPr>
-  </w:style>
-</w:styles>
-</file>
-
-<file path=word/glossary/stylesWithEffects.xml><?xml version="1.0" encoding="utf-8"?>
-<w:styles xmlns:wpc="http://schemas.microsoft.com/office/word/2010/wordprocessingCanvas" xmlns:mc="http://schemas.openxmlformats.org/markup-compatibility/2006" xmlns:o="urn:schemas-microsoft-com:office:office" xmlns:r="http://schemas.openxmlformats.org/officeDocument/2006/relationships" xmlns:m="http://schemas.openxmlformats.org/officeDocument/2006/math" xmlns:v="urn:schemas-microsoft-com:vml" xmlns:wp14="http://schemas.microsoft.com/office/word/2010/wordprocessingDrawing" xmlns:wp="http://schemas.openxmlformats.org/drawingml/2006/wordprocessingDrawing" xmlns:w10="urn:schemas-microsoft-com:office:word" xmlns:w="http://schemas.openxmlformats.org/wordprocessingml/2006/main" xmlns:w14="http://schemas.microsoft.com/office/word/2010/wordml" xmlns:wpg="http://schemas.microsoft.com/office/word/2010/wordprocessingGroup" xmlns:wpi="http://schemas.microsoft.com/office/word/2010/wordprocessingInk" xmlns:wne="http://schemas.microsoft.com/office/word/2006/wordml" xmlns:wps="http://schemas.microsoft.com/office/word/2010/wordprocessingShape" mc:Ignorable="w14 wp14">
-  <w:docDefaults>
-    <w:rPrDefault>
-      <w:rPr>
-        <w:rFonts w:asciiTheme="minorHAnsi" w:eastAsiaTheme="minorEastAsia" w:hAnsiTheme="minorHAnsi" w:cstheme="minorBidi"/>
-        <w:sz w:val="22"/>
-        <w:szCs w:val="22"/>
-        <w:lang w:val="ru-RU" w:eastAsia="ru-RU" w:bidi="ar-SA"/>
-      </w:rPr>
-    </w:rPrDefault>
-    <w:pPrDefault>
-      <w:pPr>
-        <w:spacing w:after="200" w:line="276" w:lineRule="auto"/>
-      </w:pPr>
-    </w:pPrDefault>
-  </w:docDefaults>
-  <w:latentStyles w:defLockedState="0" w:defUIPriority="99" w:defSemiHidden="1" w:defUnhideWhenUsed="1" w:defQFormat="0" w:count="267">
-    <w:lsdException w:name="Normal" w:semiHidden="0" w:uiPriority="0" w:unhideWhenUsed="0" w:qFormat="1"/>
-    <w:lsdException w:name="heading 1" w:semiHidden="0" w:uiPriority="9" w:unhideWhenUsed="0" w:qFormat="1"/>
-    <w:lsdException w:name="heading 2" w:uiPriority="9" w:qFormat="1"/>
-    <w:lsdException w:name="heading 3" w:uiPriority="9" w:qFormat="1"/>
-    <w:lsdException w:name="heading 4" w:uiPriority="9" w:qFormat="1"/>
-    <w:lsdException w:name="heading 5" w:uiPriority="9" w:qFormat="1"/>
-    <w:lsdException w:name="heading 6" w:uiPriority="9" w:qFormat="1"/>
-    <w:lsdException w:name="heading 7" w:uiPriority="9" w:qFormat="1"/>
-    <w:lsdException w:name="heading 8" w:uiPriority="9" w:qFormat="1"/>
-    <w:lsdException w:name="heading 9" w:uiPriority="9" w:qFormat="1"/>
-    <w:lsdException w:name="toc 1" w:uiPriority="39"/>
-    <w:lsdException w:name="toc 2" w:uiPriority="39"/>
-    <w:lsdException w:name="toc 3" w:uiPriority="39"/>
-    <w:lsdException w:name="toc 4" w:uiPriority="39"/>
-    <w:lsdException w:name="toc 5" w:uiPriority="39"/>
-    <w:lsdException w:name="toc 6" w:uiPriority="39"/>
-    <w:lsdException w:name="toc 7" w:uiPriority="39"/>
-    <w:lsdException w:name="toc 8" w:uiPriority="39"/>
-    <w:lsdException w:name="toc 9" w:uiPriority="39"/>
-    <w:lsdException w:name="caption" w:uiPriority="35" w:qFormat="1"/>
-    <w:lsdException w:name="Title" w:semiHidden="0" w:uiPriority="10" w:unhideWhenUsed="0" w:qFormat="1"/>
-    <w:lsdException w:name="Default Paragraph Font" w:uiPriority="1"/>
-    <w:lsdException w:name="Subtitle" w:semiHidden="0" w:uiPriority="11" w:unhideWhenUsed="0" w:qFormat="1"/>
-    <w:lsdException w:name="Strong" w:semiHidden="0" w:uiPriority="22" w:unhideWhenUsed="0" w:qFormat="1"/>
-    <w:lsdException w:name="Emphasis" w:semiHidden="0" w:uiPriority="20" w:unhideWhenUsed="0" w:qFormat="1"/>
-    <w:lsdException w:name="Table Grid" w:semiHidden="0" w:uiPriority="59" w:unhideWhenUsed="0"/>
-    <w:lsdException w:name="Placeholder Text" w:unhideWhenUsed="0"/>
-    <w:lsdException w:name="No Spacing" w:semiHidden="0" w:uiPriority="1" w:unhideWhenUsed="0" w:qFormat="1"/>
-    <w:lsdException w:name="Light Shading" w:semiHidden="0" w:uiPriority="60" w:unhideWhenUsed="0"/>
-    <w:lsdException w:name="Light List" w:semiHidden="0" w:uiPriority="61" w:unhideWhenUsed="0"/>
-    <w:lsdException w:name="Light Grid" w:semiHidden="0" w:uiPriority="62" w:unhideWhenUsed="0"/>
-    <w:lsdException w:name="Medium Shading 1" w:semiHidden="0" w:uiPriority="63" w:unhideWhenUsed="0"/>
-    <w:lsdException w:name="Medium Shading 2" w:semiHidden="0" w:uiPriority="64" w:unhideWhenUsed="0"/>
-    <w:lsdException w:name="Medium List 1" w:semiHidden="0" w:uiPriority="65" w:unhideWhenUsed="0"/>
-    <w:lsdException w:name="Medium List 2" w:semiHidden="0" w:uiPriority="66" w:unhideWhenUsed="0"/>
-    <w:lsdException w:name="Medium Grid 1" w:semiHidden="0" w:uiPriority="67" w:unhideWhenUsed="0"/>
-    <w:lsdException w:name="Medium Grid 2" w:semiHidden="0" w:uiPriority="68" w:unhideWhenUsed="0"/>
-    <w:lsdException w:name="Medium Grid 3" w:semiHidden="0" w:uiPriority="69" w:unhideWhenUsed="0"/>
-    <w:lsdException w:name="Dark List" w:semiHidden="0" w:uiPriority="70" w:unhideWhenUsed="0"/>
-    <w:lsdException w:name="Colorful Shading" w:semiHidden="0" w:uiPriority="71" w:unhideWhenUsed="0"/>
-    <w:lsdException w:name="Colorful List" w:semiHidden="0" w:uiPriority="72" w:unhideWhenUsed="0"/>
-    <w:lsdException w:name="Colorful Grid" w:semiHidden="0" w:uiPriority="73" w:unhideWhenUsed="0"/>
-    <w:lsdException w:name="Light Shading Accent 1" w:semiHidden="0" w:uiPriority="60" w:unhideWhenUsed="0"/>
-    <w:lsdException w:name="Light List Accent 1" w:semiHidden="0" w:uiPriority="61" w:unhideWhenUsed="0"/>
-    <w:lsdException w:name="Light Grid Accent 1" w:semiHidden="0" w:uiPriority="62" w:unhideWhenUsed="0"/>
-    <w:lsdException w:name="Medium Shading 1 Accent 1" w:semiHidden="0" w:uiPriority="63" w:unhideWhenUsed="0"/>
-    <w:lsdException w:name="Medium Shading 2 Accent 1" w:semiHidden="0" w:uiPriority="64" w:unhideWhenUsed="0"/>
-    <w:lsdException w:name="Medium List 1 Accent 1" w:semiHidden="0" w:uiPriority="65" w:unhideWhenUsed="0"/>
-    <w:lsdException w:name="Revision" w:unhideWhenUsed="0"/>
-    <w:lsdException w:name="List Paragraph" w:semiHidden="0" w:uiPriority="34" w:unhideWhenUsed="0" w:qFormat="1"/>
-    <w:lsdException w:name="Quote" w:semiHidden="0" w:uiPriority="29" w:unhideWhenUsed="0" w:qFormat="1"/>
-    <w:lsdException w:name="Intense Quote" w:semiHidden="0" w:uiPriority="30" w:unhideWhenUsed="0" w:qFormat="1"/>
-    <w:lsdException w:name="Medium List 2 Accent 1" w:semiHidden="0" w:uiPriority="66" w:unhideWhenUsed="0"/>
-    <w:lsdException w:name="Medium Grid 1 Accent 1" w:semiHidden="0" w:uiPriority="67" w:unhideWhenUsed="0"/>
-    <w:lsdException w:name="Medium Grid 2 Accent 1" w:semiHidden="0" w:uiPriority="68" w:unhideWhenUsed="0"/>
-    <w:lsdException w:name="Medium Grid 3 Accent 1" w:semiHidden="0" w:uiPriority="69" w:unhideWhenUsed="0"/>
-    <w:lsdException w:name="Dark List Accent 1" w:semiHidden="0" w:uiPriority="70" w:unhideWhenUsed="0"/>
-    <w:lsdException w:name="Colorful Shading Accent 1" w:semiHidden="0" w:uiPriority="71" w:unhideWhenUsed="0"/>
-    <w:lsdException w:name="Colorful List Accent 1" w:semiHidden="0" w:uiPriority="72" w:unhideWhenUsed="0"/>
-    <w:lsdException w:name="Colorful Grid Accent 1" w:semiHidden="0" w:uiPriority="73" w:unhideWhenUsed="0"/>
-    <w:lsdException w:name="Light Shading Accent 2" w:semiHidden="0" w:uiPriority="60" w:unhideWhenUsed="0"/>
-    <w:lsdException w:name="Light List Accent 2" w:semiHidden="0" w:uiPriority="61" w:unhideWhenUsed="0"/>
-    <w:lsdException w:name="Light Grid Accent 2" w:semiHidden="0" w:uiPriority="62" w:unhideWhenUsed="0"/>
-    <w:lsdException w:name="Medium Shading 1 Accent 2" w:semiHidden="0" w:uiPriority="63" w:unhideWhenUsed="0"/>
-    <w:lsdException w:name="Medium Shading 2 Accent 2" w:semiHidden="0" w:uiPriority="64" w:unhideWhenUsed="0"/>
-    <w:lsdException w:name="Medium List 1 Accent 2" w:semiHidden="0" w:uiPriority="65" w:unhideWhenUsed="0"/>
-    <w:lsdException w:name="Medium List 2 Accent 2" w:semiHidden="0" w:uiPriority="66" w:unhideWhenUsed="0"/>
-    <w:lsdException w:name="Medium Grid 1 Accent 2" w:semiHidden="0" w:uiPriority="67" w:unhideWhenUsed="0"/>
-    <w:lsdException w:name="Medium Grid 2 Accent 2" w:semiHidden="0" w:uiPriority="68" w:unhideWhenUsed="0"/>
-    <w:lsdException w:name="Medium Grid 3 Accent 2" w:semiHidden="0" w:uiPriority="69" w:unhideWhenUsed="0"/>
-    <w:lsdException w:name="Dark List Accent 2" w:semiHidden="0" w:uiPriority="70" w:unhideWhenUsed="0"/>
-    <w:lsdException w:name="Colorful Shading Accent 2" w:semiHidden="0" w:uiPriority="71" w:unhideWhenUsed="0"/>
-    <w:lsdException w:name="Colorful List Accent 2" w:semiHidden="0" w:uiPriority="72" w:unhideWhenUsed="0"/>
-    <w:lsdException w:name="Colorful Grid Accent 2" w:semiHidden="0" w:uiPriority="73" w:unhideWhenUsed="0"/>
-    <w:lsdException w:name="Light Shading Accent 3" w:semiHidden="0" w:uiPriority="60" w:unhideWhenUsed="0"/>
-    <w:lsdException w:name="Light List Accent 3" w:semiHidden="0" w:uiPriority="61" w:unhideWhenUsed="0"/>
-    <w:lsdException w:name="Light Grid Accent 3" w:semiHidden="0" w:uiPriority="62" w:unhideWhenUsed="0"/>
-    <w:lsdException w:name="Medium Shading 1 Accent 3" w:semiHidden="0" w:uiPriority="63" w:unhideWhenUsed="0"/>
-    <w:lsdException w:name="Medium Shading 2 Accent 3" w:semiHidden="0" w:uiPriority="64" w:unhideWhenUsed="0"/>
-    <w:lsdException w:name="Medium List 1 Accent 3" w:semiHidden="0" w:uiPriority="65" w:unhideWhenUsed="0"/>
-    <w:lsdException w:name="Medium List 2 Accent 3" w:semiHidden="0" w:uiPriority="66" w:unhideWhenUsed="0"/>
-    <w:lsdException w:name="Medium Grid 1 Accent 3" w:semiHidden="0" w:uiPriority="67" w:unhideWhenUsed="0"/>
-    <w:lsdException w:name="Medium Grid 2 Accent 3" w:semiHidden="0" w:uiPriority="68" w:unhideWhenUsed="0"/>
-    <w:lsdException w:name="Medium Grid 3 Accent 3" w:semiHidden="0" w:uiPriority="69" w:unhideWhenUsed="0"/>
-    <w:lsdException w:name="Dark List Accent 3" w:semiHidden="0" w:uiPriority="70" w:unhideWhenUsed="0"/>
-    <w:lsdException w:name="Colorful Shading Accent 3" w:semiHidden="0" w:uiPriority="71" w:unhideWhenUsed="0"/>
-    <w:lsdException w:name="Colorful List Accent 3" w:semiHidden="0" w:uiPriority="72" w:unhideWhenUsed="0"/>
-    <w:lsdException w:name="Colorful Grid Accent 3" w:semiHidden="0" w:uiPriority="73" w:unhideWhenUsed="0"/>
-    <w:lsdException w:name="Light Shading Accent 4" w:semiHidden="0" w:uiPriority="60" w:unhideWhenUsed="0"/>
-    <w:lsdException w:name="Light List Accent 4" w:semiHidden="0" w:uiPriority="61" w:unhideWhenUsed="0"/>
-    <w:lsdException w:name="Light Grid Accent 4" w:semiHidden="0" w:uiPriority="62" w:unhideWhenUsed="0"/>
-    <w:lsdException w:name="Medium Shading 1 Accent 4" w:semiHidden="0" w:uiPriority="63" w:unhideWhenUsed="0"/>
-    <w:lsdException w:name="Medium Shading 2 Accent 4" w:semiHidden="0" w:uiPriority="64" w:unhideWhenUsed="0"/>
-    <w:lsdException w:name="Medium List 1 Accent 4" w:semiHidden="0" w:uiPriority="65" w:unhideWhenUsed="0"/>
-    <w:lsdException w:name="Medium List 2 Accent 4" w:semiHidden="0" w:uiPriority="66" w:unhideWhenUsed="0"/>
-    <w:lsdException w:name="Medium Grid 1 Accent 4" w:semiHidden="0" w:uiPriority="67" w:unhideWhenUsed="0"/>
-    <w:lsdException w:name="Medium Grid 2 Accent 4" w:semiHidden="0" w:uiPriority="68" w:unhideWhenUsed="0"/>
-    <w:lsdException w:name="Medium Grid 3 Accent 4" w:semiHidden="0" w:uiPriority="69" w:unhideWhenUsed="0"/>
-    <w:lsdException w:name="Dark List Accent 4" w:semiHidden="0" w:uiPriority="70" w:unhideWhenUsed="0"/>
-    <w:lsdException w:name="Colorful Shading Accent 4" w:semiHidden="0" w:uiPriority="71" w:unhideWhenUsed="0"/>
-    <w:lsdException w:name="Colorful List Accent 4" w:semiHidden="0" w:uiPriority="72" w:unhideWhenUsed="0"/>
-    <w:lsdException w:name="Colorful Grid Accent 4" w:semiHidden="0" w:uiPriority="73" w:unhideWhenUsed="0"/>
-    <w:lsdException w:name="Light Shading Accent 5" w:semiHidden="0" w:uiPriority="60" w:unhideWhenUsed="0"/>
-    <w:lsdException w:name="Light List Accent 5" w:semiHidden="0" w:uiPriority="61" w:unhideWhenUsed="0"/>
-    <w:lsdException w:name="Light Grid Accent 5" w:semiHidden="0" w:uiPriority="62" w:unhideWhenUsed="0"/>
-    <w:lsdException w:name="Medium Shading 1 Accent 5" w:semiHidden="0" w:uiPriority="63" w:unhideWhenUsed="0"/>
-    <w:lsdException w:name="Medium Shading 2 Accent 5" w:semiHidden="0" w:uiPriority="64" w:unhideWhenUsed="0"/>
-    <w:lsdException w:name="Medium List 1 Accent 5" w:semiHidden="0" w:uiPriority="65" w:unhideWhenUsed="0"/>
-    <w:lsdException w:name="Medium List 2 Accent 5" w:semiHidden="0" w:uiPriority="66" w:unhideWhenUsed="0"/>
-    <w:lsdException w:name="Medium Grid 1 Accent 5" w:semiHidden="0" w:uiPriority="67" w:unhideWhenUsed="0"/>
-    <w:lsdException w:name="Medium Grid 2 Accent 5" w:semiHidden="0" w:uiPriority="68" w:unhideWhenUsed="0"/>
-    <w:lsdException w:name="Medium Grid 3 Accent 5" w:semiHidden="0" w:uiPriority="69" w:unhideWhenUsed="0"/>
-    <w:lsdException w:name="Dark List Accent 5" w:semiHidden="0" w:uiPriority="70" w:unhideWhenUsed="0"/>
-    <w:lsdException w:name="Colorful Shading Accent 5" w:semiHidden="0" w:uiPriority="71" w:unhideWhenUsed="0"/>
-    <w:lsdException w:name="Colorful List Accent 5" w:semiHidden="0" w:uiPriority="72" w:unhideWhenUsed="0"/>
-    <w:lsdException w:name="Colorful Grid Accent 5" w:semiHidden="0" w:uiPriority="73" w:unhideWhenUsed="0"/>
-    <w:lsdException w:name="Light Shading Accent 6" w:semiHidden="0" w:uiPriority="60" w:unhideWhenUsed="0"/>
-    <w:lsdException w:name="Light List Accent 6" w:semiHidden="0" w:uiPriority="61" w:unhideWhenUsed="0"/>
-    <w:lsdException w:name="Light Grid Accent 6" w:semiHidden="0" w:uiPriority="62" w:unhideWhenUsed="0"/>
-    <w:lsdException w:name="Medium Shading 1 Accent 6" w:semiHidden="0" w:uiPriority="63" w:unhideWhenUsed="0"/>
-    <w:lsdException w:name="Medium Shading 2 Accent 6" w:semiHidden="0" w:uiPriority="64" w:unhideWhenUsed="0"/>
-    <w:lsdException w:name="Medium List 1 Accent 6" w:semiHidden="0" w:uiPriority="65" w:unhideWhenUsed="0"/>
-    <w:lsdException w:name="Medium List 2 Accent 6" w:semiHidden="0" w:uiPriority="66" w:unhideWhenUsed="0"/>
-    <w:lsdException w:name="Medium Grid 1 Accent 6" w:semiHidden="0" w:uiPriority="67" w:unhideWhenUsed="0"/>
-    <w:lsdException w:name="Medium Grid 2 Accent 6" w:semiHidden="0" w:uiPriority="68" w:unhideWhenUsed="0"/>
-    <w:lsdException w:name="Medium Grid 3 Accent 6" w:semiHidden="0" w:uiPriority="69" w:unhideWhenUsed="0"/>
-    <w:lsdException w:name="Dark List Accent 6" w:semiHidden="0" w:uiPriority="70" w:unhideWhenUsed="0"/>
-    <w:lsdException w:name="Colorful Shading Accent 6" w:semiHidden="0" w:uiPriority="71" w:unhideWhenUsed="0"/>
-    <w:lsdException w:name="Colorful List Accent 6" w:semiHidden="0" w:uiPriority="72" w:unhideWhenUsed="0"/>
-    <w:lsdException w:name="Colorful Grid Accent 6" w:semiHidden="0" w:uiPriority="73" w:unhideWhenUsed="0"/>
-    <w:lsdException w:name="Subtle Emphasis" w:semiHidden="0" w:uiPriority="19" w:unhideWhenUsed="0" w:qFormat="1"/>
-    <w:lsdException w:name="Intense Emphasis" w:semiHidden="0" w:uiPriority="21" w:unhideWhenUsed="0" w:qFormat="1"/>
-    <w:lsdException w:name="Subtle Reference" w:semiHidden="0" w:uiPriority="31" w:unhideWhenUsed="0" w:qFormat="1"/>
-    <w:lsdException w:name="Intense Reference" w:semiHidden="0" w:uiPriority="32" w:unhideWhenUsed="0" w:qFormat="1"/>
-    <w:lsdException w:name="Book Title" w:semiHidden="0" w:uiPriority="33" w:unhideWhenUsed="0" w:qFormat="1"/>
-    <w:lsdException w:name="Bibliography" w:uiPriority="37"/>
-    <w:lsdException w:name="TOC Heading" w:uiPriority="39" w:qFormat="1"/>
-  </w:latentStyles>
-  <w:style w:type="paragraph" w:default="1" w:styleId="Normal">
-    <w:name w:val="Normal"/>
-    <w:qFormat/>
-  </w:style>
-  <w:style w:type="character" w:default="1" w:styleId="DefaultParagraphFont">
-    <w:name w:val="Default Paragraph Font"/>
-    <w:uiPriority w:val="1"/>
-    <w:semiHidden/>
-    <w:unhideWhenUsed/>
-  </w:style>
-  <w:style w:type="table" w:default="1" w:styleId="TableNormal">
-    <w:name w:val="Normal Table"/>
-    <w:uiPriority w:val="99"/>
-    <w:semiHidden/>
-    <w:unhideWhenUsed/>
-    <w:tblPr>
-      <w:tblInd w:w="0" w:type="dxa"/>
-      <w:tblCellMar>
-        <w:top w:w="0" w:type="dxa"/>
-        <w:left w:w="108" w:type="dxa"/>
-        <w:bottom w:w="0" w:type="dxa"/>
-        <w:right w:w="108" w:type="dxa"/>
-      </w:tblCellMar>
-    </w:tblPr>
-  </w:style>
-  <w:style w:type="numbering" w:default="1" w:styleId="NoList">
-    <w:name w:val="No List"/>
-    <w:uiPriority w:val="99"/>
-    <w:semiHidden/>
-    <w:unhideWhenUsed/>
-  </w:style>
-  <w:style w:type="character" w:styleId="PlaceholderText">
-    <w:name w:val="Placeholder Text"/>
-    <w:basedOn w:val="DefaultParagraphFont"/>
-    <w:uiPriority w:val="99"/>
-    <w:semiHidden/>
-    <w:rsid w:val="00BB3C79"/>
-    <w:rPr>
-      <w:color w:val="808080"/>
-    </w:rPr>
-  </w:style>
-</w:styles>
-</file>
-
-<file path=word/glossary/webSettings.xml><?xml version="1.0" encoding="utf-8"?>
-<w:webSettings xmlns:mc="http://schemas.openxmlformats.org/markup-compatibility/2006" xmlns:r="http://schemas.openxmlformats.org/officeDocument/2006/relationships" xmlns:w="http://schemas.openxmlformats.org/wordprocessingml/2006/main" xmlns:w14="http://schemas.microsoft.com/office/word/2010/wordml" mc:Ignorable="w14">
-  <w:optimizeForBrowser/>
-  <w:allowPNG/>
-</w:webSettings>
-</file>
-
 <file path=word/theme/theme1.xml><?xml version="1.0" encoding="utf-8"?>
 <a:theme xmlns:a="http://schemas.openxmlformats.org/drawingml/2006/main" name="Тема Office">
   <a:themeElements>
@@ -18704,7 +18033,7 @@
 </file>
 
 <file path=customXml/itemProps1.xml><?xml version="1.0" encoding="utf-8"?>
-<ds:datastoreItem xmlns:ds="http://schemas.openxmlformats.org/officeDocument/2006/customXml" ds:itemID="{698BFF75-24F1-42D2-8F6C-45D43CC2EAD8}">
+<ds:datastoreItem xmlns:ds="http://schemas.openxmlformats.org/officeDocument/2006/customXml" ds:itemID="{7B6E2978-CFD8-4159-B1A6-C94D29142225}">
   <ds:schemaRefs>
     <ds:schemaRef ds:uri="http://schemas.openxmlformats.org/officeDocument/2006/bibliography"/>
   </ds:schemaRefs>

</xml_diff>

<commit_message>
labwork 4 - draft 21.08.13
осталось выполнить пункт по частотному анализу
</commit_message>
<xml_diff>
--- a/howto/01_labwork/labwork4 - draft.docx
+++ b/howto/01_labwork/labwork4 - draft.docx
@@ -256,6 +256,18 @@
       <w:pPr>
         <w:pStyle w:val="NormalWeb"/>
         <w:jc w:val="center"/>
+        <w:rPr>
+          <w:lang w:val="en-US"/>
+        </w:rPr>
+      </w:pPr>
+    </w:p>
+    <w:p>
+      <w:pPr>
+        <w:pStyle w:val="NormalWeb"/>
+        <w:jc w:val="center"/>
+        <w:rPr>
+          <w:lang w:val="en-US"/>
+        </w:rPr>
       </w:pPr>
     </w:p>
     <w:p>
@@ -345,7 +357,7 @@
         <w:rPr>
           <w:noProof/>
         </w:rPr>
-        <w:instrText xml:space="preserve"> PAGEREF _Toc363331451 \h </w:instrText>
+        <w:instrText xml:space="preserve"> PAGEREF _Toc364888431 \h </w:instrText>
       </w:r>
       <w:r>
         <w:rPr>
@@ -406,7 +418,7 @@
         <w:rPr>
           <w:noProof/>
         </w:rPr>
-        <w:instrText xml:space="preserve"> PAGEREF _Toc363331452 \h </w:instrText>
+        <w:instrText xml:space="preserve"> PAGEREF _Toc364888432 \h </w:instrText>
       </w:r>
       <w:r>
         <w:rPr>
@@ -467,7 +479,7 @@
         <w:rPr>
           <w:noProof/>
         </w:rPr>
-        <w:instrText xml:space="preserve"> PAGEREF _Toc363331453 \h </w:instrText>
+        <w:instrText xml:space="preserve"> PAGEREF _Toc364888433 \h </w:instrText>
       </w:r>
       <w:r>
         <w:rPr>
@@ -535,7 +547,7 @@
         <w:rPr>
           <w:noProof/>
         </w:rPr>
-        <w:instrText xml:space="preserve"> PAGEREF _Toc363331454 \h </w:instrText>
+        <w:instrText xml:space="preserve"> PAGEREF _Toc364888434 \h </w:instrText>
       </w:r>
       <w:r>
         <w:rPr>
@@ -596,7 +608,7 @@
         <w:rPr>
           <w:noProof/>
         </w:rPr>
-        <w:instrText xml:space="preserve"> PAGEREF _Toc363331455 \h </w:instrText>
+        <w:instrText xml:space="preserve"> PAGEREF _Toc364888435 \h </w:instrText>
       </w:r>
       <w:r>
         <w:rPr>
@@ -664,7 +676,7 @@
         <w:rPr>
           <w:noProof/>
         </w:rPr>
-        <w:instrText xml:space="preserve"> PAGEREF _Toc363331456 \h </w:instrText>
+        <w:instrText xml:space="preserve"> PAGEREF _Toc364888436 \h </w:instrText>
       </w:r>
       <w:r>
         <w:rPr>
@@ -707,7 +719,7 @@
         <w:rPr>
           <w:noProof/>
         </w:rPr>
-        <w:t>2 САМОСТОЯТЕЛЬНОЕ ИССЛЕДОВАНИЕ ДИНАМИКИ САР ЯР, ЗАДАННОЙ В ПЕРЕМЕННЫХ СОСТОЯНИЯ И В ФОРМЕ КОШИ</w:t>
+        <w:t>2 ИССЛЕДОВАНИЕ ИЗВЕСТНЫХ ДИНАМИЧЕСКИХ ЗАДАЧ МЕТОДАМИ СТРУКТУРНОГО МОДЕЛИРОВАНИЯ</w:t>
       </w:r>
       <w:r>
         <w:rPr>
@@ -725,7 +737,7 @@
         <w:rPr>
           <w:noProof/>
         </w:rPr>
-        <w:instrText xml:space="preserve"> PAGEREF _Toc363331457 \h </w:instrText>
+        <w:instrText xml:space="preserve"> PAGEREF _Toc364888437 \h </w:instrText>
       </w:r>
       <w:r>
         <w:rPr>
@@ -742,7 +754,7 @@
         <w:rPr>
           <w:noProof/>
         </w:rPr>
-        <w:t>16</w:t>
+        <w:t>20</w:t>
       </w:r>
       <w:r>
         <w:rPr>
@@ -755,13 +767,15 @@
       <w:r>
         <w:fldChar w:fldCharType="end"/>
       </w:r>
+      <w:bookmarkStart w:id="0" w:name="_GoBack"/>
+      <w:bookmarkEnd w:id="0"/>
     </w:p>
     <w:p/>
     <w:p>
       <w:pPr>
         <w:pStyle w:val="Heading1"/>
       </w:pPr>
-      <w:bookmarkStart w:id="0" w:name="_Toc363331451"/>
+      <w:bookmarkStart w:id="1" w:name="_Toc364888431"/>
       <w:r>
         <w:lastRenderedPageBreak/>
         <w:t>Ц</w:t>
@@ -769,7 +783,7 @@
       <w:r>
         <w:t>ЕЛЬ РАБОТЫ</w:t>
       </w:r>
-      <w:bookmarkEnd w:id="0"/>
+      <w:bookmarkEnd w:id="1"/>
     </w:p>
     <w:p>
       <w:pPr>
@@ -927,12 +941,12 @@
       <w:pPr>
         <w:pStyle w:val="Heading1"/>
       </w:pPr>
-      <w:bookmarkStart w:id="1" w:name="_Toc363331452"/>
+      <w:bookmarkStart w:id="2" w:name="_Toc364888432"/>
       <w:r>
         <w:lastRenderedPageBreak/>
         <w:t>ВВЕДЕНИЕ</w:t>
       </w:r>
-      <w:bookmarkEnd w:id="1"/>
+      <w:bookmarkEnd w:id="2"/>
     </w:p>
     <w:p>
       <w:r>
@@ -1164,17 +1178,17 @@
       <w:pPr>
         <w:pStyle w:val="Heading1"/>
       </w:pPr>
-      <w:bookmarkStart w:id="2" w:name="_Toc363331453"/>
+      <w:bookmarkStart w:id="3" w:name="_Toc364888433"/>
       <w:r>
         <w:lastRenderedPageBreak/>
         <w:t xml:space="preserve">1 </w:t>
       </w:r>
-      <w:bookmarkStart w:id="3" w:name="ch11"/>
+      <w:bookmarkStart w:id="4" w:name="ch11"/>
+      <w:bookmarkEnd w:id="4"/>
+      <w:r>
+        <w:t>АНАЛИЗ ДИНАМИЧЕСКИХ СИСТЕМ С ЗАПАЗДЫВАНИЕМ</w:t>
+      </w:r>
       <w:bookmarkEnd w:id="3"/>
-      <w:r>
-        <w:t>АНАЛИЗ ДИНАМИЧЕСКИХ СИСТЕМ С ЗАПАЗДЫВАНИЕМ</w:t>
-      </w:r>
-      <w:bookmarkEnd w:id="2"/>
     </w:p>
     <w:p>
       <w:pPr>
@@ -1183,7 +1197,7 @@
           <w:i/>
         </w:rPr>
       </w:pPr>
-      <w:bookmarkStart w:id="4" w:name="_Toc363331454"/>
+      <w:bookmarkStart w:id="5" w:name="_Toc364888434"/>
       <w:r>
         <w:t xml:space="preserve">1.1 </w:t>
       </w:r>
@@ -1196,7 +1210,7 @@
         </w:rPr>
         <w:t>Идеальное запаздывающее звено</w:t>
       </w:r>
-      <w:bookmarkEnd w:id="4"/>
+      <w:bookmarkEnd w:id="5"/>
     </w:p>
     <w:p>
       <w:r>
@@ -3759,14 +3773,14 @@
       <w:pPr>
         <w:pStyle w:val="Heading2"/>
       </w:pPr>
-      <w:bookmarkStart w:id="5" w:name="_Toc363331455"/>
+      <w:bookmarkStart w:id="6" w:name="_Toc364888435"/>
       <w:r>
         <w:t xml:space="preserve">1.2 </w:t>
       </w:r>
       <w:r>
         <w:t>Определение устойчивости линейных систем с запаздыванием</w:t>
       </w:r>
-      <w:bookmarkEnd w:id="5"/>
+      <w:bookmarkEnd w:id="6"/>
     </w:p>
     <w:p>
       <w:r>
@@ -4141,14 +4155,6 @@
     </w:p>
     <w:p>
       <w:pPr>
-        <w:spacing w:before="0" w:after="0" w:line="360" w:lineRule="auto"/>
-        <w:rPr>
-          <w:szCs w:val="26"/>
-        </w:rPr>
-      </w:pPr>
-    </w:p>
-    <w:p>
-      <w:pPr>
         <w:rPr>
           <w:szCs w:val="26"/>
         </w:rPr>
@@ -4362,7 +4368,7 @@
       <w:pPr>
         <w:pStyle w:val="Heading2"/>
       </w:pPr>
-      <w:bookmarkStart w:id="6" w:name="_Toc363331456"/>
+      <w:bookmarkStart w:id="7" w:name="_Toc364888436"/>
       <w:r>
         <w:t xml:space="preserve">1.3 </w:t>
       </w:r>
@@ -4375,7 +4381,7 @@
         </w:rPr>
         <w:t>Переменное транспортное запаздывание</w:t>
       </w:r>
-      <w:bookmarkEnd w:id="6"/>
+      <w:bookmarkEnd w:id="7"/>
     </w:p>
     <w:p>
       <w:r>
@@ -4444,7 +4450,6 @@
         <w:ind w:firstLine="0"/>
       </w:pPr>
       <w:r>
-        <w:lastRenderedPageBreak/>
         <w:tab/>
       </w:r>
       <w:r>
@@ -11648,12 +11653,7 @@
     </w:p>
     <w:p>
       <w:r>
-        <w:t>Проверим вышеприведенные утверждения. Для этого создайте новый проект и перенесите в Главное Схемное ок</w:t>
-      </w:r>
-      <w:bookmarkStart w:id="7" w:name="_GoBack"/>
-      <w:bookmarkEnd w:id="7"/>
-      <w:r>
-        <w:t xml:space="preserve">но: из библиотеки </w:t>
+        <w:t xml:space="preserve">Проверим вышеприведенные утверждения. Для этого создайте новый проект и перенесите в Главное Схемное окно: из библиотеки </w:t>
       </w:r>
       <w:r>
         <w:rPr>
@@ -11750,46 +11750,19 @@
           <w:i/>
           <w:iCs/>
         </w:rPr>
-        <w:t>Субструктуры</w:t>
-      </w:r>
-      <w:r>
-        <w:t xml:space="preserve"> </w:t>
-      </w:r>
-      <w:r>
-        <w:rPr>
-          <w:highlight w:val="red"/>
-        </w:rPr>
-        <w:t xml:space="preserve">блок </w:t>
+        <w:t>Данные</w:t>
+      </w:r>
+      <w:r>
+        <w:t xml:space="preserve"> блок </w:t>
       </w:r>
       <w:r>
         <w:rPr>
           <w:i/>
           <w:iCs/>
-          <w:highlight w:val="red"/>
-        </w:rPr>
-        <w:t xml:space="preserve">Y </w:t>
-      </w:r>
-      <w:r>
-        <w:rPr>
-          <w:rFonts w:ascii="Symbol" w:hAnsi="Symbol"/>
-          <w:i/>
-          <w:iCs/>
-          <w:highlight w:val="red"/>
-        </w:rPr>
-        <w:t></w:t>
-      </w:r>
-      <w:r>
-        <w:rPr>
-          <w:i/>
-          <w:iCs/>
-          <w:highlight w:val="red"/>
-        </w:rPr>
-        <w:t xml:space="preserve"> U</w:t>
-      </w:r>
-      <w:r>
-        <w:rPr>
-          <w:highlight w:val="red"/>
-        </w:rPr>
+        </w:rPr>
+        <w:t>Запись в список сигналов</w:t>
+      </w:r>
+      <w:r>
         <w:t>;</w:t>
       </w:r>
       <w:r>
@@ -11819,497 +11792,167 @@
       </w:r>
     </w:p>
     <w:p>
-      <w:r>
+      <w:pPr>
         <w:rPr>
           <w:highlight w:val="red"/>
         </w:rPr>
-        <w:t xml:space="preserve">Переместите курсор “мыши” в свободное место Схемного окна и выполните щелчок </w:t>
-      </w:r>
-      <w:r>
-        <w:rPr>
+      </w:pPr>
+    </w:p>
+    <w:p>
+      <w:pPr>
+        <w:rPr>
+          <w:b/>
+        </w:rPr>
+      </w:pPr>
+      <w:r>
+        <w:lastRenderedPageBreak/>
+        <w:t>Переместите курсор “мыши”</w:t>
+      </w:r>
+      <w:r>
+        <w:t xml:space="preserve"> на </w:t>
+      </w:r>
+      <w:r>
+        <w:rPr>
+          <w:b/>
           <w:i/>
-          <w:iCs/>
-          <w:highlight w:val="red"/>
-        </w:rPr>
-        <w:t>правой</w:t>
-      </w:r>
-      <w:r>
-        <w:rPr>
-          <w:highlight w:val="red"/>
-        </w:rPr>
-        <w:t xml:space="preserve"> клавишей: откроется </w:t>
-      </w:r>
-      <w:r>
-        <w:rPr>
+        </w:rPr>
+        <w:t>Панель инструментов</w:t>
+      </w:r>
+      <w:r>
+        <w:rPr>
+          <w:b/>
           <w:i/>
-          <w:iCs/>
-          <w:highlight w:val="red"/>
-        </w:rPr>
-        <w:t>Дополнительное командное меню</w:t>
-      </w:r>
-      <w:r>
-        <w:rPr>
-          <w:highlight w:val="red"/>
-        </w:rPr>
-        <w:t xml:space="preserve"> Схемного </w:t>
-      </w:r>
-      <w:r>
-        <w:rPr>
-          <w:highlight w:val="red"/>
-        </w:rPr>
-        <w:lastRenderedPageBreak/>
-        <w:t xml:space="preserve">окна, в котором необходимо выбрать опцию </w:t>
-      </w:r>
-      <w:r>
-        <w:rPr>
-          <w:i/>
-          <w:iCs/>
-          <w:highlight w:val="red"/>
-        </w:rPr>
-        <w:t>Внешние сигналы</w:t>
-      </w:r>
-      <w:r>
-        <w:rPr>
-          <w:highlight w:val="red"/>
-        </w:rPr>
-        <w:t xml:space="preserve"> (рис. 1.13). Далее переместите курсор на верхнюю кнопку со стрелкой в правой части диалогового окна </w:t>
+        </w:rPr>
+        <w:t xml:space="preserve"> </w:t>
+      </w:r>
+      <w:r>
+        <w:t>и вы</w:t>
+      </w:r>
+      <w:r>
+        <w:t>берите в выпадающей панеле «</w:t>
       </w:r>
       <w:r>
         <w:rPr>
           <w:b/>
-          <w:bCs/>
-          <w:highlight w:val="red"/>
-        </w:rPr>
-        <w:t>Входные сигналы модели</w:t>
-      </w:r>
-      <w:r>
-        <w:rPr>
-          <w:highlight w:val="red"/>
-        </w:rPr>
-        <w:t xml:space="preserve"> и выполните щелчок </w:t>
-      </w:r>
-      <w:r>
-        <w:rPr>
-          <w:i/>
-          <w:iCs/>
-          <w:highlight w:val="red"/>
-        </w:rPr>
-        <w:t>левой</w:t>
-      </w:r>
-      <w:r>
-        <w:rPr>
-          <w:highlight w:val="red"/>
-        </w:rPr>
-        <w:t xml:space="preserve"> клавишей “мыши”: появится таблица, в первой колонке которой - номер строки (</w:t>
+        </w:rPr>
+        <w:t>Графика</w:t>
+      </w:r>
+      <w:r>
+        <w:t>» команду</w:t>
+      </w:r>
+      <w:r>
+        <w:t xml:space="preserve"> </w:t>
+      </w:r>
+      <w:r>
+        <w:t xml:space="preserve"> </w:t>
       </w:r>
       <w:r>
         <w:rPr>
           <w:b/>
-          <w:bCs/>
-          <w:highlight w:val="red"/>
+        </w:rPr>
+        <w:t>«Сигналы…»</w:t>
+      </w:r>
+      <w:r>
+        <w:t>.</w:t>
+      </w:r>
+      <w:r>
+        <w:t xml:space="preserve"> Для задания глобальной переменной сигнала переменной запаздывания следует нажать кнопку «</w:t>
+      </w:r>
+      <w:r>
+        <w:rPr>
+          <w:b/>
+        </w:rPr>
+        <w:t>Добавить сигнал</w:t>
+      </w:r>
+      <w:r>
+        <w:t xml:space="preserve">» и ввести в колонках </w:t>
+      </w:r>
+      <w:r>
+        <w:t>Имя сигнала</w:t>
+      </w:r>
+      <w:r>
+        <w:rPr>
+          <w:b/>
+        </w:rPr>
+        <w:t xml:space="preserve"> </w:t>
+      </w:r>
+      <w:r>
+        <w:t>(</w:t>
+      </w:r>
+      <w:r>
+        <w:rPr>
+          <w:b/>
+          <w:lang w:val="en-US"/>
+        </w:rPr>
+        <w:t>U</w:t>
+      </w:r>
+      <w:r>
+        <w:rPr>
+          <w:b/>
         </w:rPr>
         <w:t>1</w:t>
       </w:r>
       <w:r>
-        <w:rPr>
-          <w:highlight w:val="red"/>
-        </w:rPr>
-        <w:t xml:space="preserve">), во второй колонке – </w:t>
-      </w:r>
-      <w:r>
-        <w:rPr>
-          <w:i/>
-          <w:iCs/>
-          <w:highlight w:val="red"/>
-        </w:rPr>
-        <w:t>Имя сигнала</w:t>
-      </w:r>
-      <w:r>
-        <w:rPr>
-          <w:highlight w:val="red"/>
+        <w:t>)</w:t>
+      </w:r>
+      <w:r>
+        <w:rPr>
+          <w:b/>
+        </w:rPr>
+        <w:t xml:space="preserve">, </w:t>
+      </w:r>
+      <w:r>
+        <w:t>Название</w:t>
+      </w:r>
+      <w:r>
+        <w:rPr>
+          <w:b/>
         </w:rPr>
         <w:t xml:space="preserve"> (</w:t>
       </w:r>
       <w:r>
         <w:rPr>
           <w:b/>
-          <w:bCs/>
-          <w:highlight w:val="red"/>
-        </w:rPr>
-        <w:t>U1</w:t>
-      </w:r>
-      <w:r>
-        <w:rPr>
-          <w:highlight w:val="red"/>
-        </w:rPr>
-        <w:t xml:space="preserve">), а в третьей колонке – </w:t>
-      </w:r>
-      <w:r>
-        <w:rPr>
-          <w:i/>
-          <w:iCs/>
-          <w:highlight w:val="red"/>
-        </w:rPr>
-        <w:t>Значение по умолчанию</w:t>
-      </w:r>
-      <w:r>
-        <w:rPr>
-          <w:highlight w:val="red"/>
-        </w:rPr>
-        <w:t xml:space="preserve"> (</w:t>
+        </w:rPr>
+        <w:t>Время запаздывания</w:t>
+      </w:r>
+      <w:r>
+        <w:t>), Режим (</w:t>
       </w:r>
       <w:r>
         <w:rPr>
           <w:b/>
-          <w:bCs/>
-          <w:highlight w:val="red"/>
-        </w:rPr>
-        <w:t>0</w:t>
-      </w:r>
-      <w:r>
-        <w:rPr>
-          <w:highlight w:val="red"/>
-        </w:rPr>
-        <w:t xml:space="preserve">). Скорректируйте </w:t>
-      </w:r>
-      <w:r>
-        <w:rPr>
-          <w:i/>
-          <w:iCs/>
-          <w:highlight w:val="red"/>
-        </w:rPr>
-        <w:t>Значение по умолчанию</w:t>
-      </w:r>
-      <w:r>
-        <w:rPr>
-          <w:highlight w:val="red"/>
-        </w:rPr>
-        <w:t xml:space="preserve"> и введите </w:t>
+        </w:rPr>
+        <w:t>Вход</w:t>
+      </w:r>
+      <w:r>
+        <w:t>), Значение (</w:t>
       </w:r>
       <w:r>
         <w:rPr>
           <w:b/>
-          <w:bCs/>
-          <w:highlight w:val="red"/>
-        </w:rPr>
-        <w:t>2</w:t>
-      </w:r>
-      <w:r>
-        <w:rPr>
-          <w:highlight w:val="red"/>
-        </w:rPr>
-        <w:t xml:space="preserve"> (см. рис. 1.1</w:t>
-      </w:r>
-      <w:r>
-        <w:rPr>
-          <w:highlight w:val="red"/>
-        </w:rPr>
-        <w:t>3</w:t>
-      </w:r>
-      <w:r>
-        <w:rPr>
-          <w:highlight w:val="red"/>
-        </w:rPr>
-        <w:t>).</w:t>
-      </w:r>
-    </w:p>
-    <w:p/>
-    <w:p>
-      <w:pPr>
-        <w:jc w:val="center"/>
-      </w:pPr>
-      <w:r>
-        <w:rPr>
-          <w:highlight w:val="yellow"/>
-        </w:rPr>
-        <w:t xml:space="preserve">&lt; </w:t>
-      </w:r>
-      <w:r>
-        <w:rPr>
-          <w:highlight w:val="yellow"/>
-        </w:rPr>
-        <w:t>вставить рисунок</w:t>
-      </w:r>
-      <w:r>
-        <w:rPr>
-          <w:highlight w:val="yellow"/>
-        </w:rPr>
-        <w:t>&gt;</w:t>
-      </w:r>
-    </w:p>
-    <w:p/>
-    <w:p>
-      <w:r>
-        <w:rPr>
-          <w:highlight w:val="red"/>
-        </w:rPr>
-        <w:t xml:space="preserve">Закройте это диалоговое окно, выполнив щелчок “мышью” по кнопке </w:t>
+        </w:rPr>
+        <w:t>2)</w:t>
+      </w:r>
+      <w:r>
+        <w:t>, Способ расчета (</w:t>
       </w:r>
       <w:r>
         <w:rPr>
           <w:b/>
-          <w:bCs/>
-          <w:highlight w:val="red"/>
-        </w:rPr>
-        <w:t>Да</w:t>
-      </w:r>
-      <w:r>
-        <w:rPr>
-          <w:highlight w:val="red"/>
-        </w:rPr>
-        <w:t xml:space="preserve">. </w:t>
-      </w:r>
-      <w:r>
-        <w:rPr>
-          <w:highlight w:val="red"/>
-        </w:rPr>
-        <w:br/>
-        <w:t xml:space="preserve">   Переместите курсор на блок </w:t>
-      </w:r>
-      <w:r>
-        <w:rPr>
-          <w:i/>
-          <w:iCs/>
-          <w:highlight w:val="red"/>
-        </w:rPr>
-        <w:t xml:space="preserve">Y </w:t>
-      </w:r>
-      <w:r>
-        <w:rPr>
-          <w:rFonts w:ascii="Symbol" w:hAnsi="Symbol"/>
-          <w:i/>
-          <w:iCs/>
-          <w:highlight w:val="red"/>
-        </w:rPr>
-        <w:t></w:t>
-      </w:r>
-      <w:r>
-        <w:rPr>
-          <w:i/>
-          <w:iCs/>
-          <w:highlight w:val="red"/>
-        </w:rPr>
-        <w:t xml:space="preserve"> U </w:t>
-      </w:r>
-      <w:r>
-        <w:rPr>
-          <w:highlight w:val="red"/>
-        </w:rPr>
-        <w:t xml:space="preserve">и откройте его диалоговое окно 2-х кратным щелчком “мыши”. Использую крайнюю левую кнопку (со стрелкой вниз) в средней части диалогового окна (рис. 1.15) переместите </w:t>
-      </w:r>
-      <w:r>
-        <w:rPr>
-          <w:b/>
-          <w:bCs/>
-          <w:highlight w:val="red"/>
-        </w:rPr>
-        <w:t>U1</w:t>
-      </w:r>
-      <w:r>
-        <w:rPr>
-          <w:highlight w:val="red"/>
-        </w:rPr>
-        <w:t xml:space="preserve"> в </w:t>
-      </w:r>
-      <w:r>
-        <w:rPr>
-          <w:b/>
-          <w:bCs/>
-          <w:i/>
-          <w:iCs/>
-          <w:highlight w:val="red"/>
-        </w:rPr>
-        <w:t>Список-приемник</w:t>
-      </w:r>
-      <w:r>
-        <w:rPr>
-          <w:highlight w:val="red"/>
-        </w:rPr>
-        <w:t xml:space="preserve"> и далее щелчком “мыши” по кнопке </w:t>
-      </w:r>
-      <w:r>
-        <w:rPr>
-          <w:b/>
-          <w:bCs/>
-          <w:highlight w:val="red"/>
-        </w:rPr>
-        <w:t>Да</w:t>
-      </w:r>
-      <w:r>
-        <w:rPr>
-          <w:highlight w:val="red"/>
-        </w:rPr>
-        <w:t xml:space="preserve"> закройте диалоговое окно: у блока появился </w:t>
-      </w:r>
-      <w:r>
-        <w:rPr>
-          <w:i/>
-          <w:iCs/>
-          <w:highlight w:val="red"/>
-        </w:rPr>
-        <w:t>Входной порт</w:t>
-      </w:r>
-      <w:r>
-        <w:rPr>
-          <w:highlight w:val="red"/>
-        </w:rPr>
-        <w:t xml:space="preserve">. </w:t>
-      </w:r>
-      <w:r>
-        <w:t>Соедините блоки линиями связи, как это выполнено на рис. 1.15.</w:t>
-      </w:r>
-    </w:p>
-    <w:p>
-      <w:pPr>
-        <w:rPr>
-          <w:highlight w:val="yellow"/>
-        </w:rPr>
-      </w:pPr>
-    </w:p>
-    <w:p>
-      <w:pPr>
-        <w:jc w:val="center"/>
-      </w:pPr>
-      <w:r>
-        <w:rPr>
-          <w:highlight w:val="yellow"/>
-        </w:rPr>
-        <w:t>&lt; вставить рисунок&gt;</w:t>
-      </w:r>
-    </w:p>
-    <w:p>
-      <w:pPr>
-        <w:jc w:val="center"/>
-      </w:pPr>
-    </w:p>
-    <w:p>
-      <w:pPr>
-        <w:rPr>
-          <w:b/>
-          <w:bCs/>
-        </w:rPr>
-      </w:pPr>
-      <w:r>
-        <w:t xml:space="preserve">Откройте окно </w:t>
-      </w:r>
-      <w:r>
-        <w:rPr>
-          <w:b/>
-          <w:bCs/>
-        </w:rPr>
-        <w:t>Редактора Глобальных параметров Проекта…</w:t>
-      </w:r>
-      <w:r>
-        <w:t xml:space="preserve"> и введите с клавиатуры: </w:t>
-      </w:r>
-      <w:r>
-        <w:rPr>
-          <w:b/>
-          <w:bCs/>
-        </w:rPr>
-        <w:t xml:space="preserve">tau=U1. </w:t>
-      </w:r>
-      <w:r>
-        <w:t xml:space="preserve">Закройте окно </w:t>
-      </w:r>
-      <w:r>
-        <w:rPr>
-          <w:b/>
-          <w:bCs/>
-        </w:rPr>
-        <w:t>Редактора…</w:t>
-      </w:r>
-    </w:p>
-    <w:p>
-      <w:r>
-        <w:rPr>
-          <w:b/>
-          <w:bCs/>
-        </w:rPr>
-        <w:t xml:space="preserve"> </w:t>
-      </w:r>
-      <w:r>
-        <w:t xml:space="preserve">Откройте диалоговое окно блока </w:t>
-      </w:r>
-      <w:r>
-        <w:rPr>
-          <w:i/>
-          <w:iCs/>
-        </w:rPr>
-        <w:t>Синусоида</w:t>
-      </w:r>
-      <w:r>
-        <w:t xml:space="preserve"> и введите (через пробел) значение амплитуды (</w:t>
-      </w:r>
-      <w:r>
-        <w:rPr>
-          <w:b/>
-          <w:bCs/>
-        </w:rPr>
-        <w:t>1</w:t>
-      </w:r>
-      <w:r>
-        <w:t>), частоты (</w:t>
-      </w:r>
-      <w:r>
-        <w:rPr>
-          <w:b/>
-          <w:bCs/>
-        </w:rPr>
-        <w:t>0.5</w:t>
-      </w:r>
-      <w:r>
-        <w:t>) и сдвига фазы (</w:t>
-      </w:r>
-      <w:r>
-        <w:rPr>
-          <w:b/>
-          <w:bCs/>
-        </w:rPr>
-        <w:t>0</w:t>
-      </w:r>
-      <w:r>
-        <w:t>). Закройте это диалоговое окно.</w:t>
-      </w:r>
-    </w:p>
-    <w:p>
-      <w:r>
-        <w:t xml:space="preserve">Откройте диалоговое окно блока </w:t>
-      </w:r>
-      <w:r>
-        <w:rPr>
-          <w:i/>
-          <w:iCs/>
-        </w:rPr>
-        <w:t>Произвольное кусочно-линейное воздействие</w:t>
-      </w:r>
-      <w:r>
-        <w:t xml:space="preserve"> и введите в первой строке (через пробел) </w:t>
-      </w:r>
-      <w:r>
-        <w:rPr>
-          <w:b/>
-          <w:bCs/>
-        </w:rPr>
-        <w:t>0 5 10 20 25 40</w:t>
-      </w:r>
-      <w:r>
-        <w:t xml:space="preserve">, а во второй диалоговой строке (также через пробел) </w:t>
-      </w:r>
-      <w:r>
-        <w:rPr>
-          <w:b/>
-          <w:bCs/>
-        </w:rPr>
-        <w:t>2 2 5 5 2 2</w:t>
-      </w:r>
-      <w:r>
-        <w:t>. Закройте это диалоговое окно.</w:t>
-      </w:r>
-    </w:p>
-    <w:p/>
-    <w:p>
-      <w:pPr>
+        </w:rPr>
+        <w:t>Переменная</w:t>
+      </w:r>
+      <w:r>
+        <w:t xml:space="preserve">). </w:t>
+      </w:r>
+      <w:r>
+        <w:t xml:space="preserve"> (см. рис. 1.13).</w:t>
+      </w:r>
+    </w:p>
+    <w:p>
+      <w:pPr>
+        <w:ind w:firstLine="0"/>
         <w:jc w:val="center"/>
       </w:pPr>
       <w:r>
@@ -12318,9 +11961,9 @@
         </w:rPr>
         <w:drawing>
           <wp:inline distT="0" distB="0" distL="0" distR="0">
-            <wp:extent cx="4019104" cy="2626242"/>
-            <wp:effectExtent l="0" t="0" r="635" b="3175"/>
-            <wp:docPr id="2" name="Picture 2"/>
+            <wp:extent cx="4944139" cy="2775243"/>
+            <wp:effectExtent l="0" t="0" r="8890" b="6350"/>
+            <wp:docPr id="7" name="Picture 7"/>
             <wp:cNvGraphicFramePr>
               <a:graphicFrameLocks xmlns:a="http://schemas.openxmlformats.org/drawingml/2006/main" noChangeAspect="1"/>
             </wp:cNvGraphicFramePr>
@@ -12328,10 +11971,10 @@
               <a:graphicData uri="http://schemas.openxmlformats.org/drawingml/2006/picture">
                 <pic:pic xmlns:pic="http://schemas.openxmlformats.org/drawingml/2006/picture">
                   <pic:nvPicPr>
-                    <pic:cNvPr id="0" name="рис 1.15.png"/>
+                    <pic:cNvPr id="0" name="рис 1.13.png"/>
                     <pic:cNvPicPr/>
                   </pic:nvPicPr>
-                  <pic:blipFill rotWithShape="1">
+                  <pic:blipFill>
                     <a:blip r:embed="rId21">
                       <a:extLst>
                         <a:ext uri="{28A0092B-C50C-407E-A947-70E740481C1C}">
@@ -12339,13 +11982,147 @@
                         </a:ext>
                       </a:extLst>
                     </a:blip>
-                    <a:srcRect l="14615" t="7099" r="19620" b="16666"/>
+                    <a:stretch>
+                      <a:fillRect/>
+                    </a:stretch>
+                  </pic:blipFill>
+                  <pic:spPr>
+                    <a:xfrm>
+                      <a:off x="0" y="0"/>
+                      <a:ext cx="4945628" cy="2776079"/>
+                    </a:xfrm>
+                    <a:prstGeom prst="rect">
+                      <a:avLst/>
+                    </a:prstGeom>
+                  </pic:spPr>
+                </pic:pic>
+              </a:graphicData>
+            </a:graphic>
+          </wp:inline>
+        </w:drawing>
+      </w:r>
+    </w:p>
+    <w:p>
+      <w:pPr>
+        <w:ind w:firstLine="0"/>
+        <w:jc w:val="center"/>
+      </w:pPr>
+      <w:r>
+        <w:rPr>
+          <w:b/>
+        </w:rPr>
+        <w:t>Рис. 1.1</w:t>
+      </w:r>
+      <w:r>
+        <w:rPr>
+          <w:b/>
+        </w:rPr>
+        <w:t>3</w:t>
+      </w:r>
+    </w:p>
+    <w:p>
+      <w:r>
+        <w:t xml:space="preserve">Закройте это диалоговое окно, выполнив щелчок “мышью” по кнопке </w:t>
+      </w:r>
+      <w:r>
+        <w:rPr>
+          <w:b/>
+          <w:bCs/>
+        </w:rPr>
+        <w:t>Ок</w:t>
+      </w:r>
+      <w:r>
+        <w:t xml:space="preserve">. </w:t>
+      </w:r>
+      <w:r>
+        <w:br/>
+        <w:t xml:space="preserve">   Переместите курсор на блок </w:t>
+      </w:r>
+      <w:r>
+        <w:rPr>
+          <w:i/>
+          <w:iCs/>
+        </w:rPr>
+        <w:t>Запись в список сигналов</w:t>
+      </w:r>
+      <w:r>
+        <w:rPr>
+          <w:i/>
+          <w:iCs/>
+        </w:rPr>
+        <w:t xml:space="preserve"> </w:t>
+      </w:r>
+      <w:r>
+        <w:t xml:space="preserve">и откройте его диалоговое окно 2-х кратным щелчком “мыши”. </w:t>
+      </w:r>
+      <w:r>
+        <w:t>Введите имя сигнала (</w:t>
+      </w:r>
+      <w:r>
+        <w:rPr>
+          <w:b/>
+          <w:lang w:val="en-US"/>
+        </w:rPr>
+        <w:t>U</w:t>
+      </w:r>
+      <w:r>
+        <w:rPr>
+          <w:b/>
+        </w:rPr>
+        <w:t>1</w:t>
+      </w:r>
+      <w:r>
+        <w:t>)</w:t>
+      </w:r>
+      <w:r>
+        <w:t xml:space="preserve">. </w:t>
+      </w:r>
+      <w:r>
+        <w:t>Соедините блоки линиями связи, как это выполнено на рис. 1.15.</w:t>
+      </w:r>
+    </w:p>
+    <w:p>
+      <w:pPr>
+        <w:ind w:firstLine="0"/>
+        <w:jc w:val="center"/>
+        <w:rPr>
+          <w:highlight w:val="yellow"/>
+        </w:rPr>
+      </w:pPr>
+      <w:r>
+        <w:rPr>
+          <w:noProof/>
+        </w:rPr>
+        <w:drawing>
+          <wp:inline distT="0" distB="0" distL="0" distR="0">
+            <wp:extent cx="3168502" cy="3908804"/>
+            <wp:effectExtent l="0" t="0" r="0" b="0"/>
+            <wp:docPr id="8" name="Picture 8"/>
+            <wp:cNvGraphicFramePr>
+              <a:graphicFrameLocks xmlns:a="http://schemas.openxmlformats.org/drawingml/2006/main" noChangeAspect="1"/>
+            </wp:cNvGraphicFramePr>
+            <a:graphic xmlns:a="http://schemas.openxmlformats.org/drawingml/2006/main">
+              <a:graphicData uri="http://schemas.openxmlformats.org/drawingml/2006/picture">
+                <pic:pic xmlns:pic="http://schemas.openxmlformats.org/drawingml/2006/picture">
+                  <pic:nvPicPr>
+                    <pic:cNvPr id="0" name="рис 1.14.png"/>
+                    <pic:cNvPicPr/>
+                  </pic:nvPicPr>
+                  <pic:blipFill rotWithShape="1">
+                    <a:blip r:embed="rId22">
+                      <a:extLst>
+                        <a:ext uri="{28A0092B-C50C-407E-A947-70E740481C1C}">
+                          <a14:useLocalDpi xmlns:a14="http://schemas.microsoft.com/office/drawing/2010/main" val="0"/>
+                        </a:ext>
+                      </a:extLst>
+                    </a:blip>
+                    <a:srcRect l="19132" r="25040"/>
                     <a:stretch/>
                   </pic:blipFill>
                   <pic:spPr bwMode="auto">
                     <a:xfrm>
                       <a:off x="0" y="0"/>
-                      <a:ext cx="4024945" cy="2630059"/>
+                      <a:ext cx="3171992" cy="3913110"/>
                     </a:xfrm>
                     <a:prstGeom prst="rect">
                       <a:avLst/>
@@ -12368,15 +12145,210 @@
     </w:p>
     <w:p>
       <w:pPr>
+        <w:ind w:firstLine="0"/>
         <w:jc w:val="center"/>
+      </w:pPr>
+      <w:r>
         <w:rPr>
           <w:b/>
         </w:rPr>
-      </w:pPr>
-    </w:p>
-    <w:p>
-      <w:pPr>
+        <w:t>Рис. 1.1</w:t>
+      </w:r>
+      <w:r>
+        <w:rPr>
+          <w:b/>
+        </w:rPr>
+        <w:t>4</w:t>
+      </w:r>
+    </w:p>
+    <w:p>
+      <w:pPr>
+        <w:rPr>
+          <w:b/>
+          <w:bCs/>
+        </w:rPr>
+      </w:pPr>
+      <w:r>
+        <w:lastRenderedPageBreak/>
+        <w:t xml:space="preserve">Откройте окно </w:t>
+      </w:r>
+      <w:r>
+        <w:rPr>
+          <w:b/>
+          <w:bCs/>
+        </w:rPr>
+        <w:t>Редактора Глобальных параметров Проекта…</w:t>
+      </w:r>
+      <w:r>
+        <w:t xml:space="preserve"> и введите с клавиатуры: </w:t>
+      </w:r>
+      <w:r>
+        <w:rPr>
+          <w:b/>
+          <w:bCs/>
+        </w:rPr>
+        <w:t xml:space="preserve">tau=U1. </w:t>
+      </w:r>
+      <w:r>
+        <w:t xml:space="preserve">Закройте окно </w:t>
+      </w:r>
+      <w:r>
+        <w:rPr>
+          <w:b/>
+          <w:bCs/>
+        </w:rPr>
+        <w:t>Редактора…</w:t>
+      </w:r>
+    </w:p>
+    <w:p>
+      <w:r>
+        <w:rPr>
+          <w:b/>
+          <w:bCs/>
+        </w:rPr>
+        <w:t xml:space="preserve"> </w:t>
+      </w:r>
+      <w:r>
+        <w:t xml:space="preserve">Откройте диалоговое окно блока </w:t>
+      </w:r>
+      <w:r>
+        <w:rPr>
+          <w:i/>
+          <w:iCs/>
+        </w:rPr>
+        <w:t>Синусоида</w:t>
+      </w:r>
+      <w:r>
+        <w:t xml:space="preserve"> и введите (через пробел) значение амплитуды (</w:t>
+      </w:r>
+      <w:r>
+        <w:rPr>
+          <w:b/>
+          <w:bCs/>
+        </w:rPr>
+        <w:t>1</w:t>
+      </w:r>
+      <w:r>
+        <w:t>), частоты (</w:t>
+      </w:r>
+      <w:r>
+        <w:rPr>
+          <w:b/>
+          <w:bCs/>
+        </w:rPr>
+        <w:t>0.5</w:t>
+      </w:r>
+      <w:r>
+        <w:t>) и сдвига фазы (</w:t>
+      </w:r>
+      <w:r>
+        <w:rPr>
+          <w:b/>
+          <w:bCs/>
+        </w:rPr>
+        <w:t>0</w:t>
+      </w:r>
+      <w:r>
+        <w:t>). Закройте это диалоговое окно.</w:t>
+      </w:r>
+    </w:p>
+    <w:p>
+      <w:r>
+        <w:t xml:space="preserve">Откройте диалоговое окно блока </w:t>
+      </w:r>
+      <w:r>
+        <w:rPr>
+          <w:i/>
+          <w:iCs/>
+        </w:rPr>
+        <w:t>Произвольное кусочно-линейное воздействие</w:t>
+      </w:r>
+      <w:r>
+        <w:t xml:space="preserve"> и введите в первой строке (через пробел) </w:t>
+      </w:r>
+      <w:r>
+        <w:rPr>
+          <w:b/>
+          <w:bCs/>
+        </w:rPr>
+        <w:t>0 5 10 20 25 40</w:t>
+      </w:r>
+      <w:r>
+        <w:t xml:space="preserve">, а во второй диалоговой строке (также через пробел) </w:t>
+      </w:r>
+      <w:r>
+        <w:rPr>
+          <w:b/>
+          <w:bCs/>
+        </w:rPr>
+        <w:t>2 2 5 5 2 2</w:t>
+      </w:r>
+      <w:r>
+        <w:t>. Закройте это диалоговое окно.</w:t>
+      </w:r>
+    </w:p>
+    <w:p>
+      <w:pPr>
+        <w:ind w:firstLine="0"/>
         <w:jc w:val="center"/>
+      </w:pPr>
+      <w:r>
+        <w:rPr>
+          <w:noProof/>
+        </w:rPr>
+        <w:drawing>
+          <wp:inline distT="0" distB="0" distL="0" distR="0">
+            <wp:extent cx="4922874" cy="2775098"/>
+            <wp:effectExtent l="0" t="0" r="0" b="6350"/>
+            <wp:docPr id="3" name="Picture 3"/>
+            <wp:cNvGraphicFramePr>
+              <a:graphicFrameLocks xmlns:a="http://schemas.openxmlformats.org/drawingml/2006/main" noChangeAspect="1"/>
+            </wp:cNvGraphicFramePr>
+            <a:graphic xmlns:a="http://schemas.openxmlformats.org/drawingml/2006/main">
+              <a:graphicData uri="http://schemas.openxmlformats.org/drawingml/2006/picture">
+                <pic:pic xmlns:pic="http://schemas.openxmlformats.org/drawingml/2006/picture">
+                  <pic:nvPicPr>
+                    <pic:cNvPr id="0" name="рис 1.15.png"/>
+                    <pic:cNvPicPr/>
+                  </pic:nvPicPr>
+                  <pic:blipFill rotWithShape="1">
+                    <a:blip r:embed="rId23">
+                      <a:extLst>
+                        <a:ext uri="{28A0092B-C50C-407E-A947-70E740481C1C}">
+                          <a14:useLocalDpi xmlns:a14="http://schemas.microsoft.com/office/drawing/2010/main" val="0"/>
+                        </a:ext>
+                      </a:extLst>
+                    </a:blip>
+                    <a:srcRect l="7829" t="6502" r="11325" b="12651"/>
+                    <a:stretch/>
+                  </pic:blipFill>
+                  <pic:spPr bwMode="auto">
+                    <a:xfrm>
+                      <a:off x="0" y="0"/>
+                      <a:ext cx="4947845" cy="2789175"/>
+                    </a:xfrm>
+                    <a:prstGeom prst="rect">
+                      <a:avLst/>
+                    </a:prstGeom>
+                    <a:ln>
+                      <a:noFill/>
+                    </a:ln>
+                    <a:extLst>
+                      <a:ext uri="{53640926-AAD7-44D8-BBD7-CCE9431645EC}">
+                        <a14:shadowObscured xmlns:a14="http://schemas.microsoft.com/office/drawing/2010/main"/>
+                      </a:ext>
+                    </a:extLst>
+                  </pic:spPr>
+                </pic:pic>
+              </a:graphicData>
+            </a:graphic>
+          </wp:inline>
+        </w:drawing>
+      </w:r>
+    </w:p>
+    <w:p>
+      <w:pPr>
+        <w:jc w:val="center"/>
         <w:rPr>
           <w:b/>
         </w:rPr>
@@ -12389,16 +12361,7 @@
       </w:r>
     </w:p>
     <w:p>
-      <w:pPr>
-        <w:jc w:val="center"/>
-        <w:rPr>
-          <w:b/>
-        </w:rPr>
-      </w:pPr>
-    </w:p>
-    <w:p>
-      <w:r>
-        <w:lastRenderedPageBreak/>
+      <w:r>
         <w:t xml:space="preserve">Параметры блока </w:t>
       </w:r>
       <w:r>
@@ -12763,27 +12726,148 @@
         <w:t>0.01</w:t>
       </w:r>
       <w:r>
-        <w:t xml:space="preserve"> с; </w:t>
+        <w:t xml:space="preserve"> с</w:t>
+      </w:r>
+      <w:r>
+        <w:t xml:space="preserve">. Остальные параметры – по умолчанию. </w:t>
+      </w:r>
+    </w:p>
+    <w:p>
+      <w:pPr>
+        <w:pStyle w:val="ListParagraph"/>
+        <w:ind w:left="0"/>
+      </w:pPr>
+      <w:r>
+        <w:t>Не забудьте сохранить проект на диск под оригинальным именем.</w:t>
+      </w:r>
+    </w:p>
+    <w:p>
+      <w:pPr>
+        <w:pStyle w:val="ListParagraph"/>
+        <w:ind w:left="0"/>
+      </w:pPr>
+      <w:r>
+        <w:lastRenderedPageBreak/>
+        <w:t xml:space="preserve">Выполните расчет переходного процесса (щелчок по кнопке </w:t>
+      </w:r>
+      <w:r>
+        <w:rPr>
+          <w:b/>
+          <w:bCs/>
+        </w:rPr>
+        <w:t>Продолжить</w:t>
+      </w:r>
+      <w:r>
+        <w:t xml:space="preserve">). Если Вы выполните оформление графического окна, то его вид будет подобен рис. 1.16. Данные расчета показывают, что блок </w:t>
       </w:r>
       <w:r>
         <w:rPr>
           <w:i/>
           <w:iCs/>
         </w:rPr>
-        <w:t>Шаг вывода результатов</w:t>
-      </w:r>
-      <w:r>
-        <w:t xml:space="preserve"> – </w:t>
-      </w:r>
-      <w:r>
+        <w:t>Идеальное запаздывающее звено</w:t>
+      </w:r>
+      <w:r>
+        <w:t xml:space="preserve"> </w:t>
+      </w:r>
+      <w:r>
+        <w:rPr>
+          <w:u w:val="single"/>
+        </w:rPr>
+        <w:t>фактически</w:t>
+      </w:r>
+      <w:r>
+        <w:t xml:space="preserve"> реализовал математическую модель блока </w:t>
+      </w:r>
+      <w:r>
+        <w:rPr>
+          <w:i/>
+          <w:iCs/>
+        </w:rPr>
+        <w:t>Переменное транспортное запаздывание</w:t>
+      </w:r>
+      <w:r>
+        <w:t>.</w:t>
+      </w:r>
+    </w:p>
+    <w:p>
+      <w:pPr>
+        <w:pStyle w:val="ListParagraph"/>
+        <w:ind w:left="0" w:firstLine="0"/>
+        <w:jc w:val="center"/>
+      </w:pPr>
+      <w:r>
+        <w:rPr>
+          <w:noProof/>
+        </w:rPr>
+        <w:drawing>
+          <wp:inline distT="0" distB="0" distL="0" distR="0">
+            <wp:extent cx="5124893" cy="3122365"/>
+            <wp:effectExtent l="0" t="0" r="0" b="1905"/>
+            <wp:docPr id="9" name="Picture 9"/>
+            <wp:cNvGraphicFramePr>
+              <a:graphicFrameLocks xmlns:a="http://schemas.openxmlformats.org/drawingml/2006/main" noChangeAspect="1"/>
+            </wp:cNvGraphicFramePr>
+            <a:graphic xmlns:a="http://schemas.openxmlformats.org/drawingml/2006/main">
+              <a:graphicData uri="http://schemas.openxmlformats.org/drawingml/2006/picture">
+                <pic:pic xmlns:pic="http://schemas.openxmlformats.org/drawingml/2006/picture">
+                  <pic:nvPicPr>
+                    <pic:cNvPr id="0" name="рис 1.16.png"/>
+                    <pic:cNvPicPr/>
+                  </pic:nvPicPr>
+                  <pic:blipFill rotWithShape="1">
+                    <a:blip r:embed="rId24">
+                      <a:extLst>
+                        <a:ext uri="{28A0092B-C50C-407E-A947-70E740481C1C}">
+                          <a14:useLocalDpi xmlns:a14="http://schemas.microsoft.com/office/drawing/2010/main" val="0"/>
+                        </a:ext>
+                      </a:extLst>
+                    </a:blip>
+                    <a:srcRect l="14615" t="10185" r="17706" b="16667"/>
+                    <a:stretch/>
+                  </pic:blipFill>
+                  <pic:spPr bwMode="auto">
+                    <a:xfrm>
+                      <a:off x="0" y="0"/>
+                      <a:ext cx="5132343" cy="3126904"/>
+                    </a:xfrm>
+                    <a:prstGeom prst="rect">
+                      <a:avLst/>
+                    </a:prstGeom>
+                    <a:ln>
+                      <a:noFill/>
+                    </a:ln>
+                    <a:extLst>
+                      <a:ext uri="{53640926-AAD7-44D8-BBD7-CCE9431645EC}">
+                        <a14:shadowObscured xmlns:a14="http://schemas.microsoft.com/office/drawing/2010/main"/>
+                      </a:ext>
+                    </a:extLst>
+                  </pic:spPr>
+                </pic:pic>
+              </a:graphicData>
+            </a:graphic>
+          </wp:inline>
+        </w:drawing>
+      </w:r>
+    </w:p>
+    <w:p>
+      <w:pPr>
+        <w:jc w:val="center"/>
         <w:rPr>
           <w:b/>
-          <w:bCs/>
-        </w:rPr>
-        <w:t>0.01</w:t>
-      </w:r>
-      <w:r>
-        <w:t xml:space="preserve"> с. Остальные параметры – по умолчанию. </w:t>
+        </w:rPr>
+      </w:pPr>
+      <w:r>
+        <w:rPr>
+          <w:b/>
+        </w:rPr>
+        <w:t>Рис. 1.1</w:t>
+      </w:r>
+      <w:r>
+        <w:rPr>
+          <w:b/>
+        </w:rPr>
+        <w:t>6</w:t>
       </w:r>
     </w:p>
     <w:p>
@@ -12792,45 +12876,17 @@
         <w:ind w:left="0"/>
       </w:pPr>
       <w:r>
-        <w:t>Не забудьте сохранить проект на диск под оригинальным именем.</w:t>
-      </w:r>
-    </w:p>
-    <w:p>
-      <w:pPr>
-        <w:pStyle w:val="ListParagraph"/>
-        <w:ind w:left="0"/>
-      </w:pPr>
-      <w:r>
-        <w:t xml:space="preserve">Выполните расчет переходного процесса (щелчок по кнопке </w:t>
-      </w:r>
-      <w:r>
-        <w:rPr>
-          <w:b/>
-          <w:bCs/>
-        </w:rPr>
-        <w:t>Продолжить</w:t>
-      </w:r>
-      <w:r>
-        <w:t xml:space="preserve">). Если Вы выполните оформление графического окна, то его вид будет подобен рис. 1.16. Данные расчета показывают, что блок </w:t>
+        <w:t xml:space="preserve">Убедитесь самостоятельно в том, что если </w:t>
       </w:r>
       <w:r>
         <w:rPr>
           <w:i/>
           <w:iCs/>
         </w:rPr>
-        <w:t>Идеальное запаздывающее звено</w:t>
-      </w:r>
-      <w:r>
-        <w:t xml:space="preserve"> </w:t>
-      </w:r>
-      <w:r>
-        <w:rPr>
-          <w:u w:val="single"/>
-        </w:rPr>
-        <w:t>фактически</w:t>
-      </w:r>
-      <w:r>
-        <w:t xml:space="preserve"> реализовал математическую модель блока </w:t>
+        <w:t>мгновенное</w:t>
+      </w:r>
+      <w:r>
+        <w:t xml:space="preserve"> время запаздывания в блоке </w:t>
       </w:r>
       <w:r>
         <w:rPr>
@@ -12840,84 +12896,31 @@
         <w:t>Переменное транспортное запаздывание</w:t>
       </w:r>
       <w:r>
-        <w:t>.</w:t>
-      </w:r>
-    </w:p>
-    <w:p>
-      <w:pPr>
-        <w:pStyle w:val="ListParagraph"/>
-        <w:ind w:left="0"/>
-      </w:pPr>
-    </w:p>
-    <w:p>
-      <w:pPr>
-        <w:jc w:val="center"/>
-      </w:pPr>
-      <w:r>
-        <w:rPr>
-          <w:highlight w:val="yellow"/>
-        </w:rPr>
-        <w:t>&lt; вставить рисунок&gt;</w:t>
-      </w:r>
-    </w:p>
-    <w:p>
-      <w:pPr>
-        <w:pStyle w:val="ListParagraph"/>
-        <w:ind w:left="0"/>
-        <w:jc w:val="center"/>
-      </w:pPr>
-    </w:p>
-    <w:p>
-      <w:pPr>
-        <w:pStyle w:val="ListParagraph"/>
-        <w:ind w:left="0"/>
-      </w:pPr>
-      <w:r>
-        <w:t xml:space="preserve">Убедитесь самостоятельно в том, что если </w:t>
+        <w:t xml:space="preserve"> </w:t>
+      </w:r>
+      <w:r>
+        <w:rPr>
+          <w:u w:val="single"/>
+        </w:rPr>
+        <w:t>постоянно</w:t>
+      </w:r>
+      <w:r>
+        <w:t xml:space="preserve">, то блок </w:t>
+      </w:r>
+      <w:r>
+        <w:rPr>
+          <w:u w:val="single"/>
+        </w:rPr>
+        <w:t>фактически</w:t>
+      </w:r>
+      <w:r>
+        <w:t xml:space="preserve"> эквивалентен </w:t>
       </w:r>
       <w:r>
         <w:rPr>
           <w:i/>
           <w:iCs/>
         </w:rPr>
-        <w:t>мгновенное</w:t>
-      </w:r>
-      <w:r>
-        <w:t xml:space="preserve"> время запаздывания в блоке </w:t>
-      </w:r>
-      <w:r>
-        <w:rPr>
-          <w:i/>
-          <w:iCs/>
-        </w:rPr>
-        <w:t>Переменное транспортное запаздывание</w:t>
-      </w:r>
-      <w:r>
-        <w:t xml:space="preserve"> </w:t>
-      </w:r>
-      <w:r>
-        <w:rPr>
-          <w:u w:val="single"/>
-        </w:rPr>
-        <w:t>постоянно</w:t>
-      </w:r>
-      <w:r>
-        <w:t xml:space="preserve">, то блок </w:t>
-      </w:r>
-      <w:r>
-        <w:rPr>
-          <w:u w:val="single"/>
-        </w:rPr>
-        <w:t>фактически</w:t>
-      </w:r>
-      <w:r>
-        <w:t xml:space="preserve"> эквивалентен </w:t>
-      </w:r>
-      <w:r>
-        <w:rPr>
-          <w:i/>
-          <w:iCs/>
-        </w:rPr>
         <w:t>Идеальному запаздывающему звену</w:t>
       </w:r>
       <w:r>
@@ -12928,15 +12931,15 @@
       <w:pPr>
         <w:pStyle w:val="Heading1"/>
       </w:pPr>
-      <w:bookmarkStart w:id="8" w:name="_Toc363331457"/>
+      <w:bookmarkStart w:id="8" w:name="_Toc364888437"/>
       <w:r>
         <w:lastRenderedPageBreak/>
         <w:t xml:space="preserve">2 </w:t>
       </w:r>
+      <w:r>
+        <w:t>ИССЛЕДОВАНИЕ ИЗВЕСТНЫХ ДИНАМИЧЕСКИХ ЗАДАЧ МЕТОДАМИ СТРУКТУРНОГО МОДЕЛИРОВАНИЯ</w:t>
+      </w:r>
       <w:bookmarkEnd w:id="8"/>
-      <w:r>
-        <w:t>ИССЛЕДОВАНИЕ ИЗВЕСТНЫХ ДИНАМИЧЕСКИХ ЗАДАЧ МЕТОДАМИ СТРУКТУРНОГО МОДЕЛИРОВАНИЯ</w:t>
-      </w:r>
     </w:p>
     <w:p>
       <w:pPr>
@@ -14371,7 +14374,7 @@
       </w:pPr>
     </w:p>
     <w:sectPr>
-      <w:footerReference w:type="default" r:id="rId22"/>
+      <w:footerReference w:type="default" r:id="rId25"/>
       <w:pgSz w:w="11906" w:h="16838"/>
       <w:pgMar w:top="1134" w:right="567" w:bottom="1134" w:left="1701" w:header="709" w:footer="709" w:gutter="0"/>
       <w:cols w:space="708"/>
@@ -14416,7 +14419,6 @@
         <w:docPartUnique/>
       </w:docPartObj>
     </w:sdtPr>
-    <w:sdtEndPr/>
     <w:sdtContent>
       <w:p>
         <w:pPr>
@@ -14436,7 +14438,7 @@
           <w:rPr>
             <w:noProof/>
           </w:rPr>
-          <w:t>17</w:t>
+          <w:t>2</w:t>
         </w:r>
         <w:r>
           <w:fldChar w:fldCharType="end"/>
@@ -18022,7 +18024,7 @@
   <a:extraClrSchemeLst/>
   <a:extLst>
     <a:ext uri="{05A4C25C-085E-4340-85A3-A5531E510DB2}">
-      <thm15:themeFamily xmlns="" xmlns:thm15="http://schemas.microsoft.com/office/thememl/2012/main" name="Office Theme" id="{62F939B6-93AF-4DB8-9C6B-D6C7DFDC589F}" vid="{4A3C46E8-61CC-4603-A589-7422A47A8E4A}"/>
+      <thm15:themeFamily xmlns:thm15="http://schemas.microsoft.com/office/thememl/2012/main" xmlns="" name="Office Theme" id="{62F939B6-93AF-4DB8-9C6B-D6C7DFDC589F}" vid="{4A3C46E8-61CC-4603-A589-7422A47A8E4A}"/>
     </a:ext>
   </a:extLst>
 </a:theme>
@@ -18033,7 +18035,7 @@
 </file>
 
 <file path=customXml/itemProps1.xml><?xml version="1.0" encoding="utf-8"?>
-<ds:datastoreItem xmlns:ds="http://schemas.openxmlformats.org/officeDocument/2006/customXml" ds:itemID="{7B6E2978-CFD8-4159-B1A6-C94D29142225}">
+<ds:datastoreItem xmlns:ds="http://schemas.openxmlformats.org/officeDocument/2006/customXml" ds:itemID="{D595CEF4-CBAF-474A-BE5C-E6D05A08A954}">
   <ds:schemaRefs>
     <ds:schemaRef ds:uri="http://schemas.openxmlformats.org/officeDocument/2006/bibliography"/>
   </ds:schemaRefs>

</xml_diff>